<commit_message>
Site updated: 2025-12-22 20:55:17
</commit_message>
<xml_diff>
--- a/images/2025年秋现代优化技术/伪代码.docx
+++ b/images/2025年秋现代优化技术/伪代码.docx
@@ -43,14 +43,12 @@
               </w:rPr>
               <w:t>：</w:t>
             </w:r>
-            <w:proofErr w:type="spellStart"/>
             <w:r>
               <w:rPr>
                 <w:rFonts w:hint="eastAsia"/>
               </w:rPr>
               <w:t>Apriori</w:t>
             </w:r>
-            <w:proofErr w:type="spellEnd"/>
             <w:r>
               <w:rPr>
                 <w:rFonts w:hint="eastAsia"/>
@@ -130,7 +128,7 @@
                 <v:shape id="_x0000_i1025" type="#_x0000_t75" style="width:15.35pt;height:11.35pt" o:ole="">
                   <v:imagedata r:id="rId8" o:title=""/>
                 </v:shape>
-                <o:OLEObject Type="Embed" ProgID="Equation.DSMT4" ShapeID="_x0000_i1025" DrawAspect="Content" ObjectID="_1827922411" r:id="rId9"/>
+                <o:OLEObject Type="Embed" ProgID="Equation.DSMT4" ShapeID="_x0000_i1025" DrawAspect="Content" ObjectID="_1827941920" r:id="rId9"/>
               </w:object>
             </w:r>
             <w:r>
@@ -154,74 +152,19 @@
               <w:rPr>
                 <w:rFonts w:hint="eastAsia"/>
               </w:rPr>
-              <w:t>所有</w:t>
-            </w:r>
-            <w:r>
-              <w:rPr>
-                <w:rFonts w:hint="eastAsia"/>
-              </w:rPr>
-              <w:t>的</w:t>
-            </w:r>
-            <w:r>
-              <w:rPr>
-                <w:rFonts w:hint="eastAsia"/>
-              </w:rPr>
-              <w:t>候选</w:t>
-            </w:r>
-            <w:r>
-              <w:rPr>
-                <w:rFonts w:hint="eastAsia"/>
-              </w:rPr>
-              <w:t>k</w:t>
-            </w:r>
-            <w:proofErr w:type="gramStart"/>
+              <w:t>扫描事务集中的每个事务，所有不重复的项目都是候选</w:t>
+            </w:r>
+            <w:r>
+              <w:rPr>
+                <w:rFonts w:hint="eastAsia"/>
+              </w:rPr>
+              <w:t>1</w:t>
+            </w:r>
             <w:r>
               <w:rPr>
                 <w:rFonts w:hint="eastAsia"/>
               </w:rPr>
               <w:t>项集</w:t>
-            </w:r>
-            <w:proofErr w:type="gramEnd"/>
-            <w:r>
-              <w:rPr>
-                <w:position w:val="-6"/>
-              </w:rPr>
-              <w:object w:dxaOrig="300" w:dyaOrig="220" w14:anchorId="1901945C">
-                <v:shape id="_x0000_i1026" type="#_x0000_t75" style="width:15.35pt;height:11.35pt" o:ole="">
-                  <v:imagedata r:id="rId8" o:title=""/>
-                </v:shape>
-                <o:OLEObject Type="Embed" ProgID="Equation.DSMT4" ShapeID="_x0000_i1026" DrawAspect="Content" ObjectID="_1827922412" r:id="rId10"/>
-              </w:object>
-            </w:r>
-            <w:r>
-              <w:rPr>
-                <w:rFonts w:hint="eastAsia"/>
-              </w:rPr>
-              <w:t>{</w:t>
-            </w:r>
-            <w:r>
-              <w:rPr>
-                <w:rFonts w:hint="eastAsia"/>
-              </w:rPr>
-              <w:t>项目</w:t>
-            </w:r>
-            <w:r>
-              <w:rPr>
-                <w:rFonts w:hint="eastAsia"/>
-              </w:rPr>
-              <w:t>|</w:t>
-            </w:r>
-            <w:r>
-              <w:rPr>
-                <w:rFonts w:hint="eastAsia"/>
-              </w:rPr>
-              <w:t>扫描事务集中每个事务，找到不重复的项目</w:t>
-            </w:r>
-            <w:r>
-              <w:rPr>
-                <w:rFonts w:hint="eastAsia"/>
-              </w:rPr>
-              <w:t>}</w:t>
             </w:r>
             <w:r>
               <w:rPr>
@@ -238,39 +181,31 @@
               <w:rPr>
                 <w:rFonts w:hint="eastAsia"/>
               </w:rPr>
-              <w:t xml:space="preserve">// </w:t>
-            </w:r>
-            <w:r>
-              <w:rPr>
-                <w:rFonts w:hint="eastAsia"/>
-              </w:rPr>
-              <w:t>支持度大于最小支持度的</w:t>
-            </w:r>
-            <w:r>
-              <w:rPr>
-                <w:rFonts w:hint="eastAsia"/>
-              </w:rPr>
-              <w:t>k</w:t>
-            </w:r>
-            <w:proofErr w:type="gramStart"/>
-            <w:r>
-              <w:rPr>
-                <w:rFonts w:hint="eastAsia"/>
-              </w:rPr>
-              <w:t>项集就是</w:t>
-            </w:r>
-            <w:proofErr w:type="gramEnd"/>
-            <w:r>
-              <w:rPr>
-                <w:rFonts w:hint="eastAsia"/>
-              </w:rPr>
-              <w:t>频繁</w:t>
-            </w:r>
-            <w:r>
-              <w:rPr>
-                <w:rFonts w:hint="eastAsia"/>
-              </w:rPr>
-              <w:t>k</w:t>
+              <w:t>计算</w:t>
+            </w:r>
+            <w:r>
+              <w:rPr>
+                <w:rFonts w:hint="eastAsia"/>
+              </w:rPr>
+              <w:t>所有候选</w:t>
+            </w:r>
+            <w:r>
+              <w:rPr>
+                <w:rFonts w:hint="eastAsia"/>
+              </w:rPr>
+              <w:t>1</w:t>
+            </w:r>
+            <w:r>
+              <w:rPr>
+                <w:rFonts w:hint="eastAsia"/>
+              </w:rPr>
+              <w:t>项集的支持度，和最小支持度对比得到频繁</w:t>
+            </w:r>
+            <w:r>
+              <w:rPr>
+                <w:rFonts w:hint="eastAsia"/>
+              </w:rPr>
+              <w:t>1</w:t>
             </w:r>
             <w:r>
               <w:rPr>
@@ -278,80 +213,11 @@
               </w:rPr>
               <w:t>项集</w:t>
             </w:r>
-          </w:p>
-          <w:p>
-            <w:pPr>
-              <w:ind w:firstLineChars="0" w:firstLine="0"/>
-            </w:pPr>
-            <w:r>
-              <w:rPr>
-                <w:rFonts w:hint="eastAsia"/>
-              </w:rPr>
-              <w:t>计算</w:t>
-            </w:r>
-            <w:r>
-              <w:rPr>
-                <w:rFonts w:hint="eastAsia"/>
-              </w:rPr>
-              <w:t>所有</w:t>
-            </w:r>
-            <w:r>
-              <w:rPr>
-                <w:rFonts w:hint="eastAsia"/>
-              </w:rPr>
-              <w:t>候选</w:t>
-            </w:r>
-            <w:r>
-              <w:rPr>
-                <w:rFonts w:hint="eastAsia"/>
-              </w:rPr>
-              <w:t>k</w:t>
-            </w:r>
-            <w:proofErr w:type="gramStart"/>
-            <w:r>
-              <w:rPr>
-                <w:rFonts w:hint="eastAsia"/>
-              </w:rPr>
-              <w:t>项集中</w:t>
-            </w:r>
-            <w:proofErr w:type="gramEnd"/>
-            <w:r>
-              <w:rPr>
-                <w:rFonts w:hint="eastAsia"/>
-              </w:rPr>
-              <w:t>候选</w:t>
-            </w:r>
-            <w:r>
-              <w:rPr>
-                <w:rFonts w:hint="eastAsia"/>
-              </w:rPr>
-              <w:t>k</w:t>
-            </w:r>
-            <w:proofErr w:type="gramStart"/>
-            <w:r>
-              <w:rPr>
-                <w:rFonts w:hint="eastAsia"/>
-              </w:rPr>
-              <w:t>项集的</w:t>
-            </w:r>
-            <w:proofErr w:type="gramEnd"/>
-            <w:r>
-              <w:rPr>
-                <w:rFonts w:hint="eastAsia"/>
-              </w:rPr>
-              <w:t>支持度，得到频繁</w:t>
-            </w:r>
-            <w:r>
-              <w:rPr>
-                <w:rFonts w:hint="eastAsia"/>
-              </w:rPr>
-              <w:t>k</w:t>
-            </w:r>
-            <w:r>
-              <w:rPr>
-                <w:rFonts w:hint="eastAsia"/>
-              </w:rPr>
-              <w:t>项集；</w:t>
+            <w:r>
+              <w:rPr>
+                <w:rFonts w:hint="eastAsia"/>
+              </w:rPr>
+              <w:t>；</w:t>
             </w:r>
           </w:p>
           <w:p>
@@ -379,7 +245,7 @@
               <w:rPr>
                 <w:rFonts w:hint="eastAsia"/>
               </w:rPr>
-              <w:t>有</w:t>
+              <w:t>存在</w:t>
             </w:r>
             <w:r>
               <w:rPr>
@@ -393,14 +259,12 @@
               </w:rPr>
               <w:t>k</w:t>
             </w:r>
-            <w:proofErr w:type="gramStart"/>
             <w:r>
               <w:rPr>
                 <w:rFonts w:hint="eastAsia"/>
               </w:rPr>
               <w:t>项集</w:t>
             </w:r>
-            <w:proofErr w:type="gramEnd"/>
             <w:r>
               <w:rPr>
                 <w:rFonts w:hint="eastAsia"/>
@@ -427,6 +291,12 @@
               <w:rPr>
                 <w:rFonts w:hint="eastAsia"/>
               </w:rPr>
+              <w:t>组合要求：</w:t>
+            </w:r>
+            <w:r>
+              <w:rPr>
+                <w:rFonts w:hint="eastAsia"/>
+              </w:rPr>
               <w:t>（</w:t>
             </w:r>
             <w:r>
@@ -439,7 +309,19 @@
               <w:rPr>
                 <w:rFonts w:hint="eastAsia"/>
               </w:rPr>
-              <w:t>）组合后元素个数为</w:t>
+              <w:t>）组合后</w:t>
+            </w:r>
+            <w:r>
+              <w:rPr>
+                <w:rFonts w:hint="eastAsia"/>
+              </w:rPr>
+              <w:t>项目</w:t>
+            </w:r>
+            <w:r>
+              <w:rPr>
+                <w:rFonts w:hint="eastAsia"/>
+              </w:rPr>
+              <w:t>个数为</w:t>
             </w:r>
             <w:r>
               <w:rPr>
@@ -477,19 +359,7 @@
               <w:rPr>
                 <w:rFonts w:hint="eastAsia"/>
               </w:rPr>
-              <w:t>由</w:t>
-            </w:r>
-            <w:r>
-              <w:rPr>
-                <w:rFonts w:hint="eastAsia"/>
-              </w:rPr>
-              <w:t>所有</w:t>
-            </w:r>
-            <w:r>
-              <w:rPr>
-                <w:rFonts w:hint="eastAsia"/>
-              </w:rPr>
-              <w:t>频繁</w:t>
+              <w:t>由频繁</w:t>
             </w:r>
             <w:r>
               <w:rPr>
@@ -497,19 +367,11 @@
               </w:rPr>
               <w:t>k</w:t>
             </w:r>
-            <w:proofErr w:type="gramStart"/>
-            <w:r>
-              <w:rPr>
-                <w:rFonts w:hint="eastAsia"/>
-              </w:rPr>
-              <w:t>项集两两</w:t>
-            </w:r>
-            <w:proofErr w:type="gramEnd"/>
-            <w:r>
-              <w:rPr>
-                <w:rFonts w:hint="eastAsia"/>
-              </w:rPr>
-              <w:t>组合得到候选</w:t>
+            <w:r>
+              <w:rPr>
+                <w:rFonts w:hint="eastAsia"/>
+              </w:rPr>
+              <w:t>项集两两组合得到候选</w:t>
             </w:r>
             <w:r>
               <w:rPr>
@@ -547,7 +409,19 @@
               <w:rPr>
                 <w:rFonts w:hint="eastAsia"/>
               </w:rPr>
-              <w:t>项集剪枝，删掉所有不可能是频繁的项集</w:t>
+              <w:t>项集剪枝，删掉所有不可能频繁的</w:t>
+            </w:r>
+            <w:r>
+              <w:rPr>
+                <w:rFonts w:hint="eastAsia"/>
+              </w:rPr>
+              <w:t>k+1</w:t>
+            </w:r>
+            <w:r>
+              <w:rPr>
+                <w:rFonts w:hint="eastAsia"/>
+              </w:rPr>
+              <w:t>项集</w:t>
             </w:r>
           </w:p>
           <w:p>
@@ -573,31 +447,19 @@
               <w:rPr>
                 <w:rFonts w:hint="eastAsia"/>
               </w:rPr>
-              <w:t>项集中所有</w:t>
-            </w:r>
-            <w:r>
-              <w:rPr>
-                <w:rFonts w:hint="eastAsia"/>
-              </w:rPr>
-              <w:t>k+1</w:t>
-            </w:r>
-            <w:r>
-              <w:rPr>
-                <w:rFonts w:hint="eastAsia"/>
-              </w:rPr>
-              <w:t>项集的支持度，得到</w:t>
-            </w:r>
-            <w:r>
-              <w:rPr>
-                <w:rFonts w:hint="eastAsia"/>
-              </w:rPr>
-              <w:t>所有</w:t>
-            </w:r>
-            <w:r>
-              <w:rPr>
-                <w:rFonts w:hint="eastAsia"/>
-              </w:rPr>
-              <w:t>频繁</w:t>
+              <w:t>项集</w:t>
+            </w:r>
+            <w:r>
+              <w:rPr>
+                <w:rFonts w:hint="eastAsia"/>
+              </w:rPr>
+              <w:t>的</w:t>
+            </w:r>
+            <w:r>
+              <w:rPr>
+                <w:rFonts w:hint="eastAsia"/>
+              </w:rPr>
+              <w:t>支持度，得到频繁</w:t>
             </w:r>
             <w:r>
               <w:rPr>
@@ -631,13 +493,7 @@
               <w:rPr>
                 <w:rFonts w:hint="eastAsia"/>
               </w:rPr>
-              <w:t>没有</w:t>
-            </w:r>
-            <w:r>
-              <w:rPr>
-                <w:rFonts w:hint="eastAsia"/>
-              </w:rPr>
-              <w:t>频繁</w:t>
+              <w:t>不存在频繁</w:t>
             </w:r>
             <w:r>
               <w:rPr>
@@ -649,7 +505,7 @@
               <w:rPr>
                 <w:rFonts w:hint="eastAsia"/>
               </w:rPr>
-              <w:t>项集为空</w:t>
+              <w:t>项集</w:t>
             </w:r>
             <w:r>
               <w:rPr>
@@ -732,14 +588,12 @@
               </w:rPr>
               <w:t>k</w:t>
             </w:r>
-            <w:proofErr w:type="gramStart"/>
             <w:r>
               <w:rPr>
                 <w:rFonts w:hint="eastAsia"/>
               </w:rPr>
               <w:t>项集</w:t>
             </w:r>
-            <w:proofErr w:type="gramEnd"/>
             <w:r>
               <w:rPr>
                 <w:position w:val="-6"/>
@@ -748,7 +602,7 @@
                 <v:shape id="_x0000_i1027" type="#_x0000_t75" style="width:15.35pt;height:11.35pt" o:ole="">
                   <v:imagedata r:id="rId8" o:title=""/>
                 </v:shape>
-                <o:OLEObject Type="Embed" ProgID="Equation.DSMT4" ShapeID="_x0000_i1027" DrawAspect="Content" ObjectID="_1827922413" r:id="rId11"/>
+                <o:OLEObject Type="Embed" ProgID="Equation.DSMT4" ShapeID="_x0000_i1027" DrawAspect="Content" ObjectID="_1827941921" r:id="rId10"/>
               </w:object>
             </w:r>
             <w:r>
@@ -791,7 +645,7 @@
                 <v:shape id="_x0000_i1028" type="#_x0000_t75" style="width:15.35pt;height:10.65pt" o:ole="">
                   <v:imagedata r:id="rId8" o:title=""/>
                 </v:shape>
-                <o:OLEObject Type="Embed" ProgID="Equation.DSMT4" ShapeID="_x0000_i1028" DrawAspect="Content" ObjectID="_1827922414" r:id="rId12"/>
+                <o:OLEObject Type="Embed" ProgID="Equation.DSMT4" ShapeID="_x0000_i1028" DrawAspect="Content" ObjectID="_1827941922" r:id="rId11"/>
               </w:object>
             </w:r>
             <w:r>
@@ -840,19 +694,11 @@
               </w:rPr>
               <w:t>k</w:t>
             </w:r>
-            <w:proofErr w:type="gramStart"/>
-            <w:r>
-              <w:rPr>
-                <w:rFonts w:hint="eastAsia"/>
-              </w:rPr>
-              <w:t>项集的</w:t>
-            </w:r>
-            <w:proofErr w:type="gramEnd"/>
-            <w:r>
-              <w:rPr>
-                <w:rFonts w:hint="eastAsia"/>
-              </w:rPr>
-              <w:t>所有真子集，生成关联规则</w:t>
+            <w:r>
+              <w:rPr>
+                <w:rFonts w:hint="eastAsia"/>
+              </w:rPr>
+              <w:t>项集的所有真子集，生成关联规则</w:t>
             </w:r>
           </w:p>
           <w:p>
@@ -872,9 +718,6 @@
     <w:p>
       <w:pPr>
         <w:ind w:firstLineChars="0" w:firstLine="0"/>
-        <w:rPr>
-          <w:rFonts w:hint="eastAsia"/>
-        </w:rPr>
       </w:pPr>
     </w:p>
     <w:p>
@@ -964,6 +807,19 @@
     <w:p>
       <w:pPr>
         <w:ind w:firstLine="480"/>
+      </w:pPr>
+    </w:p>
+    <w:p>
+      <w:pPr>
+        <w:ind w:firstLine="480"/>
+      </w:pPr>
+    </w:p>
+    <w:p>
+      <w:pPr>
+        <w:ind w:firstLine="480"/>
+        <w:rPr>
+          <w:rFonts w:hint="eastAsia"/>
+        </w:rPr>
       </w:pPr>
     </w:p>
     <w:p>
@@ -996,7 +852,6 @@
                 <w:b/>
                 <w:bCs/>
               </w:rPr>
-              <w:lastRenderedPageBreak/>
               <w:t>算法</w:t>
             </w:r>
             <w:r>
@@ -1005,7 +860,7 @@
                 <w:b/>
                 <w:bCs/>
               </w:rPr>
-              <w:t>1</w:t>
+              <w:t>2</w:t>
             </w:r>
             <w:r>
               <w:rPr>
@@ -1013,14 +868,12 @@
               </w:rPr>
               <w:t>：</w:t>
             </w:r>
-            <w:proofErr w:type="spellStart"/>
             <w:r>
               <w:rPr>
                 <w:rFonts w:hint="eastAsia"/>
               </w:rPr>
               <w:t>Kmeans</w:t>
             </w:r>
-            <w:proofErr w:type="spellEnd"/>
             <w:r>
               <w:rPr>
                 <w:rFonts w:hint="eastAsia"/>
@@ -1065,9 +918,9 @@
               </w:rPr>
               <w:object w:dxaOrig="240" w:dyaOrig="320" w14:anchorId="2639A77E">
                 <v:shape id="_x0000_i1029" type="#_x0000_t75" style="width:12pt;height:16pt" o:ole="">
-                  <v:imagedata r:id="rId13" o:title=""/>
+                  <v:imagedata r:id="rId12" o:title=""/>
                 </v:shape>
-                <o:OLEObject Type="Embed" ProgID="Equation.DSMT4" ShapeID="_x0000_i1029" DrawAspect="Content" ObjectID="_1827922415" r:id="rId14"/>
+                <o:OLEObject Type="Embed" ProgID="Equation.DSMT4" ShapeID="_x0000_i1029" DrawAspect="Content" ObjectID="_1827941923" r:id="rId13"/>
               </w:object>
             </w:r>
             <w:r>
@@ -1082,9 +935,9 @@
               </w:rPr>
               <w:object w:dxaOrig="200" w:dyaOrig="279" w14:anchorId="00C5378D">
                 <v:shape id="_x0000_i1030" type="#_x0000_t75" style="width:10pt;height:14pt" o:ole="">
-                  <v:imagedata r:id="rId15" o:title=""/>
+                  <v:imagedata r:id="rId14" o:title=""/>
                 </v:shape>
-                <o:OLEObject Type="Embed" ProgID="Equation.DSMT4" ShapeID="_x0000_i1030" DrawAspect="Content" ObjectID="_1827922416" r:id="rId16"/>
+                <o:OLEObject Type="Embed" ProgID="Equation.DSMT4" ShapeID="_x0000_i1030" DrawAspect="Content" ObjectID="_1827941924" r:id="rId15"/>
               </w:object>
             </w:r>
           </w:p>
@@ -1106,19 +959,11 @@
               </w:rPr>
               <w:t>：</w:t>
             </w:r>
-            <w:proofErr w:type="gramStart"/>
-            <w:r>
-              <w:rPr>
-                <w:rFonts w:hint="eastAsia"/>
-              </w:rPr>
-              <w:t>聚好的</w:t>
-            </w:r>
-            <w:proofErr w:type="gramEnd"/>
-            <w:r>
-              <w:rPr>
-                <w:rFonts w:hint="eastAsia"/>
-              </w:rPr>
-              <w:t>各个类</w:t>
+            <w:r>
+              <w:rPr>
+                <w:rFonts w:hint="eastAsia"/>
+              </w:rPr>
+              <w:t>聚好的各个类</w:t>
             </w:r>
           </w:p>
           <w:p>
@@ -1129,83 +974,29 @@
               <w:rPr>
                 <w:rFonts w:hint="eastAsia"/>
               </w:rPr>
-              <w:t>flag</w:t>
+              <w:t>随机选择</w:t>
             </w:r>
             <w:r>
               <w:rPr>
                 <w:position w:val="-6"/>
               </w:rPr>
-              <w:object w:dxaOrig="300" w:dyaOrig="220" w14:anchorId="202AF20D">
-                <v:shape id="_x0000_i1031" type="#_x0000_t75" style="width:15.35pt;height:11.35pt" o:ole="">
-                  <v:imagedata r:id="rId17" o:title=""/>
+              <w:object w:dxaOrig="200" w:dyaOrig="279" w14:anchorId="173E2F05">
+                <v:shape id="_x0000_i1032" type="#_x0000_t75" style="width:10pt;height:14pt" o:ole="">
+                  <v:imagedata r:id="rId16" o:title=""/>
                 </v:shape>
-                <o:OLEObject Type="Embed" ProgID="Equation.DSMT4" ShapeID="_x0000_i1031" DrawAspect="Content" ObjectID="_1827922417" r:id="rId18"/>
+                <o:OLEObject Type="Embed" ProgID="Equation.DSMT4" ShapeID="_x0000_i1032" DrawAspect="Content" ObjectID="_1827941925" r:id="rId17"/>
               </w:object>
             </w:r>
             <w:r>
               <w:rPr>
                 <w:rFonts w:hint="eastAsia"/>
               </w:rPr>
-              <w:t>True</w:t>
-            </w:r>
-            <w:r>
-              <w:rPr>
-                <w:rFonts w:hint="eastAsia"/>
-              </w:rPr>
-              <w:t xml:space="preserve"> //</w:t>
-            </w:r>
-            <w:r>
-              <w:rPr>
-                <w:rFonts w:hint="eastAsia"/>
-              </w:rPr>
-              <w:t xml:space="preserve"> </w:t>
-            </w:r>
-            <w:r>
-              <w:rPr>
-                <w:rFonts w:hint="eastAsia"/>
-              </w:rPr>
-              <w:t>检测聚类中心是否发生变化</w:t>
+              <w:t>个点的坐标作为初始聚类中心</w:t>
             </w:r>
           </w:p>
           <w:p>
             <w:pPr>
               <w:ind w:firstLineChars="0" w:firstLine="0"/>
-            </w:pPr>
-            <w:r>
-              <w:rPr>
-                <w:rFonts w:hint="eastAsia"/>
-              </w:rPr>
-              <w:t>随机选择</w:t>
-            </w:r>
-            <w:r>
-              <w:rPr>
-                <w:position w:val="-6"/>
-              </w:rPr>
-              <w:object w:dxaOrig="200" w:dyaOrig="279" w14:anchorId="173E2F05">
-                <v:shape id="_x0000_i1032" type="#_x0000_t75" style="width:10pt;height:14pt" o:ole="">
-                  <v:imagedata r:id="rId19" o:title=""/>
-                </v:shape>
-                <o:OLEObject Type="Embed" ProgID="Equation.DSMT4" ShapeID="_x0000_i1032" DrawAspect="Content" ObjectID="_1827922418" r:id="rId20"/>
-              </w:object>
-            </w:r>
-            <w:proofErr w:type="gramStart"/>
-            <w:r>
-              <w:rPr>
-                <w:rFonts w:hint="eastAsia"/>
-              </w:rPr>
-              <w:t>个</w:t>
-            </w:r>
-            <w:proofErr w:type="gramEnd"/>
-            <w:r>
-              <w:rPr>
-                <w:rFonts w:hint="eastAsia"/>
-              </w:rPr>
-              <w:t>点的坐标作为初始聚类中心</w:t>
-            </w:r>
-          </w:p>
-          <w:p>
-            <w:pPr>
-              <w:ind w:firstLineChars="0" w:firstLine="0"/>
               <w:rPr>
                 <w:b/>
                 <w:bCs/>
@@ -1223,7 +1014,19 @@
               <w:rPr>
                 <w:rFonts w:hint="eastAsia"/>
               </w:rPr>
-              <w:t xml:space="preserve"> flag </w:t>
+              <w:t xml:space="preserve"> </w:t>
+            </w:r>
+            <w:r>
+              <w:rPr>
+                <w:rFonts w:hint="eastAsia"/>
+              </w:rPr>
+              <w:t>True</w:t>
+            </w:r>
+            <w:r>
+              <w:rPr>
+                <w:rFonts w:hint="eastAsia"/>
+              </w:rPr>
+              <w:t xml:space="preserve"> </w:t>
             </w:r>
             <w:r>
               <w:rPr>
@@ -1305,7 +1108,25 @@
               <w:rPr>
                 <w:rFonts w:hint="eastAsia"/>
               </w:rPr>
-              <w:t>聚类中心没有发生改变</w:t>
+              <w:t>各个</w:t>
+            </w:r>
+            <w:r>
+              <w:rPr>
+                <w:rFonts w:hint="eastAsia"/>
+              </w:rPr>
+              <w:t>聚类中心</w:t>
+            </w:r>
+            <w:r>
+              <w:rPr>
+                <w:rFonts w:hint="eastAsia"/>
+              </w:rPr>
+              <w:t>都</w:t>
+            </w:r>
+            <w:r>
+              <w:rPr>
+                <w:rFonts w:hint="eastAsia"/>
+              </w:rPr>
+              <w:t>没有发生改变</w:t>
             </w:r>
             <w:r>
               <w:rPr>
@@ -1327,25 +1148,16 @@
             <w:r>
               <w:rPr>
                 <w:rFonts w:hint="eastAsia"/>
-              </w:rPr>
-              <w:t>flag</w:t>
-            </w:r>
-            <w:r>
-              <w:rPr>
-                <w:position w:val="-6"/>
-              </w:rPr>
-              <w:object w:dxaOrig="300" w:dyaOrig="220" w14:anchorId="0A91AF38">
-                <v:shape id="_x0000_i1033" type="#_x0000_t75" style="width:15.35pt;height:11.35pt" o:ole="">
-                  <v:imagedata r:id="rId21" o:title=""/>
-                </v:shape>
-                <o:OLEObject Type="Embed" ProgID="Equation.DSMT4" ShapeID="_x0000_i1033" DrawAspect="Content" ObjectID="_1827922419" r:id="rId22"/>
-              </w:object>
-            </w:r>
-            <w:r>
-              <w:rPr>
-                <w:rFonts w:hint="eastAsia"/>
-              </w:rPr>
-              <w:t>False</w:t>
+                <w:b/>
+                <w:bCs/>
+              </w:rPr>
+              <w:t>break</w:t>
+            </w:r>
+            <w:r>
+              <w:rPr>
+                <w:rFonts w:hint="eastAsia"/>
+              </w:rPr>
+              <w:t>；</w:t>
             </w:r>
           </w:p>
           <w:p>
@@ -1397,19 +1209,11 @@
               </w:rPr>
               <w:t xml:space="preserve">return </w:t>
             </w:r>
-            <w:proofErr w:type="gramStart"/>
-            <w:r>
-              <w:rPr>
-                <w:rFonts w:hint="eastAsia"/>
-              </w:rPr>
-              <w:t>聚好的</w:t>
-            </w:r>
-            <w:proofErr w:type="gramEnd"/>
-            <w:r>
-              <w:rPr>
-                <w:rFonts w:hint="eastAsia"/>
-              </w:rPr>
-              <w:t>各个类</w:t>
+            <w:r>
+              <w:rPr>
+                <w:rFonts w:hint="eastAsia"/>
+              </w:rPr>
+              <w:t>聚好的各个类</w:t>
             </w:r>
           </w:p>
         </w:tc>
@@ -1421,12 +1225,12 @@
       </w:pPr>
     </w:p>
     <w:sectPr>
-      <w:headerReference w:type="even" r:id="rId23"/>
-      <w:headerReference w:type="default" r:id="rId24"/>
-      <w:footerReference w:type="even" r:id="rId25"/>
-      <w:footerReference w:type="default" r:id="rId26"/>
-      <w:headerReference w:type="first" r:id="rId27"/>
-      <w:footerReference w:type="first" r:id="rId28"/>
+      <w:headerReference w:type="even" r:id="rId18"/>
+      <w:headerReference w:type="default" r:id="rId19"/>
+      <w:footerReference w:type="even" r:id="rId20"/>
+      <w:footerReference w:type="default" r:id="rId21"/>
+      <w:headerReference w:type="first" r:id="rId22"/>
+      <w:footerReference w:type="first" r:id="rId23"/>
       <w:pgSz w:w="11906" w:h="16838"/>
       <w:pgMar w:top="1418" w:right="1418" w:bottom="1418" w:left="1701" w:header="851" w:footer="992" w:gutter="0"/>
       <w:cols w:space="425"/>

</xml_diff>

<commit_message>
Site updated: 2025-12-23 22:29:39
</commit_message>
<xml_diff>
--- a/images/2025年秋现代优化技术/伪代码.docx
+++ b/images/2025年秋现代优化技术/伪代码.docx
@@ -128,7 +128,7 @@
                 <v:shape id="_x0000_i1025" type="#_x0000_t75" style="width:15.35pt;height:11.35pt" o:ole="">
                   <v:imagedata r:id="rId8" o:title=""/>
                 </v:shape>
-                <o:OLEObject Type="Embed" ProgID="Equation.DSMT4" ShapeID="_x0000_i1025" DrawAspect="Content" ObjectID="_1827941920" r:id="rId9"/>
+                <o:OLEObject Type="Embed" ProgID="Equation.DSMT4" ShapeID="_x0000_i1025" DrawAspect="Content" ObjectID="_1828015280" r:id="rId9"/>
               </w:object>
             </w:r>
             <w:r>
@@ -599,10 +599,10 @@
                 <w:position w:val="-6"/>
               </w:rPr>
               <w:object w:dxaOrig="300" w:dyaOrig="220" w14:anchorId="399B99DC">
-                <v:shape id="_x0000_i1027" type="#_x0000_t75" style="width:15.35pt;height:11.35pt" o:ole="">
+                <v:shape id="_x0000_i1026" type="#_x0000_t75" style="width:15.35pt;height:11.35pt" o:ole="">
                   <v:imagedata r:id="rId8" o:title=""/>
                 </v:shape>
-                <o:OLEObject Type="Embed" ProgID="Equation.DSMT4" ShapeID="_x0000_i1027" DrawAspect="Content" ObjectID="_1827941921" r:id="rId10"/>
+                <o:OLEObject Type="Embed" ProgID="Equation.DSMT4" ShapeID="_x0000_i1026" DrawAspect="Content" ObjectID="_1828015281" r:id="rId10"/>
               </w:object>
             </w:r>
             <w:r>
@@ -642,10 +642,10 @@
             </w:r>
             <w:r>
               <w:object w:dxaOrig="300" w:dyaOrig="216" w14:anchorId="4FC70202">
-                <v:shape id="_x0000_i1028" type="#_x0000_t75" style="width:15.35pt;height:10.65pt" o:ole="">
+                <v:shape id="_x0000_i1027" type="#_x0000_t75" style="width:15.35pt;height:10.65pt" o:ole="">
                   <v:imagedata r:id="rId8" o:title=""/>
                 </v:shape>
-                <o:OLEObject Type="Embed" ProgID="Equation.DSMT4" ShapeID="_x0000_i1028" DrawAspect="Content" ObjectID="_1827941922" r:id="rId11"/>
+                <o:OLEObject Type="Embed" ProgID="Equation.DSMT4" ShapeID="_x0000_i1027" DrawAspect="Content" ObjectID="_1828015282" r:id="rId11"/>
               </w:object>
             </w:r>
             <w:r>
@@ -817,9 +817,6 @@
     <w:p>
       <w:pPr>
         <w:ind w:firstLine="480"/>
-        <w:rPr>
-          <w:rFonts w:hint="eastAsia"/>
-        </w:rPr>
       </w:pPr>
     </w:p>
     <w:p>
@@ -917,10 +914,10 @@
                 <w:position w:val="-6"/>
               </w:rPr>
               <w:object w:dxaOrig="240" w:dyaOrig="320" w14:anchorId="2639A77E">
-                <v:shape id="_x0000_i1029" type="#_x0000_t75" style="width:12pt;height:16pt" o:ole="">
+                <v:shape id="_x0000_i1028" type="#_x0000_t75" style="width:12pt;height:16pt" o:ole="">
                   <v:imagedata r:id="rId12" o:title=""/>
                 </v:shape>
-                <o:OLEObject Type="Embed" ProgID="Equation.DSMT4" ShapeID="_x0000_i1029" DrawAspect="Content" ObjectID="_1827941923" r:id="rId13"/>
+                <o:OLEObject Type="Embed" ProgID="Equation.DSMT4" ShapeID="_x0000_i1028" DrawAspect="Content" ObjectID="_1828015283" r:id="rId13"/>
               </w:object>
             </w:r>
             <w:r>
@@ -934,10 +931,10 @@
                 <w:position w:val="-6"/>
               </w:rPr>
               <w:object w:dxaOrig="200" w:dyaOrig="279" w14:anchorId="00C5378D">
-                <v:shape id="_x0000_i1030" type="#_x0000_t75" style="width:10pt;height:14pt" o:ole="">
+                <v:shape id="_x0000_i1029" type="#_x0000_t75" style="width:10pt;height:14pt" o:ole="">
                   <v:imagedata r:id="rId14" o:title=""/>
                 </v:shape>
-                <o:OLEObject Type="Embed" ProgID="Equation.DSMT4" ShapeID="_x0000_i1030" DrawAspect="Content" ObjectID="_1827941924" r:id="rId15"/>
+                <o:OLEObject Type="Embed" ProgID="Equation.DSMT4" ShapeID="_x0000_i1029" DrawAspect="Content" ObjectID="_1828015284" r:id="rId15"/>
               </w:object>
             </w:r>
           </w:p>
@@ -981,10 +978,10 @@
                 <w:position w:val="-6"/>
               </w:rPr>
               <w:object w:dxaOrig="200" w:dyaOrig="279" w14:anchorId="173E2F05">
-                <v:shape id="_x0000_i1032" type="#_x0000_t75" style="width:10pt;height:14pt" o:ole="">
+                <v:shape id="_x0000_i1030" type="#_x0000_t75" style="width:10pt;height:14pt" o:ole="">
                   <v:imagedata r:id="rId16" o:title=""/>
                 </v:shape>
-                <o:OLEObject Type="Embed" ProgID="Equation.DSMT4" ShapeID="_x0000_i1032" DrawAspect="Content" ObjectID="_1827941925" r:id="rId17"/>
+                <o:OLEObject Type="Embed" ProgID="Equation.DSMT4" ShapeID="_x0000_i1030" DrawAspect="Content" ObjectID="_1828015285" r:id="rId17"/>
               </w:object>
             </w:r>
             <w:r>
@@ -1224,13 +1221,986 @@
         <w:ind w:firstLine="480"/>
       </w:pPr>
     </w:p>
+    <w:p>
+      <w:pPr>
+        <w:ind w:firstLine="480"/>
+      </w:pPr>
+    </w:p>
+    <w:p>
+      <w:pPr>
+        <w:ind w:firstLine="480"/>
+      </w:pPr>
+    </w:p>
+    <w:p>
+      <w:pPr>
+        <w:ind w:firstLine="480"/>
+      </w:pPr>
+    </w:p>
+    <w:p>
+      <w:pPr>
+        <w:ind w:firstLine="480"/>
+      </w:pPr>
+    </w:p>
+    <w:p>
+      <w:pPr>
+        <w:ind w:firstLine="480"/>
+      </w:pPr>
+    </w:p>
+    <w:p>
+      <w:pPr>
+        <w:ind w:firstLine="480"/>
+      </w:pPr>
+    </w:p>
+    <w:p>
+      <w:pPr>
+        <w:ind w:firstLine="480"/>
+      </w:pPr>
+    </w:p>
+    <w:p>
+      <w:pPr>
+        <w:ind w:firstLine="480"/>
+      </w:pPr>
+    </w:p>
+    <w:p>
+      <w:pPr>
+        <w:ind w:firstLine="480"/>
+      </w:pPr>
+    </w:p>
+    <w:p>
+      <w:pPr>
+        <w:ind w:firstLine="480"/>
+      </w:pPr>
+    </w:p>
+    <w:p>
+      <w:pPr>
+        <w:ind w:firstLine="480"/>
+      </w:pPr>
+    </w:p>
+    <w:p>
+      <w:pPr>
+        <w:ind w:firstLine="480"/>
+      </w:pPr>
+    </w:p>
+    <w:p>
+      <w:pPr>
+        <w:ind w:firstLine="480"/>
+      </w:pPr>
+    </w:p>
+    <w:p>
+      <w:pPr>
+        <w:ind w:firstLine="480"/>
+      </w:pPr>
+    </w:p>
+    <w:p>
+      <w:pPr>
+        <w:ind w:firstLine="480"/>
+      </w:pPr>
+    </w:p>
+    <w:p>
+      <w:pPr>
+        <w:ind w:firstLine="480"/>
+      </w:pPr>
+    </w:p>
+    <w:p>
+      <w:pPr>
+        <w:ind w:firstLine="480"/>
+      </w:pPr>
+    </w:p>
+    <w:p>
+      <w:pPr>
+        <w:ind w:firstLine="480"/>
+      </w:pPr>
+    </w:p>
+    <w:p>
+      <w:pPr>
+        <w:ind w:firstLine="480"/>
+      </w:pPr>
+    </w:p>
+    <w:p>
+      <w:pPr>
+        <w:ind w:firstLine="480"/>
+      </w:pPr>
+    </w:p>
+    <w:p>
+      <w:pPr>
+        <w:ind w:firstLine="480"/>
+      </w:pPr>
+    </w:p>
+    <w:p>
+      <w:pPr>
+        <w:ind w:firstLine="480"/>
+      </w:pPr>
+    </w:p>
+    <w:p>
+      <w:pPr>
+        <w:ind w:firstLine="480"/>
+      </w:pPr>
+    </w:p>
+    <w:p>
+      <w:pPr>
+        <w:ind w:firstLine="480"/>
+      </w:pPr>
+    </w:p>
+    <w:p>
+      <w:pPr>
+        <w:ind w:firstLine="480"/>
+      </w:pPr>
+    </w:p>
+    <w:tbl>
+      <w:tblPr>
+        <w:tblStyle w:val="af2"/>
+        <w:tblW w:w="0" w:type="auto"/>
+        <w:tblLook w:val="04A0" w:firstRow="1" w:lastRow="0" w:firstColumn="1" w:lastColumn="0" w:noHBand="0" w:noVBand="1"/>
+      </w:tblPr>
+      <w:tblGrid>
+        <w:gridCol w:w="8777"/>
+      </w:tblGrid>
+      <w:tr>
+        <w:tc>
+          <w:tcPr>
+            <w:tcW w:w="8777" w:type="dxa"/>
+            <w:shd w:val="clear" w:color="auto" w:fill="E8E8E8" w:themeFill="background2"/>
+          </w:tcPr>
+          <w:p>
+            <w:pPr>
+              <w:ind w:firstLineChars="0" w:firstLine="0"/>
+            </w:pPr>
+            <w:r>
+              <w:rPr>
+                <w:rFonts w:hint="eastAsia"/>
+                <w:b/>
+                <w:bCs/>
+              </w:rPr>
+              <w:lastRenderedPageBreak/>
+              <w:t>算法</w:t>
+            </w:r>
+            <w:r>
+              <w:rPr>
+                <w:rFonts w:hint="eastAsia"/>
+                <w:b/>
+                <w:bCs/>
+              </w:rPr>
+              <w:t>3</w:t>
+            </w:r>
+            <w:r>
+              <w:rPr>
+                <w:rFonts w:hint="eastAsia"/>
+                <w:b/>
+                <w:bCs/>
+              </w:rPr>
+              <w:t>：模拟退火算法</w:t>
+            </w:r>
+          </w:p>
+        </w:tc>
+      </w:tr>
+      <w:tr>
+        <w:tc>
+          <w:tcPr>
+            <w:tcW w:w="8777" w:type="dxa"/>
+          </w:tcPr>
+          <w:p>
+            <w:pPr>
+              <w:ind w:firstLineChars="0" w:firstLine="0"/>
+            </w:pPr>
+            <w:r>
+              <w:rPr>
+                <w:rFonts w:hint="eastAsia"/>
+                <w:b/>
+                <w:bCs/>
+              </w:rPr>
+              <w:t>输入</w:t>
+            </w:r>
+            <w:r>
+              <w:rPr>
+                <w:rFonts w:hint="eastAsia"/>
+              </w:rPr>
+              <w:t>：各个样本的坐标</w:t>
+            </w:r>
+            <w:r>
+              <w:rPr>
+                <w:position w:val="-6"/>
+              </w:rPr>
+              <w:object w:dxaOrig="240" w:dyaOrig="320" w14:anchorId="3373EC5B">
+                <v:shape id="_x0000_i1031" type="#_x0000_t75" style="width:12pt;height:16pt" o:ole="">
+                  <v:imagedata r:id="rId12" o:title=""/>
+                </v:shape>
+                <o:OLEObject Type="Embed" ProgID="Equation.DSMT4" ShapeID="_x0000_i1031" DrawAspect="Content" ObjectID="_1828015286" r:id="rId18"/>
+              </w:object>
+            </w:r>
+            <w:r>
+              <w:rPr>
+                <w:rFonts w:hint="eastAsia"/>
+              </w:rPr>
+              <w:t>，簇的数量</w:t>
+            </w:r>
+            <w:r>
+              <w:rPr>
+                <w:position w:val="-6"/>
+              </w:rPr>
+              <w:object w:dxaOrig="200" w:dyaOrig="279" w14:anchorId="013F1B61">
+                <v:shape id="_x0000_i1032" type="#_x0000_t75" style="width:10pt;height:14pt" o:ole="">
+                  <v:imagedata r:id="rId14" o:title=""/>
+                </v:shape>
+                <o:OLEObject Type="Embed" ProgID="Equation.DSMT4" ShapeID="_x0000_i1032" DrawAspect="Content" ObjectID="_1828015287" r:id="rId19"/>
+              </w:object>
+            </w:r>
+          </w:p>
+          <w:p>
+            <w:pPr>
+              <w:ind w:firstLineChars="0" w:firstLine="0"/>
+            </w:pPr>
+            <w:r>
+              <w:rPr>
+                <w:rFonts w:hint="eastAsia"/>
+                <w:b/>
+                <w:bCs/>
+              </w:rPr>
+              <w:t>输出</w:t>
+            </w:r>
+            <w:r>
+              <w:rPr>
+                <w:rFonts w:hint="eastAsia"/>
+              </w:rPr>
+              <w:t>：聚好的各个类</w:t>
+            </w:r>
+          </w:p>
+          <w:p>
+            <w:pPr>
+              <w:ind w:firstLineChars="0" w:firstLine="0"/>
+            </w:pPr>
+            <w:r>
+              <w:rPr>
+                <w:rFonts w:hint="eastAsia"/>
+              </w:rPr>
+              <w:t>随机选择</w:t>
+            </w:r>
+            <w:r>
+              <w:rPr>
+                <w:position w:val="-6"/>
+              </w:rPr>
+              <w:object w:dxaOrig="200" w:dyaOrig="279" w14:anchorId="6D0A142E">
+                <v:shape id="_x0000_i1033" type="#_x0000_t75" style="width:10pt;height:14pt" o:ole="">
+                  <v:imagedata r:id="rId16" o:title=""/>
+                </v:shape>
+                <o:OLEObject Type="Embed" ProgID="Equation.DSMT4" ShapeID="_x0000_i1033" DrawAspect="Content" ObjectID="_1828015288" r:id="rId20"/>
+              </w:object>
+            </w:r>
+            <w:r>
+              <w:rPr>
+                <w:rFonts w:hint="eastAsia"/>
+              </w:rPr>
+              <w:t>个点的坐标作为初始聚类中心</w:t>
+            </w:r>
+          </w:p>
+          <w:p>
+            <w:pPr>
+              <w:ind w:firstLineChars="0" w:firstLine="0"/>
+              <w:rPr>
+                <w:b/>
+                <w:bCs/>
+              </w:rPr>
+            </w:pPr>
+            <w:r>
+              <w:rPr>
+                <w:rFonts w:hint="eastAsia"/>
+                <w:b/>
+                <w:bCs/>
+              </w:rPr>
+              <w:t>while</w:t>
+            </w:r>
+            <w:r>
+              <w:rPr>
+                <w:rFonts w:hint="eastAsia"/>
+              </w:rPr>
+              <w:t xml:space="preserve"> True </w:t>
+            </w:r>
+            <w:r>
+              <w:rPr>
+                <w:rFonts w:hint="eastAsia"/>
+                <w:b/>
+                <w:bCs/>
+              </w:rPr>
+              <w:t>do</w:t>
+            </w:r>
+          </w:p>
+          <w:p>
+            <w:pPr>
+              <w:tabs>
+                <w:tab w:val="bar" w:pos="120"/>
+              </w:tabs>
+              <w:ind w:firstLineChars="0" w:firstLine="0"/>
+            </w:pPr>
+            <w:r>
+              <w:rPr>
+                <w:rFonts w:hint="eastAsia"/>
+                <w:b/>
+                <w:bCs/>
+              </w:rPr>
+              <w:t xml:space="preserve">  </w:t>
+            </w:r>
+            <w:r>
+              <w:rPr>
+                <w:rFonts w:hint="eastAsia"/>
+              </w:rPr>
+              <w:t>计算每个样本到各个聚类中心的距离，将其分配到最近聚类中心所在簇；</w:t>
+            </w:r>
+          </w:p>
+          <w:p>
+            <w:pPr>
+              <w:tabs>
+                <w:tab w:val="bar" w:pos="120"/>
+              </w:tabs>
+              <w:ind w:firstLineChars="0" w:firstLine="0"/>
+            </w:pPr>
+            <w:r>
+              <w:rPr>
+                <w:rFonts w:hint="eastAsia"/>
+              </w:rPr>
+              <w:t xml:space="preserve">  </w:t>
+            </w:r>
+            <w:r>
+              <w:rPr>
+                <w:rFonts w:hint="eastAsia"/>
+              </w:rPr>
+              <w:t>忽略聚类中心，重新计算各个簇的聚类中心；</w:t>
+            </w:r>
+          </w:p>
+          <w:p>
+            <w:pPr>
+              <w:tabs>
+                <w:tab w:val="bar" w:pos="120"/>
+              </w:tabs>
+              <w:ind w:firstLineChars="0" w:firstLine="0"/>
+              <w:rPr>
+                <w:b/>
+                <w:bCs/>
+              </w:rPr>
+            </w:pPr>
+            <w:r>
+              <w:rPr>
+                <w:rFonts w:hint="eastAsia"/>
+              </w:rPr>
+              <w:t xml:space="preserve">  </w:t>
+            </w:r>
+            <w:r>
+              <w:rPr>
+                <w:rFonts w:hint="eastAsia"/>
+                <w:b/>
+                <w:bCs/>
+              </w:rPr>
+              <w:t xml:space="preserve">if </w:t>
+            </w:r>
+            <w:r>
+              <w:rPr>
+                <w:rFonts w:hint="eastAsia"/>
+              </w:rPr>
+              <w:t>各个聚类中心都没有发生改变</w:t>
+            </w:r>
+            <w:r>
+              <w:rPr>
+                <w:rFonts w:hint="eastAsia"/>
+                <w:b/>
+                <w:bCs/>
+              </w:rPr>
+              <w:t xml:space="preserve"> then</w:t>
+            </w:r>
+          </w:p>
+          <w:p>
+            <w:pPr>
+              <w:tabs>
+                <w:tab w:val="bar" w:pos="120"/>
+                <w:tab w:val="bar" w:pos="360"/>
+              </w:tabs>
+              <w:ind w:firstLineChars="0" w:firstLine="482"/>
+            </w:pPr>
+            <w:r>
+              <w:rPr>
+                <w:rFonts w:hint="eastAsia"/>
+                <w:b/>
+                <w:bCs/>
+              </w:rPr>
+              <w:t>break</w:t>
+            </w:r>
+            <w:r>
+              <w:rPr>
+                <w:rFonts w:hint="eastAsia"/>
+              </w:rPr>
+              <w:t>；</w:t>
+            </w:r>
+          </w:p>
+          <w:p>
+            <w:pPr>
+              <w:tabs>
+                <w:tab w:val="bar" w:pos="120"/>
+              </w:tabs>
+              <w:ind w:firstLineChars="0"/>
+              <w:rPr>
+                <w:b/>
+                <w:bCs/>
+              </w:rPr>
+            </w:pPr>
+            <w:r>
+              <w:rPr>
+                <w:rFonts w:hint="eastAsia"/>
+                <w:b/>
+                <w:bCs/>
+              </w:rPr>
+              <w:t>end if</w:t>
+            </w:r>
+          </w:p>
+          <w:p>
+            <w:pPr>
+              <w:ind w:firstLineChars="0" w:firstLine="0"/>
+              <w:rPr>
+                <w:b/>
+                <w:bCs/>
+              </w:rPr>
+            </w:pPr>
+            <w:r>
+              <w:rPr>
+                <w:rFonts w:hint="eastAsia"/>
+                <w:b/>
+                <w:bCs/>
+              </w:rPr>
+              <w:t>end while</w:t>
+            </w:r>
+          </w:p>
+          <w:p>
+            <w:pPr>
+              <w:ind w:firstLineChars="0" w:firstLine="0"/>
+            </w:pPr>
+            <w:r>
+              <w:rPr>
+                <w:rFonts w:hint="eastAsia"/>
+                <w:b/>
+                <w:bCs/>
+              </w:rPr>
+              <w:t xml:space="preserve">return </w:t>
+            </w:r>
+            <w:r>
+              <w:rPr>
+                <w:rFonts w:hint="eastAsia"/>
+              </w:rPr>
+              <w:t>聚好的各个类</w:t>
+            </w:r>
+          </w:p>
+        </w:tc>
+      </w:tr>
+    </w:tbl>
+    <w:p>
+      <w:pPr>
+        <w:ind w:firstLine="480"/>
+      </w:pPr>
+    </w:p>
+    <w:p>
+      <w:pPr>
+        <w:ind w:firstLine="480"/>
+      </w:pPr>
+    </w:p>
+    <w:p>
+      <w:pPr>
+        <w:ind w:firstLine="480"/>
+      </w:pPr>
+    </w:p>
+    <w:p>
+      <w:pPr>
+        <w:ind w:firstLine="480"/>
+      </w:pPr>
+    </w:p>
+    <w:p>
+      <w:pPr>
+        <w:ind w:firstLine="480"/>
+      </w:pPr>
+    </w:p>
+    <w:p>
+      <w:pPr>
+        <w:ind w:firstLine="480"/>
+      </w:pPr>
+    </w:p>
+    <w:p>
+      <w:pPr>
+        <w:ind w:firstLine="480"/>
+      </w:pPr>
+    </w:p>
+    <w:p>
+      <w:pPr>
+        <w:ind w:firstLine="480"/>
+      </w:pPr>
+    </w:p>
+    <w:p>
+      <w:pPr>
+        <w:ind w:firstLine="480"/>
+      </w:pPr>
+    </w:p>
+    <w:p>
+      <w:pPr>
+        <w:ind w:firstLine="480"/>
+      </w:pPr>
+    </w:p>
+    <w:p>
+      <w:pPr>
+        <w:ind w:firstLine="480"/>
+      </w:pPr>
+    </w:p>
+    <w:p>
+      <w:pPr>
+        <w:ind w:firstLine="480"/>
+      </w:pPr>
+    </w:p>
+    <w:p>
+      <w:pPr>
+        <w:ind w:firstLine="480"/>
+      </w:pPr>
+    </w:p>
+    <w:p>
+      <w:pPr>
+        <w:ind w:firstLine="480"/>
+      </w:pPr>
+    </w:p>
+    <w:p>
+      <w:pPr>
+        <w:ind w:firstLine="480"/>
+      </w:pPr>
+    </w:p>
+    <w:p>
+      <w:pPr>
+        <w:ind w:firstLine="480"/>
+      </w:pPr>
+    </w:p>
+    <w:p>
+      <w:pPr>
+        <w:ind w:firstLine="480"/>
+      </w:pPr>
+    </w:p>
+    <w:p>
+      <w:pPr>
+        <w:ind w:firstLine="480"/>
+      </w:pPr>
+    </w:p>
+    <w:p>
+      <w:pPr>
+        <w:ind w:firstLine="480"/>
+      </w:pPr>
+    </w:p>
+    <w:p>
+      <w:pPr>
+        <w:ind w:firstLine="480"/>
+      </w:pPr>
+    </w:p>
+    <w:p>
+      <w:pPr>
+        <w:ind w:firstLine="480"/>
+      </w:pPr>
+    </w:p>
+    <w:p>
+      <w:pPr>
+        <w:ind w:firstLine="480"/>
+      </w:pPr>
+    </w:p>
+    <w:p>
+      <w:pPr>
+        <w:ind w:firstLine="480"/>
+      </w:pPr>
+    </w:p>
+    <w:p>
+      <w:pPr>
+        <w:ind w:firstLine="480"/>
+      </w:pPr>
+    </w:p>
+    <w:p>
+      <w:pPr>
+        <w:ind w:firstLine="480"/>
+      </w:pPr>
+    </w:p>
+    <w:p>
+      <w:pPr>
+        <w:ind w:firstLine="480"/>
+      </w:pPr>
+    </w:p>
+    <w:p>
+      <w:pPr>
+        <w:ind w:firstLine="480"/>
+      </w:pPr>
+    </w:p>
+    <w:p>
+      <w:pPr>
+        <w:ind w:firstLine="480"/>
+        <w:rPr>
+          <w:rFonts w:hint="eastAsia"/>
+        </w:rPr>
+      </w:pPr>
+    </w:p>
+    <w:tbl>
+      <w:tblPr>
+        <w:tblStyle w:val="af2"/>
+        <w:tblW w:w="0" w:type="auto"/>
+        <w:tblLook w:val="04A0" w:firstRow="1" w:lastRow="0" w:firstColumn="1" w:lastColumn="0" w:noHBand="0" w:noVBand="1"/>
+      </w:tblPr>
+      <w:tblGrid>
+        <w:gridCol w:w="8777"/>
+      </w:tblGrid>
+      <w:tr>
+        <w:tc>
+          <w:tcPr>
+            <w:tcW w:w="8777" w:type="dxa"/>
+            <w:shd w:val="clear" w:color="auto" w:fill="E8E8E8" w:themeFill="background2"/>
+          </w:tcPr>
+          <w:p>
+            <w:pPr>
+              <w:ind w:firstLineChars="0" w:firstLine="0"/>
+            </w:pPr>
+            <w:r>
+              <w:rPr>
+                <w:rFonts w:hint="eastAsia"/>
+                <w:b/>
+                <w:bCs/>
+              </w:rPr>
+              <w:t>算法</w:t>
+            </w:r>
+            <w:r>
+              <w:rPr>
+                <w:rFonts w:hint="eastAsia"/>
+                <w:b/>
+                <w:bCs/>
+              </w:rPr>
+              <w:t>4</w:t>
+            </w:r>
+            <w:r>
+              <w:rPr>
+                <w:rFonts w:hint="eastAsia"/>
+                <w:b/>
+                <w:bCs/>
+              </w:rPr>
+              <w:t>：</w:t>
+            </w:r>
+            <w:r>
+              <w:rPr>
+                <w:rFonts w:hint="eastAsia"/>
+                <w:b/>
+                <w:bCs/>
+              </w:rPr>
+              <w:t>禁忌搜索</w:t>
+            </w:r>
+            <w:r>
+              <w:rPr>
+                <w:rFonts w:hint="eastAsia"/>
+                <w:b/>
+                <w:bCs/>
+              </w:rPr>
+              <w:t>算法</w:t>
+            </w:r>
+          </w:p>
+        </w:tc>
+      </w:tr>
+      <w:tr>
+        <w:tc>
+          <w:tcPr>
+            <w:tcW w:w="8777" w:type="dxa"/>
+          </w:tcPr>
+          <w:p>
+            <w:pPr>
+              <w:ind w:firstLineChars="0" w:firstLine="0"/>
+            </w:pPr>
+            <w:r>
+              <w:rPr>
+                <w:rFonts w:hint="eastAsia"/>
+                <w:b/>
+                <w:bCs/>
+              </w:rPr>
+              <w:t>输入</w:t>
+            </w:r>
+            <w:r>
+              <w:rPr>
+                <w:rFonts w:hint="eastAsia"/>
+              </w:rPr>
+              <w:t>：各个样本的坐标</w:t>
+            </w:r>
+            <w:r>
+              <w:rPr>
+                <w:position w:val="-6"/>
+              </w:rPr>
+              <w:object w:dxaOrig="240" w:dyaOrig="320" w14:anchorId="2FE94ED0">
+                <v:shape id="_x0000_i1034" type="#_x0000_t75" style="width:12pt;height:16pt" o:ole="">
+                  <v:imagedata r:id="rId12" o:title=""/>
+                </v:shape>
+                <o:OLEObject Type="Embed" ProgID="Equation.DSMT4" ShapeID="_x0000_i1034" DrawAspect="Content" ObjectID="_1828015289" r:id="rId21"/>
+              </w:object>
+            </w:r>
+            <w:r>
+              <w:rPr>
+                <w:rFonts w:hint="eastAsia"/>
+              </w:rPr>
+              <w:t>，簇的数量</w:t>
+            </w:r>
+            <w:r>
+              <w:rPr>
+                <w:position w:val="-6"/>
+              </w:rPr>
+              <w:object w:dxaOrig="200" w:dyaOrig="279" w14:anchorId="24814453">
+                <v:shape id="_x0000_i1035" type="#_x0000_t75" style="width:10pt;height:14pt" o:ole="">
+                  <v:imagedata r:id="rId14" o:title=""/>
+                </v:shape>
+                <o:OLEObject Type="Embed" ProgID="Equation.DSMT4" ShapeID="_x0000_i1035" DrawAspect="Content" ObjectID="_1828015290" r:id="rId22"/>
+              </w:object>
+            </w:r>
+          </w:p>
+          <w:p>
+            <w:pPr>
+              <w:ind w:firstLineChars="0" w:firstLine="0"/>
+            </w:pPr>
+            <w:r>
+              <w:rPr>
+                <w:rFonts w:hint="eastAsia"/>
+                <w:b/>
+                <w:bCs/>
+              </w:rPr>
+              <w:t>输出</w:t>
+            </w:r>
+            <w:r>
+              <w:rPr>
+                <w:rFonts w:hint="eastAsia"/>
+              </w:rPr>
+              <w:t>：聚好的各个类</w:t>
+            </w:r>
+          </w:p>
+          <w:p>
+            <w:pPr>
+              <w:ind w:firstLineChars="0" w:firstLine="0"/>
+            </w:pPr>
+            <w:r>
+              <w:rPr>
+                <w:rFonts w:hint="eastAsia"/>
+              </w:rPr>
+              <w:t>随机选择</w:t>
+            </w:r>
+            <w:r>
+              <w:rPr>
+                <w:position w:val="-6"/>
+              </w:rPr>
+              <w:object w:dxaOrig="200" w:dyaOrig="279" w14:anchorId="0E26F7ED">
+                <v:shape id="_x0000_i1036" type="#_x0000_t75" style="width:10pt;height:14pt" o:ole="">
+                  <v:imagedata r:id="rId16" o:title=""/>
+                </v:shape>
+                <o:OLEObject Type="Embed" ProgID="Equation.DSMT4" ShapeID="_x0000_i1036" DrawAspect="Content" ObjectID="_1828015291" r:id="rId23"/>
+              </w:object>
+            </w:r>
+            <w:r>
+              <w:rPr>
+                <w:rFonts w:hint="eastAsia"/>
+              </w:rPr>
+              <w:t>个点的坐标作为初始聚类中心</w:t>
+            </w:r>
+          </w:p>
+          <w:p>
+            <w:pPr>
+              <w:ind w:firstLineChars="0" w:firstLine="0"/>
+              <w:rPr>
+                <w:b/>
+                <w:bCs/>
+              </w:rPr>
+            </w:pPr>
+            <w:r>
+              <w:rPr>
+                <w:rFonts w:hint="eastAsia"/>
+                <w:b/>
+                <w:bCs/>
+              </w:rPr>
+              <w:t>while</w:t>
+            </w:r>
+            <w:r>
+              <w:rPr>
+                <w:rFonts w:hint="eastAsia"/>
+              </w:rPr>
+              <w:t xml:space="preserve"> True </w:t>
+            </w:r>
+            <w:r>
+              <w:rPr>
+                <w:rFonts w:hint="eastAsia"/>
+                <w:b/>
+                <w:bCs/>
+              </w:rPr>
+              <w:t>do</w:t>
+            </w:r>
+          </w:p>
+          <w:p>
+            <w:pPr>
+              <w:tabs>
+                <w:tab w:val="bar" w:pos="120"/>
+              </w:tabs>
+              <w:ind w:firstLineChars="0" w:firstLine="0"/>
+            </w:pPr>
+            <w:r>
+              <w:rPr>
+                <w:rFonts w:hint="eastAsia"/>
+                <w:b/>
+                <w:bCs/>
+              </w:rPr>
+              <w:t xml:space="preserve">  </w:t>
+            </w:r>
+            <w:r>
+              <w:rPr>
+                <w:rFonts w:hint="eastAsia"/>
+              </w:rPr>
+              <w:t>计算每个样本到各个聚类中心的距离，将其分配到最近聚类中心所在簇；</w:t>
+            </w:r>
+          </w:p>
+          <w:p>
+            <w:pPr>
+              <w:tabs>
+                <w:tab w:val="bar" w:pos="120"/>
+              </w:tabs>
+              <w:ind w:firstLineChars="0" w:firstLine="0"/>
+            </w:pPr>
+            <w:r>
+              <w:rPr>
+                <w:rFonts w:hint="eastAsia"/>
+              </w:rPr>
+              <w:t xml:space="preserve">  </w:t>
+            </w:r>
+            <w:r>
+              <w:rPr>
+                <w:rFonts w:hint="eastAsia"/>
+              </w:rPr>
+              <w:t>忽略聚类中心，重新计算各个簇的聚类中心；</w:t>
+            </w:r>
+          </w:p>
+          <w:p>
+            <w:pPr>
+              <w:tabs>
+                <w:tab w:val="bar" w:pos="120"/>
+              </w:tabs>
+              <w:ind w:firstLineChars="0" w:firstLine="0"/>
+              <w:rPr>
+                <w:b/>
+                <w:bCs/>
+              </w:rPr>
+            </w:pPr>
+            <w:r>
+              <w:rPr>
+                <w:rFonts w:hint="eastAsia"/>
+              </w:rPr>
+              <w:t xml:space="preserve">  </w:t>
+            </w:r>
+            <w:r>
+              <w:rPr>
+                <w:rFonts w:hint="eastAsia"/>
+                <w:b/>
+                <w:bCs/>
+              </w:rPr>
+              <w:t xml:space="preserve">if </w:t>
+            </w:r>
+            <w:r>
+              <w:rPr>
+                <w:rFonts w:hint="eastAsia"/>
+              </w:rPr>
+              <w:t>各个聚类中心都没有发生改变</w:t>
+            </w:r>
+            <w:r>
+              <w:rPr>
+                <w:rFonts w:hint="eastAsia"/>
+                <w:b/>
+                <w:bCs/>
+              </w:rPr>
+              <w:t xml:space="preserve"> then</w:t>
+            </w:r>
+          </w:p>
+          <w:p>
+            <w:pPr>
+              <w:tabs>
+                <w:tab w:val="bar" w:pos="120"/>
+                <w:tab w:val="bar" w:pos="360"/>
+              </w:tabs>
+              <w:ind w:firstLineChars="0" w:firstLine="482"/>
+            </w:pPr>
+            <w:r>
+              <w:rPr>
+                <w:rFonts w:hint="eastAsia"/>
+                <w:b/>
+                <w:bCs/>
+              </w:rPr>
+              <w:t>break</w:t>
+            </w:r>
+            <w:r>
+              <w:rPr>
+                <w:rFonts w:hint="eastAsia"/>
+              </w:rPr>
+              <w:t>；</w:t>
+            </w:r>
+          </w:p>
+          <w:p>
+            <w:pPr>
+              <w:tabs>
+                <w:tab w:val="bar" w:pos="120"/>
+              </w:tabs>
+              <w:ind w:firstLineChars="0"/>
+              <w:rPr>
+                <w:b/>
+                <w:bCs/>
+              </w:rPr>
+            </w:pPr>
+            <w:r>
+              <w:rPr>
+                <w:rFonts w:hint="eastAsia"/>
+                <w:b/>
+                <w:bCs/>
+              </w:rPr>
+              <w:t>end if</w:t>
+            </w:r>
+          </w:p>
+          <w:p>
+            <w:pPr>
+              <w:ind w:firstLineChars="0" w:firstLine="0"/>
+              <w:rPr>
+                <w:b/>
+                <w:bCs/>
+              </w:rPr>
+            </w:pPr>
+            <w:r>
+              <w:rPr>
+                <w:rFonts w:hint="eastAsia"/>
+                <w:b/>
+                <w:bCs/>
+              </w:rPr>
+              <w:t>end while</w:t>
+            </w:r>
+          </w:p>
+          <w:p>
+            <w:pPr>
+              <w:ind w:firstLineChars="0" w:firstLine="0"/>
+            </w:pPr>
+            <w:r>
+              <w:rPr>
+                <w:rFonts w:hint="eastAsia"/>
+                <w:b/>
+                <w:bCs/>
+              </w:rPr>
+              <w:t xml:space="preserve">return </w:t>
+            </w:r>
+            <w:r>
+              <w:rPr>
+                <w:rFonts w:hint="eastAsia"/>
+              </w:rPr>
+              <w:t>聚好的各个类</w:t>
+            </w:r>
+          </w:p>
+        </w:tc>
+      </w:tr>
+    </w:tbl>
+    <w:p>
+      <w:pPr>
+        <w:ind w:firstLine="480"/>
+        <w:rPr>
+          <w:rFonts w:hint="eastAsia"/>
+        </w:rPr>
+      </w:pPr>
+    </w:p>
     <w:sectPr>
-      <w:headerReference w:type="even" r:id="rId18"/>
-      <w:headerReference w:type="default" r:id="rId19"/>
-      <w:footerReference w:type="even" r:id="rId20"/>
-      <w:footerReference w:type="default" r:id="rId21"/>
-      <w:headerReference w:type="first" r:id="rId22"/>
-      <w:footerReference w:type="first" r:id="rId23"/>
+      <w:headerReference w:type="even" r:id="rId24"/>
+      <w:headerReference w:type="default" r:id="rId25"/>
+      <w:footerReference w:type="even" r:id="rId26"/>
+      <w:footerReference w:type="default" r:id="rId27"/>
+      <w:headerReference w:type="first" r:id="rId28"/>
+      <w:footerReference w:type="first" r:id="rId29"/>
       <w:pgSz w:w="11906" w:h="16838"/>
       <w:pgMar w:top="1418" w:right="1418" w:bottom="1418" w:left="1701" w:header="851" w:footer="992" w:gutter="0"/>
       <w:cols w:space="425"/>

</xml_diff>

<commit_message>
Site updated: 2025-12-24 12:25:05
</commit_message>
<xml_diff>
--- a/images/2025年秋现代优化技术/伪代码.docx
+++ b/images/2025年秋现代优化技术/伪代码.docx
@@ -125,10 +125,10 @@
                   <v:path o:extrusionok="f" gradientshapeok="t" o:connecttype="rect"/>
                   <o:lock v:ext="edit" aspectratio="t"/>
                 </v:shapetype>
-                <v:shape id="_x0000_i1025" type="#_x0000_t75" style="width:15.35pt;height:11.35pt" o:ole="">
+                <v:shape id="_x0000_i1025" type="#_x0000_t75" style="width:15pt;height:11.25pt" o:ole="">
                   <v:imagedata r:id="rId8" o:title=""/>
                 </v:shape>
-                <o:OLEObject Type="Embed" ProgID="Equation.DSMT4" ShapeID="_x0000_i1025" DrawAspect="Content" ObjectID="_1828015280" r:id="rId9"/>
+                <o:OLEObject Type="Embed" ProgID="Equation.DSMT4" ShapeID="_x0000_i1025" DrawAspect="Content" ObjectID="_1828084498" r:id="rId9"/>
               </w:object>
             </w:r>
             <w:r>
@@ -599,10 +599,10 @@
                 <w:position w:val="-6"/>
               </w:rPr>
               <w:object w:dxaOrig="300" w:dyaOrig="220" w14:anchorId="399B99DC">
-                <v:shape id="_x0000_i1026" type="#_x0000_t75" style="width:15.35pt;height:11.35pt" o:ole="">
+                <v:shape id="_x0000_i1026" type="#_x0000_t75" style="width:15pt;height:11.25pt" o:ole="">
                   <v:imagedata r:id="rId8" o:title=""/>
                 </v:shape>
-                <o:OLEObject Type="Embed" ProgID="Equation.DSMT4" ShapeID="_x0000_i1026" DrawAspect="Content" ObjectID="_1828015281" r:id="rId10"/>
+                <o:OLEObject Type="Embed" ProgID="Equation.DSMT4" ShapeID="_x0000_i1026" DrawAspect="Content" ObjectID="_1828084499" r:id="rId10"/>
               </w:object>
             </w:r>
             <w:r>
@@ -642,10 +642,10 @@
             </w:r>
             <w:r>
               <w:object w:dxaOrig="300" w:dyaOrig="216" w14:anchorId="4FC70202">
-                <v:shape id="_x0000_i1027" type="#_x0000_t75" style="width:15.35pt;height:10.65pt" o:ole="">
+                <v:shape id="_x0000_i1027" type="#_x0000_t75" style="width:15pt;height:10.5pt" o:ole="">
                   <v:imagedata r:id="rId8" o:title=""/>
                 </v:shape>
-                <o:OLEObject Type="Embed" ProgID="Equation.DSMT4" ShapeID="_x0000_i1027" DrawAspect="Content" ObjectID="_1828015282" r:id="rId11"/>
+                <o:OLEObject Type="Embed" ProgID="Equation.DSMT4" ShapeID="_x0000_i1027" DrawAspect="Content" ObjectID="_1828084500" r:id="rId11"/>
               </w:object>
             </w:r>
             <w:r>
@@ -737,71 +737,89 @@
     <w:p>
       <w:pPr>
         <w:ind w:firstLine="480"/>
-      </w:pPr>
-    </w:p>
-    <w:p>
-      <w:pPr>
-        <w:ind w:firstLine="480"/>
-      </w:pPr>
-    </w:p>
-    <w:p>
-      <w:pPr>
-        <w:ind w:firstLine="480"/>
-      </w:pPr>
-    </w:p>
-    <w:p>
-      <w:pPr>
-        <w:ind w:firstLine="480"/>
-      </w:pPr>
-    </w:p>
-    <w:p>
-      <w:pPr>
-        <w:ind w:firstLine="480"/>
-      </w:pPr>
-    </w:p>
-    <w:p>
-      <w:pPr>
-        <w:ind w:firstLine="480"/>
-      </w:pPr>
-    </w:p>
-    <w:p>
-      <w:pPr>
-        <w:ind w:firstLine="480"/>
-      </w:pPr>
-    </w:p>
-    <w:p>
-      <w:pPr>
-        <w:ind w:firstLine="480"/>
-      </w:pPr>
-    </w:p>
-    <w:p>
-      <w:pPr>
-        <w:ind w:firstLine="480"/>
-      </w:pPr>
-    </w:p>
-    <w:p>
-      <w:pPr>
-        <w:ind w:firstLine="480"/>
-      </w:pPr>
-    </w:p>
-    <w:p>
-      <w:pPr>
-        <w:ind w:firstLine="480"/>
-      </w:pPr>
-    </w:p>
-    <w:p>
-      <w:pPr>
-        <w:ind w:firstLine="480"/>
-      </w:pPr>
-    </w:p>
-    <w:p>
-      <w:pPr>
-        <w:ind w:firstLine="480"/>
-      </w:pPr>
-    </w:p>
-    <w:p>
-      <w:pPr>
-        <w:ind w:firstLine="480"/>
+        <w:rPr>
+          <w:rFonts w:hint="eastAsia"/>
+        </w:rPr>
+      </w:pPr>
+      <w:r>
+        <w:rPr>
+          <w:rFonts w:hint="eastAsia"/>
+        </w:rPr>
+        <w:t>尝试：</w:t>
+      </w:r>
+      <w:r>
+        <w:rPr>
+          <w:rFonts w:hint="eastAsia"/>
+        </w:rPr>
+        <w:t>0.5 1.5</w:t>
+      </w:r>
+    </w:p>
+    <w:p>
+      <w:pPr>
+        <w:ind w:firstLine="480"/>
+      </w:pPr>
+    </w:p>
+    <w:p>
+      <w:pPr>
+        <w:ind w:firstLine="480"/>
+      </w:pPr>
+    </w:p>
+    <w:p>
+      <w:pPr>
+        <w:ind w:firstLine="480"/>
+      </w:pPr>
+    </w:p>
+    <w:p>
+      <w:pPr>
+        <w:ind w:firstLine="480"/>
+      </w:pPr>
+    </w:p>
+    <w:p>
+      <w:pPr>
+        <w:ind w:firstLine="480"/>
+      </w:pPr>
+    </w:p>
+    <w:p>
+      <w:pPr>
+        <w:ind w:firstLine="480"/>
+      </w:pPr>
+    </w:p>
+    <w:p>
+      <w:pPr>
+        <w:ind w:firstLine="480"/>
+      </w:pPr>
+    </w:p>
+    <w:p>
+      <w:pPr>
+        <w:ind w:firstLine="480"/>
+      </w:pPr>
+    </w:p>
+    <w:p>
+      <w:pPr>
+        <w:ind w:firstLine="480"/>
+      </w:pPr>
+    </w:p>
+    <w:p>
+      <w:pPr>
+        <w:ind w:firstLine="480"/>
+      </w:pPr>
+    </w:p>
+    <w:p>
+      <w:pPr>
+        <w:ind w:firstLine="480"/>
+      </w:pPr>
+    </w:p>
+    <w:p>
+      <w:pPr>
+        <w:ind w:firstLine="480"/>
+      </w:pPr>
+    </w:p>
+    <w:p>
+      <w:pPr>
+        <w:ind w:firstLine="480"/>
+        <w:rPr>
+          <w:rFonts w:hint="eastAsia"/>
+        </w:rPr>
       </w:pPr>
     </w:p>
     <w:p>
@@ -914,10 +932,10 @@
                 <w:position w:val="-6"/>
               </w:rPr>
               <w:object w:dxaOrig="240" w:dyaOrig="320" w14:anchorId="2639A77E">
-                <v:shape id="_x0000_i1028" type="#_x0000_t75" style="width:12pt;height:16pt" o:ole="">
+                <v:shape id="_x0000_i1028" type="#_x0000_t75" style="width:12pt;height:15.75pt" o:ole="">
                   <v:imagedata r:id="rId12" o:title=""/>
                 </v:shape>
-                <o:OLEObject Type="Embed" ProgID="Equation.DSMT4" ShapeID="_x0000_i1028" DrawAspect="Content" ObjectID="_1828015283" r:id="rId13"/>
+                <o:OLEObject Type="Embed" ProgID="Equation.DSMT4" ShapeID="_x0000_i1028" DrawAspect="Content" ObjectID="_1828084501" r:id="rId13"/>
               </w:object>
             </w:r>
             <w:r>
@@ -931,10 +949,10 @@
                 <w:position w:val="-6"/>
               </w:rPr>
               <w:object w:dxaOrig="200" w:dyaOrig="279" w14:anchorId="00C5378D">
-                <v:shape id="_x0000_i1029" type="#_x0000_t75" style="width:10pt;height:14pt" o:ole="">
+                <v:shape id="_x0000_i1029" type="#_x0000_t75" style="width:9.75pt;height:14.25pt" o:ole="">
                   <v:imagedata r:id="rId14" o:title=""/>
                 </v:shape>
-                <o:OLEObject Type="Embed" ProgID="Equation.DSMT4" ShapeID="_x0000_i1029" DrawAspect="Content" ObjectID="_1828015284" r:id="rId15"/>
+                <o:OLEObject Type="Embed" ProgID="Equation.DSMT4" ShapeID="_x0000_i1029" DrawAspect="Content" ObjectID="_1828084502" r:id="rId15"/>
               </w:object>
             </w:r>
           </w:p>
@@ -978,10 +996,10 @@
                 <w:position w:val="-6"/>
               </w:rPr>
               <w:object w:dxaOrig="200" w:dyaOrig="279" w14:anchorId="173E2F05">
-                <v:shape id="_x0000_i1030" type="#_x0000_t75" style="width:10pt;height:14pt" o:ole="">
+                <v:shape id="_x0000_i1030" type="#_x0000_t75" style="width:9.75pt;height:14.25pt" o:ole="">
                   <v:imagedata r:id="rId16" o:title=""/>
                 </v:shape>
-                <o:OLEObject Type="Embed" ProgID="Equation.DSMT4" ShapeID="_x0000_i1030" DrawAspect="Content" ObjectID="_1828015285" r:id="rId17"/>
+                <o:OLEObject Type="Embed" ProgID="Equation.DSMT4" ShapeID="_x0000_i1030" DrawAspect="Content" ObjectID="_1828084503" r:id="rId17"/>
               </w:object>
             </w:r>
             <w:r>
@@ -1388,7 +1406,13 @@
                 <w:b/>
                 <w:bCs/>
               </w:rPr>
-              <w:t>：模拟退火算法</w:t>
+              <w:t>：</w:t>
+            </w:r>
+            <w:r>
+              <w:rPr>
+                <w:rFonts w:hint="eastAsia"/>
+              </w:rPr>
+              <w:t>模拟退火算法</w:t>
             </w:r>
           </w:p>
         </w:tc>
@@ -1414,36 +1438,59 @@
               <w:rPr>
                 <w:rFonts w:hint="eastAsia"/>
               </w:rPr>
-              <w:t>：各个样本的坐标</w:t>
-            </w:r>
-            <w:r>
-              <w:rPr>
-                <w:position w:val="-6"/>
-              </w:rPr>
-              <w:object w:dxaOrig="240" w:dyaOrig="320" w14:anchorId="3373EC5B">
-                <v:shape id="_x0000_i1031" type="#_x0000_t75" style="width:12pt;height:16pt" o:ole="">
-                  <v:imagedata r:id="rId12" o:title=""/>
+              <w:t>：</w:t>
+            </w:r>
+            <w:r>
+              <w:rPr>
+                <w:rFonts w:hint="eastAsia"/>
+              </w:rPr>
+              <w:t>初始温度</w:t>
+            </w:r>
+            <w:r>
+              <w:rPr>
+                <w:position w:val="-12"/>
+              </w:rPr>
+              <w:object w:dxaOrig="260" w:dyaOrig="360" w14:anchorId="6AC4E60A">
+                <v:shape id="_x0000_i1031" type="#_x0000_t75" style="width:12.75pt;height:18pt" o:ole="">
+                  <v:imagedata r:id="rId18" o:title=""/>
                 </v:shape>
-                <o:OLEObject Type="Embed" ProgID="Equation.DSMT4" ShapeID="_x0000_i1031" DrawAspect="Content" ObjectID="_1828015286" r:id="rId18"/>
+                <o:OLEObject Type="Embed" ProgID="Equation.DSMT4" ShapeID="_x0000_i1031" DrawAspect="Content" ObjectID="_1828084504" r:id="rId19"/>
               </w:object>
             </w:r>
             <w:r>
               <w:rPr>
                 <w:rFonts w:hint="eastAsia"/>
               </w:rPr>
-              <w:t>，簇的数量</w:t>
-            </w:r>
-            <w:r>
-              <w:rPr>
-                <w:position w:val="-6"/>
-              </w:rPr>
-              <w:object w:dxaOrig="200" w:dyaOrig="279" w14:anchorId="013F1B61">
-                <v:shape id="_x0000_i1032" type="#_x0000_t75" style="width:10pt;height:14pt" o:ole="">
-                  <v:imagedata r:id="rId14" o:title=""/>
+              <w:t>，终止温度</w:t>
+            </w:r>
+            <w:r>
+              <w:rPr>
+                <w:position w:val="-14"/>
+              </w:rPr>
+              <w:object w:dxaOrig="279" w:dyaOrig="380" w14:anchorId="22FCC1B7">
+                <v:shape id="_x0000_i1032" type="#_x0000_t75" style="width:14.25pt;height:18.75pt" o:ole="">
+                  <v:imagedata r:id="rId20" o:title=""/>
                 </v:shape>
-                <o:OLEObject Type="Embed" ProgID="Equation.DSMT4" ShapeID="_x0000_i1032" DrawAspect="Content" ObjectID="_1828015287" r:id="rId19"/>
+                <o:OLEObject Type="Embed" ProgID="Equation.DSMT4" ShapeID="_x0000_i1032" DrawAspect="Content" ObjectID="_1828084505" r:id="rId21"/>
               </w:object>
             </w:r>
+            <w:r>
+              <w:rPr>
+                <w:rFonts w:hint="eastAsia"/>
+              </w:rPr>
+              <w:t>，马尔科夫链长度</w:t>
+            </w:r>
+            <w:r>
+              <w:rPr>
+                <w:position w:val="-4"/>
+              </w:rPr>
+              <w:object w:dxaOrig="220" w:dyaOrig="260" w14:anchorId="1720DE48">
+                <v:shape id="_x0000_i1033" type="#_x0000_t75" style="width:11.25pt;height:12.75pt" o:ole="">
+                  <v:imagedata r:id="rId22" o:title=""/>
+                </v:shape>
+                <o:OLEObject Type="Embed" ProgID="Equation.DSMT4" ShapeID="_x0000_i1033" DrawAspect="Content" ObjectID="_1828084506" r:id="rId23"/>
+              </w:object>
+            </w:r>
           </w:p>
           <w:p>
             <w:pPr>
@@ -1461,44 +1508,125 @@
               <w:rPr>
                 <w:rFonts w:hint="eastAsia"/>
               </w:rPr>
-              <w:t>：聚好的各个类</w:t>
-            </w:r>
-          </w:p>
+              <w:t>：</w:t>
+            </w:r>
+            <w:r>
+              <w:rPr>
+                <w:rFonts w:hint="eastAsia"/>
+              </w:rPr>
+              <w:t>整个搜索过程遇到的最好解</w:t>
+            </w:r>
+            <w:r>
+              <w:rPr>
+                <w:position w:val="-12"/>
+              </w:rPr>
+              <w:object w:dxaOrig="420" w:dyaOrig="360" w14:anchorId="726299F3">
+                <v:shape id="_x0000_i1034" type="#_x0000_t75" style="width:21pt;height:18pt" o:ole="">
+                  <v:imagedata r:id="rId24" o:title=""/>
+                </v:shape>
+                <o:OLEObject Type="Embed" ProgID="Equation.DSMT4" ShapeID="_x0000_i1034" DrawAspect="Content" ObjectID="_1828084507" r:id="rId25"/>
+              </w:object>
+            </w:r>
+          </w:p>
+          <w:bookmarkStart w:id="0" w:name="OLE_LINK1"/>
           <w:p>
             <w:pPr>
               <w:ind w:firstLineChars="0" w:firstLine="0"/>
             </w:pPr>
             <w:r>
               <w:rPr>
-                <w:rFonts w:hint="eastAsia"/>
-              </w:rPr>
-              <w:t>随机选择</w:t>
-            </w:r>
-            <w:r>
-              <w:rPr>
-                <w:position w:val="-6"/>
-              </w:rPr>
-              <w:object w:dxaOrig="200" w:dyaOrig="279" w14:anchorId="6D0A142E">
-                <v:shape id="_x0000_i1033" type="#_x0000_t75" style="width:10pt;height:14pt" o:ole="">
-                  <v:imagedata r:id="rId16" o:title=""/>
+                <w:position w:val="-12"/>
+              </w:rPr>
+              <w:object w:dxaOrig="700" w:dyaOrig="360" w14:anchorId="6904E686">
+                <v:shape id="_x0000_i1035" type="#_x0000_t75" style="width:35.25pt;height:18pt" o:ole="">
+                  <v:imagedata r:id="rId26" o:title=""/>
                 </v:shape>
-                <o:OLEObject Type="Embed" ProgID="Equation.DSMT4" ShapeID="_x0000_i1033" DrawAspect="Content" ObjectID="_1828015288" r:id="rId20"/>
+                <o:OLEObject Type="Embed" ProgID="Equation.DSMT4" ShapeID="_x0000_i1035" DrawAspect="Content" ObjectID="_1828084508" r:id="rId27"/>
               </w:object>
             </w:r>
             <w:r>
               <w:rPr>
                 <w:rFonts w:hint="eastAsia"/>
               </w:rPr>
-              <w:t>个点的坐标作为初始聚类中心</w:t>
+              <w:t>问题的一个初始解</w:t>
+            </w:r>
+            <w:r>
+              <w:rPr>
+                <w:rFonts w:hint="eastAsia"/>
+              </w:rPr>
+              <w:t>；</w:t>
             </w:r>
           </w:p>
           <w:p>
             <w:pPr>
               <w:ind w:firstLineChars="0" w:firstLine="0"/>
-              <w:rPr>
-                <w:b/>
-                <w:bCs/>
-              </w:rPr>
+            </w:pPr>
+            <w:r>
+              <w:rPr>
+                <w:position w:val="-12"/>
+              </w:rPr>
+              <w:object w:dxaOrig="740" w:dyaOrig="360" w14:anchorId="13507ED6">
+                <v:shape id="_x0000_i1036" type="#_x0000_t75" style="width:36.75pt;height:18pt" o:ole="">
+                  <v:imagedata r:id="rId28" o:title=""/>
+                </v:shape>
+                <o:OLEObject Type="Embed" ProgID="Equation.DSMT4" ShapeID="_x0000_i1036" DrawAspect="Content" ObjectID="_1828084509" r:id="rId29"/>
+              </w:object>
+            </w:r>
+            <w:r>
+              <w:rPr>
+                <w:position w:val="-12"/>
+              </w:rPr>
+              <w:object w:dxaOrig="380" w:dyaOrig="360" w14:anchorId="76BADBB0">
+                <v:shape id="_x0000_i1037" type="#_x0000_t75" style="width:18.75pt;height:18pt" o:ole="">
+                  <v:imagedata r:id="rId30" o:title=""/>
+                </v:shape>
+                <o:OLEObject Type="Embed" ProgID="Equation.DSMT4" ShapeID="_x0000_i1037" DrawAspect="Content" ObjectID="_1828084510" r:id="rId31"/>
+              </w:object>
+            </w:r>
+            <w:r>
+              <w:rPr>
+                <w:rFonts w:hint="eastAsia"/>
+              </w:rPr>
+              <w:t>；</w:t>
+            </w:r>
+          </w:p>
+          <w:bookmarkEnd w:id="0"/>
+          <w:p>
+            <w:pPr>
+              <w:ind w:firstLineChars="0" w:firstLine="0"/>
+            </w:pPr>
+            <w:r>
+              <w:rPr>
+                <w:position w:val="-12"/>
+              </w:rPr>
+              <w:object w:dxaOrig="680" w:dyaOrig="360" w14:anchorId="62BA3ABC">
+                <v:shape id="_x0000_i1038" type="#_x0000_t75" style="width:33.75pt;height:18pt" o:ole="">
+                  <v:imagedata r:id="rId32" o:title=""/>
+                </v:shape>
+                <o:OLEObject Type="Embed" ProgID="Equation.DSMT4" ShapeID="_x0000_i1038" DrawAspect="Content" ObjectID="_1828084511" r:id="rId33"/>
+              </w:object>
+            </w:r>
+            <w:r>
+              <w:rPr>
+                <w:position w:val="-12"/>
+              </w:rPr>
+              <w:object w:dxaOrig="260" w:dyaOrig="360" w14:anchorId="2FF331CC">
+                <v:shape id="_x0000_i1039" type="#_x0000_t75" style="width:12.75pt;height:18pt" o:ole="">
+                  <v:imagedata r:id="rId34" o:title=""/>
+                </v:shape>
+                <o:OLEObject Type="Embed" ProgID="Equation.DSMT4" ShapeID="_x0000_i1039" DrawAspect="Content" ObjectID="_1828084512" r:id="rId35"/>
+              </w:object>
+            </w:r>
+            <w:r>
+              <w:rPr>
+                <w:rFonts w:hint="eastAsia"/>
+              </w:rPr>
+              <w:t>；</w:t>
+            </w:r>
+          </w:p>
+          <w:p>
+            <w:pPr>
+              <w:ind w:firstLineChars="0" w:firstLine="0"/>
             </w:pPr>
             <w:r>
               <w:rPr>
@@ -1512,7 +1640,24 @@
               <w:rPr>
                 <w:rFonts w:hint="eastAsia"/>
               </w:rPr>
-              <w:t xml:space="preserve"> True </w:t>
+              <w:t xml:space="preserve"> </w:t>
+            </w:r>
+            <w:r>
+              <w:rPr>
+                <w:position w:val="-14"/>
+              </w:rPr>
+              <w:object w:dxaOrig="840" w:dyaOrig="380" w14:anchorId="342CC399">
+                <v:shape id="_x0000_i1040" type="#_x0000_t75" style="width:42pt;height:18.75pt" o:ole="">
+                  <v:imagedata r:id="rId36" o:title=""/>
+                </v:shape>
+                <o:OLEObject Type="Embed" ProgID="Equation.DSMT4" ShapeID="_x0000_i1040" DrawAspect="Content" ObjectID="_1828084513" r:id="rId37"/>
+              </w:object>
+            </w:r>
+            <w:r>
+              <w:rPr>
+                <w:rFonts w:hint="eastAsia"/>
+              </w:rPr>
+              <w:t xml:space="preserve"> </w:t>
             </w:r>
             <w:r>
               <w:rPr>
@@ -1526,29 +1671,27 @@
           <w:p>
             <w:pPr>
               <w:tabs>
-                <w:tab w:val="bar" w:pos="120"/>
+                <w:tab w:val="bar" w:pos="180"/>
               </w:tabs>
               <w:ind w:firstLineChars="0" w:firstLine="0"/>
             </w:pPr>
             <w:r>
               <w:rPr>
                 <w:rFonts w:hint="eastAsia"/>
-                <w:b/>
-                <w:bCs/>
-              </w:rPr>
-              <w:t xml:space="preserve">  </w:t>
-            </w:r>
-            <w:r>
-              <w:rPr>
-                <w:rFonts w:hint="eastAsia"/>
-              </w:rPr>
-              <w:t>计算每个样本到各个聚类中心的距离，将其分配到最近聚类中心所在簇；</w:t>
+              </w:rPr>
+              <w:t xml:space="preserve">  // </w:t>
+            </w:r>
+            <w:r>
+              <w:rPr>
+                <w:rFonts w:hint="eastAsia"/>
+              </w:rPr>
+              <w:t>恒温过程，不断做局部搜索</w:t>
             </w:r>
           </w:p>
           <w:p>
             <w:pPr>
               <w:tabs>
-                <w:tab w:val="bar" w:pos="120"/>
+                <w:tab w:val="bar" w:pos="180"/>
               </w:tabs>
               <w:ind w:firstLineChars="0" w:firstLine="0"/>
             </w:pPr>
@@ -1561,14 +1704,522 @@
             <w:r>
               <w:rPr>
                 <w:rFonts w:hint="eastAsia"/>
-              </w:rPr>
-              <w:t>忽略聚类中心，重新计算各个簇的聚类中心；</w:t>
+                <w:b/>
+                <w:bCs/>
+              </w:rPr>
+              <w:t>for</w:t>
+            </w:r>
+            <w:r>
+              <w:rPr>
+                <w:rFonts w:hint="eastAsia"/>
+              </w:rPr>
+              <w:t xml:space="preserve"> iteration</w:t>
+            </w:r>
+            <w:r>
+              <w:rPr>
+                <w:position w:val="-6"/>
+              </w:rPr>
+              <w:object w:dxaOrig="300" w:dyaOrig="220" w14:anchorId="124F76AE">
+                <v:shape id="_x0000_i1041" type="#_x0000_t75" style="width:15pt;height:11.25pt" o:ole="">
+                  <v:imagedata r:id="rId38" o:title=""/>
+                </v:shape>
+                <o:OLEObject Type="Embed" ProgID="Equation.DSMT4" ShapeID="_x0000_i1041" DrawAspect="Content" ObjectID="_1828084514" r:id="rId39"/>
+              </w:object>
+            </w:r>
+            <w:r>
+              <w:rPr>
+                <w:rFonts w:hint="eastAsia"/>
+              </w:rPr>
+              <w:t xml:space="preserve">1 to </w:t>
+            </w:r>
+            <w:r>
+              <w:rPr>
+                <w:position w:val="-4"/>
+              </w:rPr>
+              <w:object w:dxaOrig="220" w:dyaOrig="260" w14:anchorId="23D6EDE8">
+                <v:shape id="_x0000_i1042" type="#_x0000_t75" style="width:11.25pt;height:12.75pt" o:ole="">
+                  <v:imagedata r:id="rId40" o:title=""/>
+                </v:shape>
+                <o:OLEObject Type="Embed" ProgID="Equation.DSMT4" ShapeID="_x0000_i1042" DrawAspect="Content" ObjectID="_1828084515" r:id="rId41"/>
+              </w:object>
+            </w:r>
+            <w:r>
+              <w:rPr>
+                <w:rFonts w:hint="eastAsia"/>
+              </w:rPr>
+              <w:t xml:space="preserve"> </w:t>
+            </w:r>
+            <w:r>
+              <w:rPr>
+                <w:rFonts w:hint="eastAsia"/>
+                <w:b/>
+                <w:bCs/>
+              </w:rPr>
+              <w:t>do</w:t>
             </w:r>
           </w:p>
           <w:p>
             <w:pPr>
               <w:tabs>
-                <w:tab w:val="bar" w:pos="120"/>
+                <w:tab w:val="bar" w:pos="180"/>
+                <w:tab w:val="bar" w:pos="312"/>
+              </w:tabs>
+              <w:ind w:firstLineChars="0" w:firstLine="482"/>
+            </w:pPr>
+            <w:r>
+              <w:rPr>
+                <w:position w:val="-12"/>
+              </w:rPr>
+              <w:object w:dxaOrig="720" w:dyaOrig="360" w14:anchorId="08A877DC">
+                <v:shape id="_x0000_i1043" type="#_x0000_t75" style="width:36pt;height:18pt" o:ole="">
+                  <v:imagedata r:id="rId42" o:title=""/>
+                </v:shape>
+                <o:OLEObject Type="Embed" ProgID="Equation.DSMT4" ShapeID="_x0000_i1043" DrawAspect="Content" ObjectID="_1828084516" r:id="rId43"/>
+              </w:object>
+            </w:r>
+            <w:r>
+              <w:rPr>
+                <w:rFonts w:hint="eastAsia"/>
+              </w:rPr>
+              <w:t>使用邻域操作得到</w:t>
+            </w:r>
+            <w:r>
+              <w:rPr>
+                <w:position w:val="-12"/>
+              </w:rPr>
+              <w:object w:dxaOrig="380" w:dyaOrig="360" w14:anchorId="11F8BE8A">
+                <v:shape id="_x0000_i1044" type="#_x0000_t75" style="width:18.75pt;height:18pt" o:ole="">
+                  <v:imagedata r:id="rId44" o:title=""/>
+                </v:shape>
+                <o:OLEObject Type="Embed" ProgID="Equation.DSMT4" ShapeID="_x0000_i1044" DrawAspect="Content" ObjectID="_1828084517" r:id="rId45"/>
+              </w:object>
+            </w:r>
+            <w:r>
+              <w:rPr>
+                <w:rFonts w:hint="eastAsia"/>
+              </w:rPr>
+              <w:t>邻域内的一个解；</w:t>
+            </w:r>
+          </w:p>
+          <w:p>
+            <w:pPr>
+              <w:tabs>
+                <w:tab w:val="bar" w:pos="180"/>
+                <w:tab w:val="bar" w:pos="312"/>
+              </w:tabs>
+              <w:ind w:firstLineChars="0" w:firstLine="482"/>
+            </w:pPr>
+            <w:r>
+              <w:rPr>
+                <w:rFonts w:hint="eastAsia"/>
+              </w:rPr>
+              <w:t xml:space="preserve">// </w:t>
+            </w:r>
+            <w:r>
+              <w:rPr>
+                <w:rFonts w:hint="eastAsia"/>
+              </w:rPr>
+              <w:t>如果</w:t>
+            </w:r>
+            <w:r>
+              <w:rPr>
+                <w:position w:val="-12"/>
+              </w:rPr>
+              <w:object w:dxaOrig="420" w:dyaOrig="360" w14:anchorId="0F1CECAC">
+                <v:shape id="_x0000_i1045" type="#_x0000_t75" style="width:21pt;height:18pt" o:ole="">
+                  <v:imagedata r:id="rId46" o:title=""/>
+                </v:shape>
+                <o:OLEObject Type="Embed" ProgID="Equation.DSMT4" ShapeID="_x0000_i1045" DrawAspect="Content" ObjectID="_1828084518" r:id="rId47"/>
+              </w:object>
+            </w:r>
+            <w:r>
+              <w:rPr>
+                <w:rFonts w:hint="eastAsia"/>
+              </w:rPr>
+              <w:t>非常好，能量越低约好，直接作为</w:t>
+            </w:r>
+            <w:r>
+              <w:rPr>
+                <w:position w:val="-12"/>
+              </w:rPr>
+              <w:object w:dxaOrig="380" w:dyaOrig="360" w14:anchorId="064C40CC">
+                <v:shape id="_x0000_i1046" type="#_x0000_t75" style="width:18.75pt;height:18pt" o:ole="">
+                  <v:imagedata r:id="rId48" o:title=""/>
+                </v:shape>
+                <o:OLEObject Type="Embed" ProgID="Equation.DSMT4" ShapeID="_x0000_i1046" DrawAspect="Content" ObjectID="_1828084519" r:id="rId49"/>
+              </w:object>
+            </w:r>
+          </w:p>
+          <w:p>
+            <w:pPr>
+              <w:tabs>
+                <w:tab w:val="bar" w:pos="180"/>
+                <w:tab w:val="bar" w:pos="312"/>
+              </w:tabs>
+              <w:ind w:firstLineChars="0" w:firstLine="482"/>
+            </w:pPr>
+            <w:r>
+              <w:rPr>
+                <w:rFonts w:hint="eastAsia"/>
+                <w:b/>
+                <w:bCs/>
+              </w:rPr>
+              <w:t>if</w:t>
+            </w:r>
+            <w:r>
+              <w:rPr>
+                <w:rFonts w:hint="eastAsia"/>
+              </w:rPr>
+              <w:t xml:space="preserve"> </w:t>
+            </w:r>
+            <w:r>
+              <w:rPr>
+                <w:position w:val="-12"/>
+              </w:rPr>
+              <w:object w:dxaOrig="420" w:dyaOrig="360" w14:anchorId="1AB0AD58">
+                <v:shape id="_x0000_i1047" type="#_x0000_t75" style="width:21pt;height:18pt" o:ole="">
+                  <v:imagedata r:id="rId50" o:title=""/>
+                </v:shape>
+                <o:OLEObject Type="Embed" ProgID="Equation.DSMT4" ShapeID="_x0000_i1047" DrawAspect="Content" ObjectID="_1828084520" r:id="rId51"/>
+              </w:object>
+            </w:r>
+            <w:r>
+              <w:rPr>
+                <w:rFonts w:hint="eastAsia"/>
+              </w:rPr>
+              <w:t>与</w:t>
+            </w:r>
+            <w:r>
+              <w:rPr>
+                <w:position w:val="-12"/>
+              </w:rPr>
+              <w:object w:dxaOrig="380" w:dyaOrig="360" w14:anchorId="239CB55D">
+                <v:shape id="_x0000_i1048" type="#_x0000_t75" style="width:18.75pt;height:18pt" o:ole="">
+                  <v:imagedata r:id="rId52" o:title=""/>
+                </v:shape>
+                <o:OLEObject Type="Embed" ProgID="Equation.DSMT4" ShapeID="_x0000_i1048" DrawAspect="Content" ObjectID="_1828084521" r:id="rId53"/>
+              </w:object>
+            </w:r>
+            <w:r>
+              <w:rPr>
+                <w:rFonts w:hint="eastAsia"/>
+              </w:rPr>
+              <w:t>的能量差为负数</w:t>
+            </w:r>
+            <w:r>
+              <w:rPr>
+                <w:rFonts w:hint="eastAsia"/>
+              </w:rPr>
+              <w:t xml:space="preserve"> </w:t>
+            </w:r>
+            <w:r>
+              <w:rPr>
+                <w:rFonts w:hint="eastAsia"/>
+                <w:b/>
+                <w:bCs/>
+              </w:rPr>
+              <w:t>then</w:t>
+            </w:r>
+          </w:p>
+          <w:p>
+            <w:pPr>
+              <w:tabs>
+                <w:tab w:val="bar" w:pos="180"/>
+                <w:tab w:val="bar" w:pos="312"/>
+                <w:tab w:val="bar" w:pos="528"/>
+              </w:tabs>
+              <w:ind w:firstLineChars="0" w:firstLine="482"/>
+            </w:pPr>
+            <w:r>
+              <w:rPr>
+                <w:rFonts w:hint="eastAsia"/>
+              </w:rPr>
+              <w:t xml:space="preserve">  </w:t>
+            </w:r>
+            <w:r>
+              <w:rPr>
+                <w:position w:val="-12"/>
+              </w:rPr>
+              <w:object w:dxaOrig="1100" w:dyaOrig="360" w14:anchorId="08D7970D">
+                <v:shape id="_x0000_i1049" type="#_x0000_t75" style="width:54.75pt;height:18pt" o:ole="">
+                  <v:imagedata r:id="rId54" o:title=""/>
+                </v:shape>
+                <o:OLEObject Type="Embed" ProgID="Equation.DSMT4" ShapeID="_x0000_i1049" DrawAspect="Content" ObjectID="_1828084522" r:id="rId55"/>
+              </w:object>
+            </w:r>
+            <w:r>
+              <w:rPr>
+                <w:rFonts w:hint="eastAsia"/>
+              </w:rPr>
+              <w:t>；</w:t>
+            </w:r>
+          </w:p>
+          <w:p>
+            <w:pPr>
+              <w:tabs>
+                <w:tab w:val="bar" w:pos="180"/>
+                <w:tab w:val="bar" w:pos="312"/>
+              </w:tabs>
+              <w:ind w:firstLineChars="0" w:firstLine="482"/>
+              <w:rPr>
+                <w:b/>
+                <w:bCs/>
+              </w:rPr>
+            </w:pPr>
+            <w:r>
+              <w:rPr>
+                <w:rFonts w:hint="eastAsia"/>
+                <w:b/>
+                <w:bCs/>
+              </w:rPr>
+              <w:t xml:space="preserve">else </w:t>
+            </w:r>
+          </w:p>
+          <w:p>
+            <w:pPr>
+              <w:tabs>
+                <w:tab w:val="bar" w:pos="180"/>
+                <w:tab w:val="bar" w:pos="312"/>
+                <w:tab w:val="bar" w:pos="528"/>
+              </w:tabs>
+              <w:ind w:firstLineChars="0" w:firstLine="482"/>
+            </w:pPr>
+            <w:r>
+              <w:rPr>
+                <w:rFonts w:hint="eastAsia"/>
+              </w:rPr>
+              <w:t xml:space="preserve">  </w:t>
+            </w:r>
+            <w:r>
+              <w:rPr>
+                <w:rFonts w:hint="eastAsia"/>
+              </w:rPr>
+              <w:t>按</w:t>
+            </w:r>
+            <w:r>
+              <w:rPr>
+                <w:rFonts w:hint="eastAsia"/>
+              </w:rPr>
+              <w:t>metropolis</w:t>
+            </w:r>
+            <w:r>
+              <w:rPr>
+                <w:rFonts w:hint="eastAsia"/>
+              </w:rPr>
+              <w:t>公式计算的概率将</w:t>
+            </w:r>
+            <w:r>
+              <w:rPr>
+                <w:position w:val="-12"/>
+              </w:rPr>
+              <w:object w:dxaOrig="380" w:dyaOrig="360" w14:anchorId="3A2F1EB6">
+                <v:shape id="_x0000_i1050" type="#_x0000_t75" style="width:18.75pt;height:18pt" o:ole="">
+                  <v:imagedata r:id="rId56" o:title=""/>
+                </v:shape>
+                <o:OLEObject Type="Embed" ProgID="Equation.DSMT4" ShapeID="_x0000_i1050" DrawAspect="Content" ObjectID="_1828084523" r:id="rId57"/>
+              </w:object>
+            </w:r>
+            <w:r>
+              <w:rPr>
+                <w:rFonts w:hint="eastAsia"/>
+              </w:rPr>
+              <w:t>设置为</w:t>
+            </w:r>
+            <w:r>
+              <w:rPr>
+                <w:position w:val="-12"/>
+              </w:rPr>
+              <w:object w:dxaOrig="420" w:dyaOrig="360" w14:anchorId="6D80B45E">
+                <v:shape id="_x0000_i1051" type="#_x0000_t75" style="width:21pt;height:18pt" o:ole="">
+                  <v:imagedata r:id="rId58" o:title=""/>
+                </v:shape>
+                <o:OLEObject Type="Embed" ProgID="Equation.DSMT4" ShapeID="_x0000_i1051" DrawAspect="Content" ObjectID="_1828084524" r:id="rId59"/>
+              </w:object>
+            </w:r>
+            <w:r>
+              <w:rPr>
+                <w:rFonts w:hint="eastAsia"/>
+              </w:rPr>
+              <w:t>；</w:t>
+            </w:r>
+          </w:p>
+          <w:p>
+            <w:pPr>
+              <w:tabs>
+                <w:tab w:val="bar" w:pos="180"/>
+                <w:tab w:val="bar" w:pos="312"/>
+              </w:tabs>
+              <w:ind w:firstLineChars="0" w:firstLine="482"/>
+              <w:rPr>
+                <w:b/>
+                <w:bCs/>
+              </w:rPr>
+            </w:pPr>
+            <w:r>
+              <w:rPr>
+                <w:rFonts w:hint="eastAsia"/>
+                <w:b/>
+                <w:bCs/>
+              </w:rPr>
+              <w:t>end if</w:t>
+            </w:r>
+          </w:p>
+          <w:p>
+            <w:pPr>
+              <w:tabs>
+                <w:tab w:val="bar" w:pos="180"/>
+                <w:tab w:val="bar" w:pos="312"/>
+              </w:tabs>
+              <w:ind w:firstLineChars="0" w:firstLine="482"/>
+            </w:pPr>
+            <w:r>
+              <w:rPr>
+                <w:rFonts w:hint="eastAsia"/>
+              </w:rPr>
+              <w:t xml:space="preserve">// </w:t>
+            </w:r>
+            <w:r>
+              <w:rPr>
+                <w:rFonts w:hint="eastAsia"/>
+              </w:rPr>
+              <w:t>完成一次邻域移动，检查是否到了一个</w:t>
+            </w:r>
+            <w:r>
+              <w:rPr>
+                <w:rFonts w:hint="eastAsia"/>
+              </w:rPr>
+              <w:t>很好的点上</w:t>
+            </w:r>
+          </w:p>
+          <w:p>
+            <w:pPr>
+              <w:tabs>
+                <w:tab w:val="bar" w:pos="180"/>
+                <w:tab w:val="bar" w:pos="312"/>
+              </w:tabs>
+              <w:ind w:firstLineChars="0" w:firstLine="482"/>
+            </w:pPr>
+            <w:r>
+              <w:rPr>
+                <w:rFonts w:hint="eastAsia"/>
+                <w:b/>
+                <w:bCs/>
+              </w:rPr>
+              <w:t>if</w:t>
+            </w:r>
+            <w:r>
+              <w:rPr>
+                <w:rFonts w:hint="eastAsia"/>
+              </w:rPr>
+              <w:t xml:space="preserve"> </w:t>
+            </w:r>
+            <w:r>
+              <w:rPr>
+                <w:position w:val="-12"/>
+              </w:rPr>
+              <w:object w:dxaOrig="380" w:dyaOrig="360" w14:anchorId="6E70B1FE">
+                <v:shape id="_x0000_i1052" type="#_x0000_t75" style="width:18.75pt;height:18pt" o:ole="">
+                  <v:imagedata r:id="rId60" o:title=""/>
+                </v:shape>
+                <o:OLEObject Type="Embed" ProgID="Equation.DSMT4" ShapeID="_x0000_i1052" DrawAspect="Content" ObjectID="_1828084525" r:id="rId61"/>
+              </w:object>
+            </w:r>
+            <w:r>
+              <w:rPr>
+                <w:rFonts w:hint="eastAsia"/>
+              </w:rPr>
+              <w:t>比</w:t>
+            </w:r>
+            <w:r>
+              <w:rPr>
+                <w:position w:val="-12"/>
+              </w:rPr>
+              <w:object w:dxaOrig="420" w:dyaOrig="360" w14:anchorId="490B2354">
+                <v:shape id="_x0000_i1053" type="#_x0000_t75" style="width:21pt;height:18pt" o:ole="">
+                  <v:imagedata r:id="rId62" o:title=""/>
+                </v:shape>
+                <o:OLEObject Type="Embed" ProgID="Equation.DSMT4" ShapeID="_x0000_i1053" DrawAspect="Content" ObjectID="_1828084526" r:id="rId63"/>
+              </w:object>
+            </w:r>
+            <w:r>
+              <w:rPr>
+                <w:rFonts w:hint="eastAsia"/>
+              </w:rPr>
+              <w:t>的能量小</w:t>
+            </w:r>
+            <w:r>
+              <w:rPr>
+                <w:rFonts w:hint="eastAsia"/>
+              </w:rPr>
+              <w:t xml:space="preserve"> </w:t>
+            </w:r>
+            <w:r>
+              <w:rPr>
+                <w:rFonts w:hint="eastAsia"/>
+                <w:b/>
+                <w:bCs/>
+              </w:rPr>
+              <w:t>then</w:t>
+            </w:r>
+          </w:p>
+          <w:p>
+            <w:pPr>
+              <w:tabs>
+                <w:tab w:val="bar" w:pos="180"/>
+                <w:tab w:val="bar" w:pos="312"/>
+                <w:tab w:val="bar" w:pos="528"/>
+              </w:tabs>
+              <w:ind w:firstLineChars="0" w:firstLine="482"/>
+            </w:pPr>
+            <w:r>
+              <w:rPr>
+                <w:rFonts w:hint="eastAsia"/>
+              </w:rPr>
+              <w:t xml:space="preserve">  </w:t>
+            </w:r>
+            <w:r>
+              <w:rPr>
+                <w:position w:val="-12"/>
+              </w:rPr>
+              <w:object w:dxaOrig="1100" w:dyaOrig="360" w14:anchorId="70EFD8F8">
+                <v:shape id="_x0000_i1054" type="#_x0000_t75" style="width:54.75pt;height:18pt" o:ole="">
+                  <v:imagedata r:id="rId64" o:title=""/>
+                </v:shape>
+                <o:OLEObject Type="Embed" ProgID="Equation.DSMT4" ShapeID="_x0000_i1054" DrawAspect="Content" ObjectID="_1828084527" r:id="rId65"/>
+              </w:object>
+            </w:r>
+            <w:r>
+              <w:rPr>
+                <w:rFonts w:hint="eastAsia"/>
+              </w:rPr>
+              <w:t>；</w:t>
+            </w:r>
+          </w:p>
+          <w:p>
+            <w:pPr>
+              <w:tabs>
+                <w:tab w:val="bar" w:pos="180"/>
+                <w:tab w:val="bar" w:pos="312"/>
+              </w:tabs>
+              <w:ind w:firstLineChars="0" w:firstLine="482"/>
+              <w:rPr>
+                <w:b/>
+                <w:bCs/>
+              </w:rPr>
+            </w:pPr>
+            <w:r>
+              <w:rPr>
+                <w:rFonts w:hint="eastAsia"/>
+                <w:b/>
+                <w:bCs/>
+              </w:rPr>
+              <w:t>end if</w:t>
+            </w:r>
+          </w:p>
+          <w:p>
+            <w:pPr>
+              <w:tabs>
+                <w:tab w:val="bar" w:pos="180"/>
               </w:tabs>
               <w:ind w:firstLineChars="0" w:firstLine="0"/>
               <w:rPr>
@@ -1588,38 +2239,58 @@
                 <w:b/>
                 <w:bCs/>
               </w:rPr>
-              <w:t xml:space="preserve">if </w:t>
-            </w:r>
-            <w:r>
-              <w:rPr>
-                <w:rFonts w:hint="eastAsia"/>
-              </w:rPr>
-              <w:t>各个聚类中心都没有发生改变</w:t>
-            </w:r>
-            <w:r>
-              <w:rPr>
-                <w:rFonts w:hint="eastAsia"/>
-                <w:b/>
-                <w:bCs/>
-              </w:rPr>
-              <w:t xml:space="preserve"> then</w:t>
+              <w:t>end for</w:t>
             </w:r>
           </w:p>
           <w:p>
             <w:pPr>
               <w:tabs>
-                <w:tab w:val="bar" w:pos="120"/>
-                <w:tab w:val="bar" w:pos="360"/>
+                <w:tab w:val="bar" w:pos="180"/>
               </w:tabs>
-              <w:ind w:firstLineChars="0" w:firstLine="482"/>
-            </w:pPr>
-            <w:r>
-              <w:rPr>
-                <w:rFonts w:hint="eastAsia"/>
-                <w:b/>
-                <w:bCs/>
-              </w:rPr>
-              <w:t>break</w:t>
+              <w:ind w:firstLineChars="0" w:firstLine="0"/>
+            </w:pPr>
+            <w:r>
+              <w:rPr>
+                <w:rFonts w:hint="eastAsia"/>
+              </w:rPr>
+              <w:t xml:space="preserve">  // </w:t>
+            </w:r>
+            <w:r>
+              <w:rPr>
+                <w:rFonts w:hint="eastAsia"/>
+              </w:rPr>
+              <w:t>恒温过程结束，开始降温</w:t>
+            </w:r>
+            <w:r>
+              <w:rPr>
+                <w:rFonts w:hint="eastAsia"/>
+              </w:rPr>
+              <w:t>，这里使用指数降温公式</w:t>
+            </w:r>
+          </w:p>
+          <w:p>
+            <w:pPr>
+              <w:tabs>
+                <w:tab w:val="bar" w:pos="180"/>
+              </w:tabs>
+              <w:ind w:firstLineChars="0" w:firstLine="0"/>
+            </w:pPr>
+            <w:r>
+              <w:rPr>
+                <w:rFonts w:hint="eastAsia"/>
+              </w:rPr>
+              <w:t xml:space="preserve">  </w:t>
+            </w:r>
+            <w:r>
+              <w:rPr>
+                <w:position w:val="-12"/>
+              </w:rPr>
+              <w:object w:dxaOrig="1280" w:dyaOrig="360" w14:anchorId="31F57E44">
+                <v:shape id="_x0000_i1055" type="#_x0000_t75" style="width:63.75pt;height:18pt" o:ole="">
+                  <v:imagedata r:id="rId66" o:title=""/>
+                </v:shape>
+                <o:OLEObject Type="Embed" ProgID="Equation.DSMT4" ShapeID="_x0000_i1055" DrawAspect="Content" ObjectID="_1828084528" r:id="rId67"/>
+              </w:object>
             </w:r>
             <w:r>
               <w:rPr>
@@ -1630,26 +2301,6 @@
           </w:p>
           <w:p>
             <w:pPr>
-              <w:tabs>
-                <w:tab w:val="bar" w:pos="120"/>
-              </w:tabs>
-              <w:ind w:firstLineChars="0"/>
-              <w:rPr>
-                <w:b/>
-                <w:bCs/>
-              </w:rPr>
-            </w:pPr>
-            <w:r>
-              <w:rPr>
-                <w:rFonts w:hint="eastAsia"/>
-                <w:b/>
-                <w:bCs/>
-              </w:rPr>
-              <w:t>end if</w:t>
-            </w:r>
-          </w:p>
-          <w:p>
-            <w:pPr>
               <w:ind w:firstLineChars="0" w:firstLine="0"/>
               <w:rPr>
                 <w:b/>
@@ -1663,25 +2314,6 @@
                 <w:bCs/>
               </w:rPr>
               <w:t>end while</w:t>
-            </w:r>
-          </w:p>
-          <w:p>
-            <w:pPr>
-              <w:ind w:firstLineChars="0" w:firstLine="0"/>
-            </w:pPr>
-            <w:r>
-              <w:rPr>
-                <w:rFonts w:hint="eastAsia"/>
-                <w:b/>
-                <w:bCs/>
-              </w:rPr>
-              <w:t xml:space="preserve">return </w:t>
-            </w:r>
-            <w:r>
-              <w:rPr>
-                <w:rFonts w:hint="eastAsia"/>
-              </w:rPr>
-              <w:t>聚好的各个类</w:t>
             </w:r>
           </w:p>
         </w:tc>
@@ -1749,82 +2381,7 @@
     </w:p>
     <w:p>
       <w:pPr>
-        <w:ind w:firstLine="480"/>
-      </w:pPr>
-    </w:p>
-    <w:p>
-      <w:pPr>
-        <w:ind w:firstLine="480"/>
-      </w:pPr>
-    </w:p>
-    <w:p>
-      <w:pPr>
-        <w:ind w:firstLine="480"/>
-      </w:pPr>
-    </w:p>
-    <w:p>
-      <w:pPr>
-        <w:ind w:firstLine="480"/>
-      </w:pPr>
-    </w:p>
-    <w:p>
-      <w:pPr>
-        <w:ind w:firstLine="480"/>
-      </w:pPr>
-    </w:p>
-    <w:p>
-      <w:pPr>
-        <w:ind w:firstLine="480"/>
-      </w:pPr>
-    </w:p>
-    <w:p>
-      <w:pPr>
-        <w:ind w:firstLine="480"/>
-      </w:pPr>
-    </w:p>
-    <w:p>
-      <w:pPr>
-        <w:ind w:firstLine="480"/>
-      </w:pPr>
-    </w:p>
-    <w:p>
-      <w:pPr>
-        <w:ind w:firstLine="480"/>
-      </w:pPr>
-    </w:p>
-    <w:p>
-      <w:pPr>
-        <w:ind w:firstLine="480"/>
-      </w:pPr>
-    </w:p>
-    <w:p>
-      <w:pPr>
-        <w:ind w:firstLine="480"/>
-      </w:pPr>
-    </w:p>
-    <w:p>
-      <w:pPr>
-        <w:ind w:firstLine="480"/>
-      </w:pPr>
-    </w:p>
-    <w:p>
-      <w:pPr>
-        <w:ind w:firstLine="480"/>
-      </w:pPr>
-    </w:p>
-    <w:p>
-      <w:pPr>
-        <w:ind w:firstLine="480"/>
-      </w:pPr>
-    </w:p>
-    <w:p>
-      <w:pPr>
-        <w:ind w:firstLine="480"/>
-      </w:pPr>
-    </w:p>
-    <w:p>
-      <w:pPr>
-        <w:ind w:firstLine="480"/>
+        <w:ind w:firstLineChars="0" w:firstLine="0"/>
         <w:rPr>
           <w:rFonts w:hint="eastAsia"/>
         </w:rPr>
@@ -1871,23 +2428,7 @@
                 <w:b/>
                 <w:bCs/>
               </w:rPr>
-              <w:t>：</w:t>
-            </w:r>
-            <w:r>
-              <w:rPr>
-                <w:rFonts w:hint="eastAsia"/>
-                <w:b/>
-                <w:bCs/>
-              </w:rPr>
-              <w:t>禁忌搜索</w:t>
-            </w:r>
-            <w:r>
-              <w:rPr>
-                <w:rFonts w:hint="eastAsia"/>
-                <w:b/>
-                <w:bCs/>
-              </w:rPr>
-              <w:t>算法</w:t>
+              <w:t>：禁忌搜索算法</w:t>
             </w:r>
           </w:p>
         </w:tc>
@@ -1900,6 +2441,9 @@
           <w:p>
             <w:pPr>
               <w:ind w:firstLineChars="0" w:firstLine="0"/>
+              <w:rPr>
+                <w:rFonts w:hint="eastAsia"/>
+              </w:rPr>
             </w:pPr>
             <w:r>
               <w:rPr>
@@ -1913,105 +2457,185 @@
               <w:rPr>
                 <w:rFonts w:hint="eastAsia"/>
               </w:rPr>
-              <w:t>：各个样本的坐标</w:t>
+              <w:t>：</w:t>
+            </w:r>
+            <w:r>
+              <w:rPr>
+                <w:rFonts w:hint="eastAsia"/>
+              </w:rPr>
+              <w:t>邻域元素个数</w:t>
+            </w:r>
+            <w:r>
+              <w:rPr>
+                <w:position w:val="-12"/>
+              </w:rPr>
+              <w:object w:dxaOrig="260" w:dyaOrig="360" w14:anchorId="6F6A0319">
+                <v:shape id="_x0000_i1070" type="#_x0000_t75" style="width:12.75pt;height:18pt" o:ole="">
+                  <v:imagedata r:id="rId68" o:title=""/>
+                </v:shape>
+                <o:OLEObject Type="Embed" ProgID="Equation.DSMT4" ShapeID="_x0000_i1070" DrawAspect="Content" ObjectID="_1828084529" r:id="rId69"/>
+              </w:object>
+            </w:r>
+            <w:r>
+              <w:rPr>
+                <w:rFonts w:hint="eastAsia"/>
+              </w:rPr>
+              <w:t>，最大迭代次数</w:t>
             </w:r>
             <w:r>
               <w:rPr>
                 <w:position w:val="-6"/>
               </w:rPr>
-              <w:object w:dxaOrig="240" w:dyaOrig="320" w14:anchorId="2FE94ED0">
-                <v:shape id="_x0000_i1034" type="#_x0000_t75" style="width:12pt;height:16pt" o:ole="">
-                  <v:imagedata r:id="rId12" o:title=""/>
+              <w:object w:dxaOrig="279" w:dyaOrig="279" w14:anchorId="5EA10C18">
+                <v:shape id="_x0000_i1081" type="#_x0000_t75" style="width:14.25pt;height:14.25pt" o:ole="">
+                  <v:imagedata r:id="rId70" o:title=""/>
                 </v:shape>
-                <o:OLEObject Type="Embed" ProgID="Equation.DSMT4" ShapeID="_x0000_i1034" DrawAspect="Content" ObjectID="_1828015289" r:id="rId21"/>
+                <o:OLEObject Type="Embed" ProgID="Equation.DSMT4" ShapeID="_x0000_i1081" DrawAspect="Content" ObjectID="_1828084530" r:id="rId71"/>
               </w:object>
             </w:r>
             <w:r>
               <w:rPr>
                 <w:rFonts w:hint="eastAsia"/>
               </w:rPr>
-              <w:t>，簇的数量</w:t>
+              <w:t>，禁忌表长度</w:t>
+            </w:r>
+            <w:r>
+              <w:rPr>
+                <w:position w:val="-4"/>
+              </w:rPr>
+              <w:object w:dxaOrig="220" w:dyaOrig="260" w14:anchorId="729A625B">
+                <v:shape id="_x0000_i1063" type="#_x0000_t75" style="width:11.25pt;height:12.75pt" o:ole="">
+                  <v:imagedata r:id="rId72" o:title=""/>
+                </v:shape>
+                <o:OLEObject Type="Embed" ProgID="Equation.DSMT4" ShapeID="_x0000_i1063" DrawAspect="Content" ObjectID="_1828084531" r:id="rId73"/>
+              </w:object>
+            </w:r>
+          </w:p>
+          <w:p>
+            <w:pPr>
+              <w:ind w:firstLineChars="0" w:firstLine="0"/>
+            </w:pPr>
+            <w:r>
+              <w:rPr>
+                <w:rFonts w:hint="eastAsia"/>
+                <w:b/>
+                <w:bCs/>
+              </w:rPr>
+              <w:t>输出</w:t>
+            </w:r>
+            <w:r>
+              <w:rPr>
+                <w:rFonts w:hint="eastAsia"/>
+              </w:rPr>
+              <w:t>：</w:t>
+            </w:r>
+            <w:r>
+              <w:rPr>
+                <w:rFonts w:hint="eastAsia"/>
+              </w:rPr>
+              <w:t>整个搜索过程遇到的最好解</w:t>
+            </w:r>
+            <w:r>
+              <w:rPr>
+                <w:position w:val="-12"/>
+              </w:rPr>
+              <w:object w:dxaOrig="420" w:dyaOrig="360" w14:anchorId="26D395DE">
+                <v:shape id="_x0000_i1076" type="#_x0000_t75" style="width:21pt;height:18pt" o:ole="">
+                  <v:imagedata r:id="rId24" o:title=""/>
+                </v:shape>
+                <o:OLEObject Type="Embed" ProgID="Equation.DSMT4" ShapeID="_x0000_i1076" DrawAspect="Content" ObjectID="_1828084532" r:id="rId74"/>
+              </w:object>
+            </w:r>
+          </w:p>
+          <w:p>
+            <w:pPr>
+              <w:ind w:firstLineChars="0" w:firstLine="0"/>
+            </w:pPr>
+            <w:r>
+              <w:rPr>
+                <w:position w:val="-12"/>
+              </w:rPr>
+              <w:object w:dxaOrig="700" w:dyaOrig="360" w14:anchorId="402FDBCE">
+                <v:shape id="_x0000_i1077" type="#_x0000_t75" style="width:35.25pt;height:18pt" o:ole="">
+                  <v:imagedata r:id="rId26" o:title=""/>
+                </v:shape>
+                <o:OLEObject Type="Embed" ProgID="Equation.DSMT4" ShapeID="_x0000_i1077" DrawAspect="Content" ObjectID="_1828084533" r:id="rId75"/>
+              </w:object>
+            </w:r>
+            <w:r>
+              <w:rPr>
+                <w:rFonts w:hint="eastAsia"/>
+              </w:rPr>
+              <w:t>问题的一个初始解；</w:t>
+            </w:r>
+          </w:p>
+          <w:p>
+            <w:pPr>
+              <w:ind w:firstLineChars="0" w:firstLine="0"/>
+            </w:pPr>
+            <w:r>
+              <w:rPr>
+                <w:position w:val="-12"/>
+              </w:rPr>
+              <w:object w:dxaOrig="740" w:dyaOrig="360" w14:anchorId="07104D86">
+                <v:shape id="_x0000_i1078" type="#_x0000_t75" style="width:36.75pt;height:18pt" o:ole="">
+                  <v:imagedata r:id="rId28" o:title=""/>
+                </v:shape>
+                <o:OLEObject Type="Embed" ProgID="Equation.DSMT4" ShapeID="_x0000_i1078" DrawAspect="Content" ObjectID="_1828084534" r:id="rId76"/>
+              </w:object>
+            </w:r>
+            <w:r>
+              <w:rPr>
+                <w:position w:val="-12"/>
+              </w:rPr>
+              <w:object w:dxaOrig="380" w:dyaOrig="360" w14:anchorId="177ABF6F">
+                <v:shape id="_x0000_i1079" type="#_x0000_t75" style="width:18.75pt;height:18pt" o:ole="">
+                  <v:imagedata r:id="rId30" o:title=""/>
+                </v:shape>
+                <o:OLEObject Type="Embed" ProgID="Equation.DSMT4" ShapeID="_x0000_i1079" DrawAspect="Content" ObjectID="_1828084535" r:id="rId77"/>
+              </w:object>
+            </w:r>
+            <w:r>
+              <w:rPr>
+                <w:rFonts w:hint="eastAsia"/>
+              </w:rPr>
+              <w:t>；</w:t>
+            </w:r>
+          </w:p>
+          <w:p>
+            <w:pPr>
+              <w:ind w:firstLineChars="0" w:firstLine="0"/>
+            </w:pPr>
+            <w:r>
+              <w:rPr>
+                <w:rFonts w:hint="eastAsia"/>
+                <w:b/>
+                <w:bCs/>
+              </w:rPr>
+              <w:t>for</w:t>
+            </w:r>
+            <w:r>
+              <w:rPr>
+                <w:rFonts w:hint="eastAsia"/>
+              </w:rPr>
+              <w:t xml:space="preserve"> </w:t>
             </w:r>
             <w:r>
               <w:rPr>
                 <w:position w:val="-6"/>
               </w:rPr>
-              <w:object w:dxaOrig="200" w:dyaOrig="279" w14:anchorId="24814453">
-                <v:shape id="_x0000_i1035" type="#_x0000_t75" style="width:10pt;height:14pt" o:ole="">
-                  <v:imagedata r:id="rId14" o:title=""/>
+              <w:object w:dxaOrig="560" w:dyaOrig="279" w14:anchorId="7B6C0BEC">
+                <v:shape id="_x0000_i1201" type="#_x0000_t75" style="width:27.75pt;height:14.25pt" o:ole="">
+                  <v:imagedata r:id="rId78" o:title=""/>
                 </v:shape>
-                <o:OLEObject Type="Embed" ProgID="Equation.DSMT4" ShapeID="_x0000_i1035" DrawAspect="Content" ObjectID="_1828015290" r:id="rId22"/>
+                <o:OLEObject Type="Embed" ProgID="Equation.DSMT4" ShapeID="_x0000_i1201" DrawAspect="Content" ObjectID="_1828084536" r:id="rId79"/>
               </w:object>
             </w:r>
-          </w:p>
-          <w:p>
-            <w:pPr>
-              <w:ind w:firstLineChars="0" w:firstLine="0"/>
-            </w:pPr>
-            <w:r>
-              <w:rPr>
-                <w:rFonts w:hint="eastAsia"/>
-                <w:b/>
-                <w:bCs/>
-              </w:rPr>
-              <w:t>输出</w:t>
-            </w:r>
-            <w:r>
-              <w:rPr>
-                <w:rFonts w:hint="eastAsia"/>
-              </w:rPr>
-              <w:t>：聚好的各个类</w:t>
-            </w:r>
-          </w:p>
-          <w:p>
-            <w:pPr>
-              <w:ind w:firstLineChars="0" w:firstLine="0"/>
-            </w:pPr>
-            <w:r>
-              <w:rPr>
-                <w:rFonts w:hint="eastAsia"/>
-              </w:rPr>
-              <w:t>随机选择</w:t>
-            </w:r>
-            <w:r>
-              <w:rPr>
-                <w:position w:val="-6"/>
-              </w:rPr>
-              <w:object w:dxaOrig="200" w:dyaOrig="279" w14:anchorId="0E26F7ED">
-                <v:shape id="_x0000_i1036" type="#_x0000_t75" style="width:10pt;height:14pt" o:ole="">
-                  <v:imagedata r:id="rId16" o:title=""/>
-                </v:shape>
-                <o:OLEObject Type="Embed" ProgID="Equation.DSMT4" ShapeID="_x0000_i1036" DrawAspect="Content" ObjectID="_1828015291" r:id="rId23"/>
-              </w:object>
-            </w:r>
-            <w:r>
-              <w:rPr>
-                <w:rFonts w:hint="eastAsia"/>
-              </w:rPr>
-              <w:t>个点的坐标作为初始聚类中心</w:t>
-            </w:r>
-          </w:p>
-          <w:p>
-            <w:pPr>
-              <w:ind w:firstLineChars="0" w:firstLine="0"/>
-              <w:rPr>
-                <w:b/>
-                <w:bCs/>
-              </w:rPr>
-            </w:pPr>
-            <w:r>
-              <w:rPr>
-                <w:rFonts w:hint="eastAsia"/>
-                <w:b/>
-                <w:bCs/>
-              </w:rPr>
-              <w:t>while</w:t>
-            </w:r>
-            <w:r>
-              <w:rPr>
-                <w:rFonts w:hint="eastAsia"/>
-              </w:rPr>
-              <w:t xml:space="preserve"> True </w:t>
+            <w:r>
+              <w:rPr>
+                <w:rFonts w:hint="eastAsia"/>
+              </w:rPr>
+              <w:t xml:space="preserve"> to N </w:t>
             </w:r>
             <w:r>
               <w:rPr>
@@ -2032,16 +2656,66 @@
             <w:r>
               <w:rPr>
                 <w:rFonts w:hint="eastAsia"/>
-                <w:b/>
-                <w:bCs/>
-              </w:rPr>
-              <w:t xml:space="preserve">  </w:t>
-            </w:r>
-            <w:r>
-              <w:rPr>
-                <w:rFonts w:hint="eastAsia"/>
-              </w:rPr>
-              <w:t>计算每个样本到各个聚类中心的距离，将其分配到最近聚类中心所在簇；</w:t>
+              </w:rPr>
+              <w:t xml:space="preserve">  move_ca</w:t>
+            </w:r>
+            <w:r>
+              <w:rPr>
+                <w:rFonts w:hint="eastAsia"/>
+              </w:rPr>
+              <w:t>ndidate</w:t>
+            </w:r>
+            <w:r>
+              <w:rPr>
+                <w:rFonts w:hint="eastAsia"/>
+              </w:rPr>
+              <w:t>,</w:t>
+            </w:r>
+            <w:r>
+              <w:rPr>
+                <w:rFonts w:hint="eastAsia"/>
+              </w:rPr>
+              <w:t xml:space="preserve">x_candidates </w:t>
+            </w:r>
+            <w:r>
+              <w:rPr>
+                <w:position w:val="-6"/>
+              </w:rPr>
+              <w:object w:dxaOrig="300" w:dyaOrig="220" w14:anchorId="5CF9EBB2">
+                <v:shape id="_x0000_i1202" type="#_x0000_t75" style="width:15pt;height:11.25pt" o:ole="">
+                  <v:imagedata r:id="rId80" o:title=""/>
+                </v:shape>
+                <o:OLEObject Type="Embed" ProgID="Equation.DSMT4" ShapeID="_x0000_i1202" DrawAspect="Content" ObjectID="_1828084537" r:id="rId81"/>
+              </w:object>
+            </w:r>
+            <w:r>
+              <w:rPr>
+                <w:rFonts w:hint="eastAsia"/>
+              </w:rPr>
+              <w:t xml:space="preserve"> </w:t>
+            </w:r>
+            <w:r>
+              <w:rPr>
+                <w:rFonts w:hint="eastAsia"/>
+              </w:rPr>
+              <w:t>获取</w:t>
+            </w:r>
+            <w:r>
+              <w:rPr>
+                <w:position w:val="-12"/>
+              </w:rPr>
+              <w:object w:dxaOrig="260" w:dyaOrig="360" w14:anchorId="643D0277">
+                <v:shape id="_x0000_i1203" type="#_x0000_t75" style="width:12.75pt;height:18pt" o:ole="">
+                  <v:imagedata r:id="rId82" o:title=""/>
+                </v:shape>
+                <o:OLEObject Type="Embed" ProgID="Equation.DSMT4" ShapeID="_x0000_i1203" DrawAspect="Content" ObjectID="_1828084538" r:id="rId83"/>
+              </w:object>
+            </w:r>
+            <w:r>
+              <w:rPr>
+                <w:rFonts w:hint="eastAsia"/>
+              </w:rPr>
+              <w:t>个具体的邻域操作及其对应的邻域解；</w:t>
             </w:r>
           </w:p>
           <w:p>
@@ -2060,8 +2734,454 @@
             <w:r>
               <w:rPr>
                 <w:rFonts w:hint="eastAsia"/>
-              </w:rPr>
-              <w:t>忽略聚类中心，重新计算各个簇的聚类中心；</w:t>
+                <w:b/>
+                <w:bCs/>
+              </w:rPr>
+              <w:t>for</w:t>
+            </w:r>
+            <w:r>
+              <w:rPr>
+                <w:rFonts w:hint="eastAsia"/>
+              </w:rPr>
+              <w:t xml:space="preserve"> each move in move_candidates </w:t>
+            </w:r>
+            <w:r>
+              <w:rPr>
+                <w:rFonts w:hint="eastAsia"/>
+                <w:b/>
+                <w:bCs/>
+              </w:rPr>
+              <w:t>do</w:t>
+            </w:r>
+          </w:p>
+          <w:p>
+            <w:pPr>
+              <w:tabs>
+                <w:tab w:val="bar" w:pos="120"/>
+                <w:tab w:val="bar" w:pos="360"/>
+              </w:tabs>
+              <w:ind w:firstLineChars="0" w:firstLine="480"/>
+            </w:pPr>
+            <w:r>
+              <w:rPr>
+                <w:rFonts w:hint="eastAsia"/>
+                <w:b/>
+                <w:bCs/>
+              </w:rPr>
+              <w:t>if</w:t>
+            </w:r>
+            <w:r>
+              <w:rPr>
+                <w:rFonts w:hint="eastAsia"/>
+              </w:rPr>
+              <w:t xml:space="preserve"> move </w:t>
+            </w:r>
+            <w:r>
+              <w:rPr>
+                <w:rFonts w:hint="eastAsia"/>
+              </w:rPr>
+              <w:t>在禁忌表中并且对应的解好于</w:t>
+            </w:r>
+            <w:r>
+              <w:rPr>
+                <w:position w:val="-12"/>
+              </w:rPr>
+              <w:object w:dxaOrig="420" w:dyaOrig="360" w14:anchorId="2BB3C4DC">
+                <v:shape id="_x0000_i1204" type="#_x0000_t75" style="width:21pt;height:18pt" o:ole="">
+                  <v:imagedata r:id="rId84" o:title=""/>
+                </v:shape>
+                <o:OLEObject Type="Embed" ProgID="Equation.DSMT4" ShapeID="_x0000_i1204" DrawAspect="Content" ObjectID="_1828084539" r:id="rId85"/>
+              </w:object>
+            </w:r>
+            <w:r>
+              <w:rPr>
+                <w:rFonts w:hint="eastAsia"/>
+              </w:rPr>
+              <w:t xml:space="preserve"> </w:t>
+            </w:r>
+            <w:r>
+              <w:rPr>
+                <w:rFonts w:hint="eastAsia"/>
+                <w:b/>
+                <w:bCs/>
+              </w:rPr>
+              <w:t>then</w:t>
+            </w:r>
+          </w:p>
+          <w:p>
+            <w:pPr>
+              <w:tabs>
+                <w:tab w:val="bar" w:pos="120"/>
+                <w:tab w:val="bar" w:pos="360"/>
+                <w:tab w:val="bar" w:pos="600"/>
+              </w:tabs>
+              <w:ind w:firstLineChars="0" w:firstLine="480"/>
+            </w:pPr>
+            <w:r>
+              <w:rPr>
+                <w:rFonts w:hint="eastAsia"/>
+              </w:rPr>
+              <w:t xml:space="preserve">  // </w:t>
+            </w:r>
+            <w:r>
+              <w:rPr>
+                <w:rFonts w:hint="eastAsia"/>
+              </w:rPr>
+              <w:t>应用特赦准则</w:t>
+            </w:r>
+          </w:p>
+          <w:p>
+            <w:pPr>
+              <w:tabs>
+                <w:tab w:val="bar" w:pos="120"/>
+                <w:tab w:val="bar" w:pos="360"/>
+                <w:tab w:val="bar" w:pos="600"/>
+              </w:tabs>
+              <w:ind w:firstLineChars="0" w:firstLine="480"/>
+            </w:pPr>
+            <w:r>
+              <w:rPr>
+                <w:rFonts w:hint="eastAsia"/>
+              </w:rPr>
+              <w:t xml:space="preserve">  </w:t>
+            </w:r>
+            <w:r>
+              <w:rPr>
+                <w:position w:val="-12"/>
+              </w:rPr>
+              <w:object w:dxaOrig="700" w:dyaOrig="360" w14:anchorId="041CA794">
+                <v:shape id="_x0000_i1207" type="#_x0000_t75" style="width:35.25pt;height:18pt" o:ole="">
+                  <v:imagedata r:id="rId86" o:title=""/>
+                </v:shape>
+                <o:OLEObject Type="Embed" ProgID="Equation.DSMT4" ShapeID="_x0000_i1207" DrawAspect="Content" ObjectID="_1828084540" r:id="rId87"/>
+              </w:object>
+            </w:r>
+            <w:r>
+              <w:rPr>
+                <w:rFonts w:hint="eastAsia"/>
+              </w:rPr>
+              <w:t>move</w:t>
+            </w:r>
+            <w:r>
+              <w:rPr>
+                <w:rFonts w:hint="eastAsia"/>
+              </w:rPr>
+              <w:t>对应的</w:t>
+            </w:r>
+            <w:r>
+              <w:rPr>
+                <w:rFonts w:hint="eastAsia"/>
+              </w:rPr>
+              <w:t>x</w:t>
+            </w:r>
+            <w:r>
+              <w:rPr>
+                <w:rFonts w:hint="eastAsia"/>
+              </w:rPr>
+              <w:t>；</w:t>
+            </w:r>
+          </w:p>
+          <w:p>
+            <w:pPr>
+              <w:tabs>
+                <w:tab w:val="bar" w:pos="120"/>
+                <w:tab w:val="bar" w:pos="360"/>
+                <w:tab w:val="bar" w:pos="600"/>
+              </w:tabs>
+              <w:ind w:firstLineChars="300" w:firstLine="720"/>
+            </w:pPr>
+            <w:r>
+              <w:rPr>
+                <w:position w:val="-12"/>
+              </w:rPr>
+              <w:object w:dxaOrig="420" w:dyaOrig="360" w14:anchorId="27E984CC">
+                <v:shape id="_x0000_i1205" type="#_x0000_t75" style="width:21pt;height:18pt" o:ole="">
+                  <v:imagedata r:id="rId88" o:title=""/>
+                </v:shape>
+                <o:OLEObject Type="Embed" ProgID="Equation.DSMT4" ShapeID="_x0000_i1205" DrawAspect="Content" ObjectID="_1828084541" r:id="rId89"/>
+              </w:object>
+            </w:r>
+            <w:r>
+              <w:rPr>
+                <w:position w:val="-6"/>
+              </w:rPr>
+              <w:object w:dxaOrig="300" w:dyaOrig="220" w14:anchorId="1C73507D">
+                <v:shape id="_x0000_i1206" type="#_x0000_t75" style="width:15pt;height:11.25pt" o:ole="">
+                  <v:imagedata r:id="rId90" o:title=""/>
+                </v:shape>
+                <o:OLEObject Type="Embed" ProgID="Equation.DSMT4" ShapeID="_x0000_i1206" DrawAspect="Content" ObjectID="_1828084542" r:id="rId91"/>
+              </w:object>
+            </w:r>
+            <w:r>
+              <w:rPr>
+                <w:rFonts w:hint="eastAsia"/>
+              </w:rPr>
+              <w:t>move</w:t>
+            </w:r>
+            <w:r>
+              <w:rPr>
+                <w:rFonts w:hint="eastAsia"/>
+              </w:rPr>
+              <w:t>对应的</w:t>
+            </w:r>
+            <w:r>
+              <w:rPr>
+                <w:rFonts w:hint="eastAsia"/>
+              </w:rPr>
+              <w:t>x</w:t>
+            </w:r>
+            <w:r>
+              <w:rPr>
+                <w:rFonts w:hint="eastAsia"/>
+              </w:rPr>
+              <w:t>；</w:t>
+            </w:r>
+          </w:p>
+          <w:p>
+            <w:pPr>
+              <w:tabs>
+                <w:tab w:val="bar" w:pos="120"/>
+                <w:tab w:val="bar" w:pos="360"/>
+                <w:tab w:val="bar" w:pos="600"/>
+              </w:tabs>
+              <w:ind w:firstLineChars="0" w:firstLine="480"/>
+              <w:rPr>
+                <w:rFonts w:hint="eastAsia"/>
+              </w:rPr>
+            </w:pPr>
+            <w:r>
+              <w:rPr>
+                <w:rFonts w:hint="eastAsia"/>
+              </w:rPr>
+              <w:t xml:space="preserve">  </w:t>
+            </w:r>
+            <w:r>
+              <w:rPr>
+                <w:rFonts w:hint="eastAsia"/>
+                <w:b/>
+                <w:bCs/>
+              </w:rPr>
+              <w:t>break</w:t>
+            </w:r>
+            <w:r>
+              <w:rPr>
+                <w:rFonts w:hint="eastAsia"/>
+              </w:rPr>
+              <w:t>；</w:t>
+            </w:r>
+          </w:p>
+          <w:p>
+            <w:pPr>
+              <w:tabs>
+                <w:tab w:val="bar" w:pos="120"/>
+                <w:tab w:val="bar" w:pos="360"/>
+              </w:tabs>
+              <w:ind w:firstLineChars="0" w:firstLine="480"/>
+              <w:rPr>
+                <w:rFonts w:hint="eastAsia"/>
+                <w:b/>
+                <w:bCs/>
+              </w:rPr>
+            </w:pPr>
+            <w:r>
+              <w:rPr>
+                <w:rFonts w:hint="eastAsia"/>
+                <w:b/>
+                <w:bCs/>
+              </w:rPr>
+              <w:t>end if</w:t>
+            </w:r>
+          </w:p>
+          <w:p>
+            <w:pPr>
+              <w:tabs>
+                <w:tab w:val="bar" w:pos="120"/>
+              </w:tabs>
+              <w:ind w:firstLineChars="100" w:firstLine="241"/>
+              <w:rPr>
+                <w:b/>
+                <w:bCs/>
+              </w:rPr>
+            </w:pPr>
+            <w:r>
+              <w:rPr>
+                <w:rFonts w:hint="eastAsia"/>
+                <w:b/>
+                <w:bCs/>
+              </w:rPr>
+              <w:t>else</w:t>
+            </w:r>
+          </w:p>
+          <w:p>
+            <w:pPr>
+              <w:tabs>
+                <w:tab w:val="bar" w:pos="120"/>
+                <w:tab w:val="bar" w:pos="360"/>
+              </w:tabs>
+              <w:ind w:firstLineChars="100" w:firstLine="240"/>
+              <w:rPr>
+                <w:rFonts w:hint="eastAsia"/>
+              </w:rPr>
+            </w:pPr>
+            <w:r>
+              <w:rPr>
+                <w:rFonts w:hint="eastAsia"/>
+              </w:rPr>
+              <w:t xml:space="preserve">  </w:t>
+            </w:r>
+            <w:r>
+              <w:rPr>
+                <w:rFonts w:hint="eastAsia"/>
+              </w:rPr>
+              <w:t xml:space="preserve">// </w:t>
+            </w:r>
+            <w:r>
+              <w:rPr>
+                <w:rFonts w:hint="eastAsia"/>
+              </w:rPr>
+              <w:t>没有使用特赦准则确定性的接受</w:t>
+            </w:r>
+            <w:r>
+              <w:rPr>
+                <w:rFonts w:hint="eastAsia"/>
+              </w:rPr>
+              <w:t>x_candidates</w:t>
+            </w:r>
+            <w:r>
+              <w:rPr>
+                <w:rFonts w:hint="eastAsia"/>
+              </w:rPr>
+              <w:t>里最好的作为</w:t>
+            </w:r>
+            <w:r>
+              <w:rPr>
+                <w:position w:val="-12"/>
+              </w:rPr>
+              <w:object w:dxaOrig="380" w:dyaOrig="360" w14:anchorId="7BF46B25">
+                <v:shape id="_x0000_i1226" type="#_x0000_t75" style="width:18.75pt;height:18pt" o:ole="">
+                  <v:imagedata r:id="rId92" o:title=""/>
+                </v:shape>
+                <o:OLEObject Type="Embed" ProgID="Equation.DSMT4" ShapeID="_x0000_i1226" DrawAspect="Content" ObjectID="_1828084543" r:id="rId93"/>
+              </w:object>
+            </w:r>
+          </w:p>
+          <w:p>
+            <w:pPr>
+              <w:tabs>
+                <w:tab w:val="bar" w:pos="120"/>
+                <w:tab w:val="bar" w:pos="360"/>
+              </w:tabs>
+              <w:ind w:firstLine="480"/>
+            </w:pPr>
+            <w:r>
+              <w:rPr>
+                <w:position w:val="-12"/>
+              </w:rPr>
+              <w:object w:dxaOrig="700" w:dyaOrig="360" w14:anchorId="1951021E">
+                <v:shape id="_x0000_i1209" type="#_x0000_t75" style="width:35.25pt;height:18pt" o:ole="">
+                  <v:imagedata r:id="rId94" o:title=""/>
+                </v:shape>
+                <o:OLEObject Type="Embed" ProgID="Equation.DSMT4" ShapeID="_x0000_i1209" DrawAspect="Content" ObjectID="_1828084544" r:id="rId95"/>
+              </w:object>
+            </w:r>
+            <w:r>
+              <w:rPr>
+                <w:rFonts w:hint="eastAsia"/>
+              </w:rPr>
+              <w:t>x_candidates</w:t>
+            </w:r>
+            <w:r>
+              <w:rPr>
+                <w:rFonts w:hint="eastAsia"/>
+              </w:rPr>
+              <w:t>中不在禁忌表中的最好的解，如果都在禁忌表，就不变；</w:t>
+            </w:r>
+          </w:p>
+          <w:p>
+            <w:pPr>
+              <w:tabs>
+                <w:tab w:val="bar" w:pos="120"/>
+                <w:tab w:val="bar" w:pos="360"/>
+              </w:tabs>
+              <w:ind w:firstLineChars="100" w:firstLine="240"/>
+            </w:pPr>
+            <w:r>
+              <w:rPr>
+                <w:rFonts w:hint="eastAsia"/>
+              </w:rPr>
+              <w:t xml:space="preserve">  </w:t>
+            </w:r>
+            <w:r>
+              <w:rPr>
+                <w:rFonts w:hint="eastAsia"/>
+              </w:rPr>
+              <w:t>把对应</w:t>
+            </w:r>
+            <w:r>
+              <w:rPr>
+                <w:rFonts w:hint="eastAsia"/>
+              </w:rPr>
+              <w:t>move</w:t>
+            </w:r>
+            <w:r>
+              <w:rPr>
+                <w:rFonts w:hint="eastAsia"/>
+              </w:rPr>
+              <w:t>放入禁忌表中；</w:t>
+            </w:r>
+          </w:p>
+          <w:p>
+            <w:pPr>
+              <w:tabs>
+                <w:tab w:val="bar" w:pos="120"/>
+                <w:tab w:val="bar" w:pos="360"/>
+              </w:tabs>
+              <w:ind w:firstLineChars="100" w:firstLine="240"/>
+              <w:rPr>
+                <w:rFonts w:hint="eastAsia"/>
+              </w:rPr>
+            </w:pPr>
+            <w:r>
+              <w:rPr>
+                <w:rFonts w:hint="eastAsia"/>
+              </w:rPr>
+              <w:t xml:space="preserve">  </w:t>
+            </w:r>
+            <w:r>
+              <w:rPr>
+                <w:rFonts w:hint="eastAsia"/>
+              </w:rPr>
+              <w:t>检查禁忌表长度，先进先出，只</w:t>
+            </w:r>
+            <w:r>
+              <w:rPr>
+                <w:rFonts w:hint="eastAsia"/>
+              </w:rPr>
+              <w:t>禁忌</w:t>
+            </w:r>
+            <w:r>
+              <w:rPr>
+                <w:rFonts w:hint="eastAsia"/>
+              </w:rPr>
+              <w:t>L</w:t>
+            </w:r>
+            <w:r>
+              <w:rPr>
+                <w:rFonts w:hint="eastAsia"/>
+              </w:rPr>
+              <w:t>个</w:t>
+            </w:r>
+            <w:r>
+              <w:rPr>
+                <w:rFonts w:hint="eastAsia"/>
+              </w:rPr>
+              <w:t>move</w:t>
+            </w:r>
+            <w:r>
+              <w:rPr>
+                <w:rFonts w:hint="eastAsia"/>
+              </w:rPr>
+              <w:t>；</w:t>
             </w:r>
           </w:p>
           <w:p>
@@ -2071,6 +3191,7 @@
               </w:tabs>
               <w:ind w:firstLineChars="0" w:firstLine="0"/>
               <w:rPr>
+                <w:rFonts w:hint="eastAsia"/>
                 <w:b/>
                 <w:bCs/>
               </w:rPr>
@@ -2087,100 +3208,124 @@
                 <w:b/>
                 <w:bCs/>
               </w:rPr>
-              <w:t xml:space="preserve">if </w:t>
-            </w:r>
-            <w:r>
-              <w:rPr>
-                <w:rFonts w:hint="eastAsia"/>
-              </w:rPr>
-              <w:t>各个聚类中心都没有发生改变</w:t>
-            </w:r>
-            <w:r>
-              <w:rPr>
-                <w:rFonts w:hint="eastAsia"/>
-                <w:b/>
-                <w:bCs/>
-              </w:rPr>
-              <w:t xml:space="preserve"> then</w:t>
-            </w:r>
-          </w:p>
-          <w:p>
-            <w:pPr>
-              <w:tabs>
-                <w:tab w:val="bar" w:pos="120"/>
-                <w:tab w:val="bar" w:pos="360"/>
-              </w:tabs>
-              <w:ind w:firstLineChars="0" w:firstLine="482"/>
-            </w:pPr>
-            <w:r>
-              <w:rPr>
-                <w:rFonts w:hint="eastAsia"/>
-                <w:b/>
-                <w:bCs/>
-              </w:rPr>
-              <w:t>break</w:t>
-            </w:r>
-            <w:r>
-              <w:rPr>
-                <w:rFonts w:hint="eastAsia"/>
-              </w:rPr>
-              <w:t>；</w:t>
-            </w:r>
-          </w:p>
-          <w:p>
-            <w:pPr>
-              <w:tabs>
-                <w:tab w:val="bar" w:pos="120"/>
-              </w:tabs>
-              <w:ind w:firstLineChars="0"/>
-              <w:rPr>
-                <w:b/>
-                <w:bCs/>
-              </w:rPr>
-            </w:pPr>
-            <w:r>
-              <w:rPr>
-                <w:rFonts w:hint="eastAsia"/>
-                <w:b/>
-                <w:bCs/>
-              </w:rPr>
-              <w:t>end if</w:t>
+              <w:t>end for</w:t>
             </w:r>
           </w:p>
           <w:p>
             <w:pPr>
               <w:ind w:firstLineChars="0" w:firstLine="0"/>
               <w:rPr>
-                <w:b/>
-                <w:bCs/>
-              </w:rPr>
-            </w:pPr>
-            <w:r>
-              <w:rPr>
-                <w:rFonts w:hint="eastAsia"/>
-                <w:b/>
-                <w:bCs/>
-              </w:rPr>
-              <w:t>end while</w:t>
-            </w:r>
-          </w:p>
+                <w:rFonts w:hint="eastAsia"/>
+                <w:b/>
+                <w:bCs/>
+              </w:rPr>
+            </w:pPr>
+            <w:r>
+              <w:rPr>
+                <w:rFonts w:hint="eastAsia"/>
+                <w:b/>
+                <w:bCs/>
+              </w:rPr>
+              <w:t>end for</w:t>
+            </w:r>
+          </w:p>
+        </w:tc>
+      </w:tr>
+      <w:tr>
+        <w:tc>
+          <w:tcPr>
+            <w:tcW w:w="8777" w:type="dxa"/>
+          </w:tcPr>
           <w:p>
             <w:pPr>
               <w:ind w:firstLineChars="0" w:firstLine="0"/>
-            </w:pPr>
-            <w:r>
-              <w:rPr>
-                <w:rFonts w:hint="eastAsia"/>
-                <w:b/>
-                <w:bCs/>
-              </w:rPr>
-              <w:t xml:space="preserve">return </w:t>
-            </w:r>
-            <w:r>
-              <w:rPr>
-                <w:rFonts w:hint="eastAsia"/>
-              </w:rPr>
-              <w:t>聚好的各个类</w:t>
+              <w:rPr>
+                <w:rFonts w:hint="eastAsia"/>
+                <w:sz w:val="16"/>
+                <w:szCs w:val="16"/>
+              </w:rPr>
+            </w:pPr>
+            <w:r>
+              <w:rPr>
+                <w:rFonts w:hint="eastAsia"/>
+                <w:b/>
+                <w:bCs/>
+                <w:sz w:val="16"/>
+                <w:szCs w:val="16"/>
+              </w:rPr>
+              <w:t>注：</w:t>
+            </w:r>
+            <w:r>
+              <w:rPr>
+                <w:rFonts w:hint="eastAsia"/>
+                <w:sz w:val="16"/>
+                <w:szCs w:val="16"/>
+              </w:rPr>
+              <w:t>考试的时候注意，现代优化那本书认为这个算法的参数包括（</w:t>
+            </w:r>
+            <w:r>
+              <w:rPr>
+                <w:rFonts w:hint="eastAsia"/>
+                <w:sz w:val="16"/>
+                <w:szCs w:val="16"/>
+              </w:rPr>
+              <w:t>1</w:t>
+            </w:r>
+            <w:r>
+              <w:rPr>
+                <w:rFonts w:hint="eastAsia"/>
+                <w:sz w:val="16"/>
+                <w:szCs w:val="16"/>
+              </w:rPr>
+              <w:t>）禁忌表（</w:t>
+            </w:r>
+            <w:r>
+              <w:rPr>
+                <w:rFonts w:hint="eastAsia"/>
+                <w:sz w:val="16"/>
+                <w:szCs w:val="16"/>
+              </w:rPr>
+              <w:t>2</w:t>
+            </w:r>
+            <w:r>
+              <w:rPr>
+                <w:rFonts w:hint="eastAsia"/>
+                <w:sz w:val="16"/>
+                <w:szCs w:val="16"/>
+              </w:rPr>
+              <w:t>）邻域结构（</w:t>
+            </w:r>
+            <w:r>
+              <w:rPr>
+                <w:rFonts w:hint="eastAsia"/>
+                <w:sz w:val="16"/>
+                <w:szCs w:val="16"/>
+              </w:rPr>
+              <w:t>3</w:t>
+            </w:r>
+            <w:r>
+              <w:rPr>
+                <w:rFonts w:hint="eastAsia"/>
+                <w:sz w:val="16"/>
+                <w:szCs w:val="16"/>
+              </w:rPr>
+              <w:t>）特赦准则（</w:t>
+            </w:r>
+            <w:r>
+              <w:rPr>
+                <w:rFonts w:hint="eastAsia"/>
+                <w:sz w:val="16"/>
+                <w:szCs w:val="16"/>
+              </w:rPr>
+              <w:t>4</w:t>
+            </w:r>
+            <w:r>
+              <w:rPr>
+                <w:rFonts w:hint="eastAsia"/>
+                <w:sz w:val="16"/>
+                <w:szCs w:val="16"/>
+              </w:rPr>
+              <w:t>）禁忌准则</w:t>
             </w:r>
           </w:p>
         </w:tc>
@@ -2189,18 +3334,198 @@
     <w:p>
       <w:pPr>
         <w:ind w:firstLine="480"/>
+      </w:pPr>
+    </w:p>
+    <w:p>
+      <w:pPr>
+        <w:ind w:firstLine="480"/>
+      </w:pPr>
+    </w:p>
+    <w:p>
+      <w:pPr>
+        <w:ind w:firstLine="480"/>
+      </w:pPr>
+    </w:p>
+    <w:p>
+      <w:pPr>
+        <w:ind w:firstLine="480"/>
+      </w:pPr>
+    </w:p>
+    <w:p>
+      <w:pPr>
+        <w:ind w:firstLine="480"/>
+      </w:pPr>
+    </w:p>
+    <w:p>
+      <w:pPr>
+        <w:ind w:firstLine="480"/>
+      </w:pPr>
+    </w:p>
+    <w:p>
+      <w:pPr>
+        <w:ind w:firstLine="480"/>
+      </w:pPr>
+    </w:p>
+    <w:p>
+      <w:pPr>
+        <w:ind w:firstLine="480"/>
+      </w:pPr>
+    </w:p>
+    <w:p>
+      <w:pPr>
+        <w:ind w:firstLine="480"/>
+      </w:pPr>
+    </w:p>
+    <w:p>
+      <w:pPr>
+        <w:ind w:firstLine="480"/>
+      </w:pPr>
+    </w:p>
+    <w:p>
+      <w:pPr>
+        <w:ind w:firstLine="480"/>
+      </w:pPr>
+    </w:p>
+    <w:p>
+      <w:pPr>
+        <w:ind w:firstLine="480"/>
+      </w:pPr>
+    </w:p>
+    <w:p>
+      <w:pPr>
+        <w:ind w:firstLine="480"/>
+      </w:pPr>
+    </w:p>
+    <w:p>
+      <w:pPr>
+        <w:ind w:firstLine="480"/>
+      </w:pPr>
+    </w:p>
+    <w:tbl>
+      <w:tblPr>
+        <w:tblStyle w:val="af2"/>
+        <w:tblW w:w="0" w:type="auto"/>
+        <w:tblLook w:val="04A0" w:firstRow="1" w:lastRow="0" w:firstColumn="1" w:lastColumn="0" w:noHBand="0" w:noVBand="1"/>
+      </w:tblPr>
+      <w:tblGrid>
+        <w:gridCol w:w="8777"/>
+      </w:tblGrid>
+      <w:tr>
+        <w:tc>
+          <w:tcPr>
+            <w:tcW w:w="8777" w:type="dxa"/>
+            <w:shd w:val="clear" w:color="auto" w:fill="E8E8E8" w:themeFill="background2"/>
+          </w:tcPr>
+          <w:p>
+            <w:pPr>
+              <w:ind w:firstLineChars="0" w:firstLine="0"/>
+            </w:pPr>
+            <w:r>
+              <w:rPr>
+                <w:rFonts w:hint="eastAsia"/>
+                <w:b/>
+                <w:bCs/>
+              </w:rPr>
+              <w:lastRenderedPageBreak/>
+              <w:t>算法</w:t>
+            </w:r>
+            <w:r>
+              <w:rPr>
+                <w:rFonts w:hint="eastAsia"/>
+                <w:b/>
+                <w:bCs/>
+              </w:rPr>
+              <w:t>5</w:t>
+            </w:r>
+            <w:r>
+              <w:rPr>
+                <w:rFonts w:hint="eastAsia"/>
+                <w:b/>
+                <w:bCs/>
+              </w:rPr>
+              <w:t>：</w:t>
+            </w:r>
+            <w:r>
+              <w:rPr>
+                <w:rFonts w:hint="eastAsia"/>
+              </w:rPr>
+              <w:t>遗传算法</w:t>
+            </w:r>
+          </w:p>
+        </w:tc>
+      </w:tr>
+      <w:tr>
+        <w:tc>
+          <w:tcPr>
+            <w:tcW w:w="8777" w:type="dxa"/>
+          </w:tcPr>
+          <w:p>
+            <w:pPr>
+              <w:ind w:firstLineChars="0" w:firstLine="0"/>
+              <w:rPr>
+                <w:rFonts w:hint="eastAsia"/>
+              </w:rPr>
+            </w:pPr>
+            <w:r>
+              <w:rPr>
+                <w:rFonts w:hint="eastAsia"/>
+                <w:b/>
+                <w:bCs/>
+              </w:rPr>
+              <w:t>输入</w:t>
+            </w:r>
+            <w:r>
+              <w:rPr>
+                <w:rFonts w:hint="eastAsia"/>
+              </w:rPr>
+              <w:t>：</w:t>
+            </w:r>
+          </w:p>
+          <w:p>
+            <w:pPr>
+              <w:ind w:firstLineChars="0" w:firstLine="0"/>
+              <w:rPr>
+                <w:rFonts w:hint="eastAsia"/>
+              </w:rPr>
+            </w:pPr>
+            <w:r>
+              <w:rPr>
+                <w:rFonts w:hint="eastAsia"/>
+                <w:b/>
+                <w:bCs/>
+              </w:rPr>
+              <w:t>输出</w:t>
+            </w:r>
+            <w:r>
+              <w:rPr>
+                <w:rFonts w:hint="eastAsia"/>
+              </w:rPr>
+              <w:t>：</w:t>
+            </w:r>
+          </w:p>
+        </w:tc>
+      </w:tr>
+    </w:tbl>
+    <w:p>
+      <w:pPr>
+        <w:ind w:firstLine="480"/>
+      </w:pPr>
+    </w:p>
+    <w:p>
+      <w:pPr>
+        <w:ind w:firstLine="480"/>
         <w:rPr>
           <w:rFonts w:hint="eastAsia"/>
         </w:rPr>
       </w:pPr>
     </w:p>
     <w:sectPr>
-      <w:headerReference w:type="even" r:id="rId24"/>
-      <w:headerReference w:type="default" r:id="rId25"/>
-      <w:footerReference w:type="even" r:id="rId26"/>
-      <w:footerReference w:type="default" r:id="rId27"/>
-      <w:headerReference w:type="first" r:id="rId28"/>
-      <w:footerReference w:type="first" r:id="rId29"/>
+      <w:headerReference w:type="even" r:id="rId96"/>
+      <w:headerReference w:type="default" r:id="rId97"/>
+      <w:footerReference w:type="even" r:id="rId98"/>
+      <w:footerReference w:type="default" r:id="rId99"/>
+      <w:headerReference w:type="first" r:id="rId100"/>
+      <w:footerReference w:type="first" r:id="rId101"/>
       <w:pgSz w:w="11906" w:h="16838"/>
       <w:pgMar w:top="1418" w:right="1418" w:bottom="1418" w:left="1701" w:header="851" w:footer="992" w:gutter="0"/>
       <w:cols w:space="425"/>

</xml_diff>

<commit_message>
Site updated: 2025-12-24 15:25:23
</commit_message>
<xml_diff>
--- a/images/2025年秋现代优化技术/伪代码.docx
+++ b/images/2025年秋现代优化技术/伪代码.docx
@@ -43,12 +43,14 @@
               </w:rPr>
               <w:t>：</w:t>
             </w:r>
+            <w:proofErr w:type="spellStart"/>
             <w:r>
               <w:rPr>
                 <w:rFonts w:hint="eastAsia"/>
               </w:rPr>
               <w:t>Apriori</w:t>
             </w:r>
+            <w:proofErr w:type="spellEnd"/>
             <w:r>
               <w:rPr>
                 <w:rFonts w:hint="eastAsia"/>
@@ -128,7 +130,7 @@
                 <v:shape id="_x0000_i1025" type="#_x0000_t75" style="width:15pt;height:11.25pt" o:ole="">
                   <v:imagedata r:id="rId8" o:title=""/>
                 </v:shape>
-                <o:OLEObject Type="Embed" ProgID="Equation.DSMT4" ShapeID="_x0000_i1025" DrawAspect="Content" ObjectID="_1828084498" r:id="rId9"/>
+                <o:OLEObject Type="Embed" ProgID="Equation.DSMT4" ShapeID="_x0000_i1025" DrawAspect="Content" ObjectID="_1828091107" r:id="rId9"/>
               </w:object>
             </w:r>
             <w:r>
@@ -259,12 +261,14 @@
               </w:rPr>
               <w:t>k</w:t>
             </w:r>
+            <w:proofErr w:type="gramStart"/>
             <w:r>
               <w:rPr>
                 <w:rFonts w:hint="eastAsia"/>
               </w:rPr>
               <w:t>项集</w:t>
             </w:r>
+            <w:proofErr w:type="gramEnd"/>
             <w:r>
               <w:rPr>
                 <w:rFonts w:hint="eastAsia"/>
@@ -367,11 +371,19 @@
               </w:rPr>
               <w:t>k</w:t>
             </w:r>
-            <w:r>
-              <w:rPr>
-                <w:rFonts w:hint="eastAsia"/>
-              </w:rPr>
-              <w:t>项集两两组合得到候选</w:t>
+            <w:proofErr w:type="gramStart"/>
+            <w:r>
+              <w:rPr>
+                <w:rFonts w:hint="eastAsia"/>
+              </w:rPr>
+              <w:t>项集两两</w:t>
+            </w:r>
+            <w:proofErr w:type="gramEnd"/>
+            <w:r>
+              <w:rPr>
+                <w:rFonts w:hint="eastAsia"/>
+              </w:rPr>
+              <w:t>组合得到候选</w:t>
             </w:r>
             <w:r>
               <w:rPr>
@@ -588,12 +600,14 @@
               </w:rPr>
               <w:t>k</w:t>
             </w:r>
+            <w:proofErr w:type="gramStart"/>
             <w:r>
               <w:rPr>
                 <w:rFonts w:hint="eastAsia"/>
               </w:rPr>
               <w:t>项集</w:t>
             </w:r>
+            <w:proofErr w:type="gramEnd"/>
             <w:r>
               <w:rPr>
                 <w:position w:val="-6"/>
@@ -602,7 +616,7 @@
                 <v:shape id="_x0000_i1026" type="#_x0000_t75" style="width:15pt;height:11.25pt" o:ole="">
                   <v:imagedata r:id="rId8" o:title=""/>
                 </v:shape>
-                <o:OLEObject Type="Embed" ProgID="Equation.DSMT4" ShapeID="_x0000_i1026" DrawAspect="Content" ObjectID="_1828084499" r:id="rId10"/>
+                <o:OLEObject Type="Embed" ProgID="Equation.DSMT4" ShapeID="_x0000_i1026" DrawAspect="Content" ObjectID="_1828091108" r:id="rId10"/>
               </w:object>
             </w:r>
             <w:r>
@@ -645,7 +659,7 @@
                 <v:shape id="_x0000_i1027" type="#_x0000_t75" style="width:15pt;height:10.5pt" o:ole="">
                   <v:imagedata r:id="rId8" o:title=""/>
                 </v:shape>
-                <o:OLEObject Type="Embed" ProgID="Equation.DSMT4" ShapeID="_x0000_i1027" DrawAspect="Content" ObjectID="_1828084500" r:id="rId11"/>
+                <o:OLEObject Type="Embed" ProgID="Equation.DSMT4" ShapeID="_x0000_i1027" DrawAspect="Content" ObjectID="_1828091109" r:id="rId11"/>
               </w:object>
             </w:r>
             <w:r>
@@ -694,11 +708,19 @@
               </w:rPr>
               <w:t>k</w:t>
             </w:r>
-            <w:r>
-              <w:rPr>
-                <w:rFonts w:hint="eastAsia"/>
-              </w:rPr>
-              <w:t>项集的所有真子集，生成关联规则</w:t>
+            <w:proofErr w:type="gramStart"/>
+            <w:r>
+              <w:rPr>
+                <w:rFonts w:hint="eastAsia"/>
+              </w:rPr>
+              <w:t>项集的</w:t>
+            </w:r>
+            <w:proofErr w:type="gramEnd"/>
+            <w:r>
+              <w:rPr>
+                <w:rFonts w:hint="eastAsia"/>
+              </w:rPr>
+              <w:t>所有真子集，生成关联规则</w:t>
             </w:r>
           </w:p>
           <w:p>
@@ -883,12 +905,14 @@
               </w:rPr>
               <w:t>：</w:t>
             </w:r>
+            <w:proofErr w:type="spellStart"/>
             <w:r>
               <w:rPr>
                 <w:rFonts w:hint="eastAsia"/>
               </w:rPr>
               <w:t>Kmeans</w:t>
             </w:r>
+            <w:proofErr w:type="spellEnd"/>
             <w:r>
               <w:rPr>
                 <w:rFonts w:hint="eastAsia"/>
@@ -935,7 +959,7 @@
                 <v:shape id="_x0000_i1028" type="#_x0000_t75" style="width:12pt;height:15.75pt" o:ole="">
                   <v:imagedata r:id="rId12" o:title=""/>
                 </v:shape>
-                <o:OLEObject Type="Embed" ProgID="Equation.DSMT4" ShapeID="_x0000_i1028" DrawAspect="Content" ObjectID="_1828084501" r:id="rId13"/>
+                <o:OLEObject Type="Embed" ProgID="Equation.DSMT4" ShapeID="_x0000_i1028" DrawAspect="Content" ObjectID="_1828091110" r:id="rId13"/>
               </w:object>
             </w:r>
             <w:r>
@@ -952,7 +976,7 @@
                 <v:shape id="_x0000_i1029" type="#_x0000_t75" style="width:9.75pt;height:14.25pt" o:ole="">
                   <v:imagedata r:id="rId14" o:title=""/>
                 </v:shape>
-                <o:OLEObject Type="Embed" ProgID="Equation.DSMT4" ShapeID="_x0000_i1029" DrawAspect="Content" ObjectID="_1828084502" r:id="rId15"/>
+                <o:OLEObject Type="Embed" ProgID="Equation.DSMT4" ShapeID="_x0000_i1029" DrawAspect="Content" ObjectID="_1828091111" r:id="rId15"/>
               </w:object>
             </w:r>
           </w:p>
@@ -974,11 +998,19 @@
               </w:rPr>
               <w:t>：</w:t>
             </w:r>
-            <w:r>
-              <w:rPr>
-                <w:rFonts w:hint="eastAsia"/>
-              </w:rPr>
-              <w:t>聚好的各个类</w:t>
+            <w:proofErr w:type="gramStart"/>
+            <w:r>
+              <w:rPr>
+                <w:rFonts w:hint="eastAsia"/>
+              </w:rPr>
+              <w:t>聚好的</w:t>
+            </w:r>
+            <w:proofErr w:type="gramEnd"/>
+            <w:r>
+              <w:rPr>
+                <w:rFonts w:hint="eastAsia"/>
+              </w:rPr>
+              <w:t>各个类</w:t>
             </w:r>
           </w:p>
           <w:p>
@@ -999,14 +1031,22 @@
                 <v:shape id="_x0000_i1030" type="#_x0000_t75" style="width:9.75pt;height:14.25pt" o:ole="">
                   <v:imagedata r:id="rId16" o:title=""/>
                 </v:shape>
-                <o:OLEObject Type="Embed" ProgID="Equation.DSMT4" ShapeID="_x0000_i1030" DrawAspect="Content" ObjectID="_1828084503" r:id="rId17"/>
+                <o:OLEObject Type="Embed" ProgID="Equation.DSMT4" ShapeID="_x0000_i1030" DrawAspect="Content" ObjectID="_1828091112" r:id="rId17"/>
               </w:object>
             </w:r>
-            <w:r>
-              <w:rPr>
-                <w:rFonts w:hint="eastAsia"/>
-              </w:rPr>
-              <w:t>个点的坐标作为初始聚类中心</w:t>
+            <w:proofErr w:type="gramStart"/>
+            <w:r>
+              <w:rPr>
+                <w:rFonts w:hint="eastAsia"/>
+              </w:rPr>
+              <w:t>个</w:t>
+            </w:r>
+            <w:proofErr w:type="gramEnd"/>
+            <w:r>
+              <w:rPr>
+                <w:rFonts w:hint="eastAsia"/>
+              </w:rPr>
+              <w:t>点的坐标作为初始聚类中心</w:t>
             </w:r>
           </w:p>
           <w:p>
@@ -1224,11 +1264,19 @@
               </w:rPr>
               <w:t xml:space="preserve">return </w:t>
             </w:r>
-            <w:r>
-              <w:rPr>
-                <w:rFonts w:hint="eastAsia"/>
-              </w:rPr>
-              <w:t>聚好的各个类</w:t>
+            <w:proofErr w:type="gramStart"/>
+            <w:r>
+              <w:rPr>
+                <w:rFonts w:hint="eastAsia"/>
+              </w:rPr>
+              <w:t>聚好的</w:t>
+            </w:r>
+            <w:proofErr w:type="gramEnd"/>
+            <w:r>
+              <w:rPr>
+                <w:rFonts w:hint="eastAsia"/>
+              </w:rPr>
+              <w:t>各个类</w:t>
             </w:r>
           </w:p>
         </w:tc>
@@ -1383,6 +1431,7 @@
             <w:pPr>
               <w:ind w:firstLineChars="0" w:firstLine="0"/>
             </w:pPr>
+            <w:bookmarkStart w:id="0" w:name="OLE_LINK2"/>
             <w:r>
               <w:rPr>
                 <w:rFonts w:hint="eastAsia"/>
@@ -1454,7 +1503,7 @@
                 <v:shape id="_x0000_i1031" type="#_x0000_t75" style="width:12.75pt;height:18pt" o:ole="">
                   <v:imagedata r:id="rId18" o:title=""/>
                 </v:shape>
-                <o:OLEObject Type="Embed" ProgID="Equation.DSMT4" ShapeID="_x0000_i1031" DrawAspect="Content" ObjectID="_1828084504" r:id="rId19"/>
+                <o:OLEObject Type="Embed" ProgID="Equation.DSMT4" ShapeID="_x0000_i1031" DrawAspect="Content" ObjectID="_1828091113" r:id="rId19"/>
               </w:object>
             </w:r>
             <w:r>
@@ -1471,7 +1520,7 @@
                 <v:shape id="_x0000_i1032" type="#_x0000_t75" style="width:14.25pt;height:18.75pt" o:ole="">
                   <v:imagedata r:id="rId20" o:title=""/>
                 </v:shape>
-                <o:OLEObject Type="Embed" ProgID="Equation.DSMT4" ShapeID="_x0000_i1032" DrawAspect="Content" ObjectID="_1828084505" r:id="rId21"/>
+                <o:OLEObject Type="Embed" ProgID="Equation.DSMT4" ShapeID="_x0000_i1032" DrawAspect="Content" ObjectID="_1828091114" r:id="rId21"/>
               </w:object>
             </w:r>
             <w:r>
@@ -1488,7 +1537,7 @@
                 <v:shape id="_x0000_i1033" type="#_x0000_t75" style="width:11.25pt;height:12.75pt" o:ole="">
                   <v:imagedata r:id="rId22" o:title=""/>
                 </v:shape>
-                <o:OLEObject Type="Embed" ProgID="Equation.DSMT4" ShapeID="_x0000_i1033" DrawAspect="Content" ObjectID="_1828084506" r:id="rId23"/>
+                <o:OLEObject Type="Embed" ProgID="Equation.DSMT4" ShapeID="_x0000_i1033" DrawAspect="Content" ObjectID="_1828091115" r:id="rId23"/>
               </w:object>
             </w:r>
           </w:p>
@@ -1524,11 +1573,11 @@
                 <v:shape id="_x0000_i1034" type="#_x0000_t75" style="width:21pt;height:18pt" o:ole="">
                   <v:imagedata r:id="rId24" o:title=""/>
                 </v:shape>
-                <o:OLEObject Type="Embed" ProgID="Equation.DSMT4" ShapeID="_x0000_i1034" DrawAspect="Content" ObjectID="_1828084507" r:id="rId25"/>
+                <o:OLEObject Type="Embed" ProgID="Equation.DSMT4" ShapeID="_x0000_i1034" DrawAspect="Content" ObjectID="_1828091116" r:id="rId25"/>
               </w:object>
             </w:r>
           </w:p>
-          <w:bookmarkStart w:id="0" w:name="OLE_LINK1"/>
+          <w:bookmarkStart w:id="1" w:name="OLE_LINK1"/>
           <w:p>
             <w:pPr>
               <w:ind w:firstLineChars="0" w:firstLine="0"/>
@@ -1541,7 +1590,7 @@
                 <v:shape id="_x0000_i1035" type="#_x0000_t75" style="width:35.25pt;height:18pt" o:ole="">
                   <v:imagedata r:id="rId26" o:title=""/>
                 </v:shape>
-                <o:OLEObject Type="Embed" ProgID="Equation.DSMT4" ShapeID="_x0000_i1035" DrawAspect="Content" ObjectID="_1828084508" r:id="rId27"/>
+                <o:OLEObject Type="Embed" ProgID="Equation.DSMT4" ShapeID="_x0000_i1035" DrawAspect="Content" ObjectID="_1828091117" r:id="rId27"/>
               </w:object>
             </w:r>
             <w:r>
@@ -1569,7 +1618,7 @@
                 <v:shape id="_x0000_i1036" type="#_x0000_t75" style="width:36.75pt;height:18pt" o:ole="">
                   <v:imagedata r:id="rId28" o:title=""/>
                 </v:shape>
-                <o:OLEObject Type="Embed" ProgID="Equation.DSMT4" ShapeID="_x0000_i1036" DrawAspect="Content" ObjectID="_1828084509" r:id="rId29"/>
+                <o:OLEObject Type="Embed" ProgID="Equation.DSMT4" ShapeID="_x0000_i1036" DrawAspect="Content" ObjectID="_1828091118" r:id="rId29"/>
               </w:object>
             </w:r>
             <w:r>
@@ -1580,7 +1629,7 @@
                 <v:shape id="_x0000_i1037" type="#_x0000_t75" style="width:18.75pt;height:18pt" o:ole="">
                   <v:imagedata r:id="rId30" o:title=""/>
                 </v:shape>
-                <o:OLEObject Type="Embed" ProgID="Equation.DSMT4" ShapeID="_x0000_i1037" DrawAspect="Content" ObjectID="_1828084510" r:id="rId31"/>
+                <o:OLEObject Type="Embed" ProgID="Equation.DSMT4" ShapeID="_x0000_i1037" DrawAspect="Content" ObjectID="_1828091119" r:id="rId31"/>
               </w:object>
             </w:r>
             <w:r>
@@ -1590,7 +1639,7 @@
               <w:t>；</w:t>
             </w:r>
           </w:p>
-          <w:bookmarkEnd w:id="0"/>
+          <w:bookmarkEnd w:id="1"/>
           <w:p>
             <w:pPr>
               <w:ind w:firstLineChars="0" w:firstLine="0"/>
@@ -1603,7 +1652,7 @@
                 <v:shape id="_x0000_i1038" type="#_x0000_t75" style="width:33.75pt;height:18pt" o:ole="">
                   <v:imagedata r:id="rId32" o:title=""/>
                 </v:shape>
-                <o:OLEObject Type="Embed" ProgID="Equation.DSMT4" ShapeID="_x0000_i1038" DrawAspect="Content" ObjectID="_1828084511" r:id="rId33"/>
+                <o:OLEObject Type="Embed" ProgID="Equation.DSMT4" ShapeID="_x0000_i1038" DrawAspect="Content" ObjectID="_1828091120" r:id="rId33"/>
               </w:object>
             </w:r>
             <w:r>
@@ -1614,7 +1663,7 @@
                 <v:shape id="_x0000_i1039" type="#_x0000_t75" style="width:12.75pt;height:18pt" o:ole="">
                   <v:imagedata r:id="rId34" o:title=""/>
                 </v:shape>
-                <o:OLEObject Type="Embed" ProgID="Equation.DSMT4" ShapeID="_x0000_i1039" DrawAspect="Content" ObjectID="_1828084512" r:id="rId35"/>
+                <o:OLEObject Type="Embed" ProgID="Equation.DSMT4" ShapeID="_x0000_i1039" DrawAspect="Content" ObjectID="_1828091121" r:id="rId35"/>
               </w:object>
             </w:r>
             <w:r>
@@ -1650,7 +1699,7 @@
                 <v:shape id="_x0000_i1040" type="#_x0000_t75" style="width:42pt;height:18.75pt" o:ole="">
                   <v:imagedata r:id="rId36" o:title=""/>
                 </v:shape>
-                <o:OLEObject Type="Embed" ProgID="Equation.DSMT4" ShapeID="_x0000_i1040" DrawAspect="Content" ObjectID="_1828084513" r:id="rId37"/>
+                <o:OLEObject Type="Embed" ProgID="Equation.DSMT4" ShapeID="_x0000_i1040" DrawAspect="Content" ObjectID="_1828091122" r:id="rId37"/>
               </w:object>
             </w:r>
             <w:r>
@@ -1723,7 +1772,7 @@
                 <v:shape id="_x0000_i1041" type="#_x0000_t75" style="width:15pt;height:11.25pt" o:ole="">
                   <v:imagedata r:id="rId38" o:title=""/>
                 </v:shape>
-                <o:OLEObject Type="Embed" ProgID="Equation.DSMT4" ShapeID="_x0000_i1041" DrawAspect="Content" ObjectID="_1828084514" r:id="rId39"/>
+                <o:OLEObject Type="Embed" ProgID="Equation.DSMT4" ShapeID="_x0000_i1041" DrawAspect="Content" ObjectID="_1828091123" r:id="rId39"/>
               </w:object>
             </w:r>
             <w:r>
@@ -1740,7 +1789,7 @@
                 <v:shape id="_x0000_i1042" type="#_x0000_t75" style="width:11.25pt;height:12.75pt" o:ole="">
                   <v:imagedata r:id="rId40" o:title=""/>
                 </v:shape>
-                <o:OLEObject Type="Embed" ProgID="Equation.DSMT4" ShapeID="_x0000_i1042" DrawAspect="Content" ObjectID="_1828084515" r:id="rId41"/>
+                <o:OLEObject Type="Embed" ProgID="Equation.DSMT4" ShapeID="_x0000_i1042" DrawAspect="Content" ObjectID="_1828091124" r:id="rId41"/>
               </w:object>
             </w:r>
             <w:r>
@@ -1774,7 +1823,7 @@
                 <v:shape id="_x0000_i1043" type="#_x0000_t75" style="width:36pt;height:18pt" o:ole="">
                   <v:imagedata r:id="rId42" o:title=""/>
                 </v:shape>
-                <o:OLEObject Type="Embed" ProgID="Equation.DSMT4" ShapeID="_x0000_i1043" DrawAspect="Content" ObjectID="_1828084516" r:id="rId43"/>
+                <o:OLEObject Type="Embed" ProgID="Equation.DSMT4" ShapeID="_x0000_i1043" DrawAspect="Content" ObjectID="_1828091125" r:id="rId43"/>
               </w:object>
             </w:r>
             <w:r>
@@ -1791,7 +1840,7 @@
                 <v:shape id="_x0000_i1044" type="#_x0000_t75" style="width:18.75pt;height:18pt" o:ole="">
                   <v:imagedata r:id="rId44" o:title=""/>
                 </v:shape>
-                <o:OLEObject Type="Embed" ProgID="Equation.DSMT4" ShapeID="_x0000_i1044" DrawAspect="Content" ObjectID="_1828084517" r:id="rId45"/>
+                <o:OLEObject Type="Embed" ProgID="Equation.DSMT4" ShapeID="_x0000_i1044" DrawAspect="Content" ObjectID="_1828091126" r:id="rId45"/>
               </w:object>
             </w:r>
             <w:r>
@@ -1829,7 +1878,7 @@
                 <v:shape id="_x0000_i1045" type="#_x0000_t75" style="width:21pt;height:18pt" o:ole="">
                   <v:imagedata r:id="rId46" o:title=""/>
                 </v:shape>
-                <o:OLEObject Type="Embed" ProgID="Equation.DSMT4" ShapeID="_x0000_i1045" DrawAspect="Content" ObjectID="_1828084518" r:id="rId47"/>
+                <o:OLEObject Type="Embed" ProgID="Equation.DSMT4" ShapeID="_x0000_i1045" DrawAspect="Content" ObjectID="_1828091127" r:id="rId47"/>
               </w:object>
             </w:r>
             <w:r>
@@ -1846,7 +1895,7 @@
                 <v:shape id="_x0000_i1046" type="#_x0000_t75" style="width:18.75pt;height:18pt" o:ole="">
                   <v:imagedata r:id="rId48" o:title=""/>
                 </v:shape>
-                <o:OLEObject Type="Embed" ProgID="Equation.DSMT4" ShapeID="_x0000_i1046" DrawAspect="Content" ObjectID="_1828084519" r:id="rId49"/>
+                <o:OLEObject Type="Embed" ProgID="Equation.DSMT4" ShapeID="_x0000_i1046" DrawAspect="Content" ObjectID="_1828091128" r:id="rId49"/>
               </w:object>
             </w:r>
           </w:p>
@@ -1880,7 +1929,7 @@
                 <v:shape id="_x0000_i1047" type="#_x0000_t75" style="width:21pt;height:18pt" o:ole="">
                   <v:imagedata r:id="rId50" o:title=""/>
                 </v:shape>
-                <o:OLEObject Type="Embed" ProgID="Equation.DSMT4" ShapeID="_x0000_i1047" DrawAspect="Content" ObjectID="_1828084520" r:id="rId51"/>
+                <o:OLEObject Type="Embed" ProgID="Equation.DSMT4" ShapeID="_x0000_i1047" DrawAspect="Content" ObjectID="_1828091129" r:id="rId51"/>
               </w:object>
             </w:r>
             <w:r>
@@ -1897,7 +1946,7 @@
                 <v:shape id="_x0000_i1048" type="#_x0000_t75" style="width:18.75pt;height:18pt" o:ole="">
                   <v:imagedata r:id="rId52" o:title=""/>
                 </v:shape>
-                <o:OLEObject Type="Embed" ProgID="Equation.DSMT4" ShapeID="_x0000_i1048" DrawAspect="Content" ObjectID="_1828084521" r:id="rId53"/>
+                <o:OLEObject Type="Embed" ProgID="Equation.DSMT4" ShapeID="_x0000_i1048" DrawAspect="Content" ObjectID="_1828091130" r:id="rId53"/>
               </w:object>
             </w:r>
             <w:r>
@@ -1944,7 +1993,7 @@
                 <v:shape id="_x0000_i1049" type="#_x0000_t75" style="width:54.75pt;height:18pt" o:ole="">
                   <v:imagedata r:id="rId54" o:title=""/>
                 </v:shape>
-                <o:OLEObject Type="Embed" ProgID="Equation.DSMT4" ShapeID="_x0000_i1049" DrawAspect="Content" ObjectID="_1828084522" r:id="rId55"/>
+                <o:OLEObject Type="Embed" ProgID="Equation.DSMT4" ShapeID="_x0000_i1049" DrawAspect="Content" ObjectID="_1828091131" r:id="rId55"/>
               </w:object>
             </w:r>
             <w:r>
@@ -2016,7 +2065,7 @@
                 <v:shape id="_x0000_i1050" type="#_x0000_t75" style="width:18.75pt;height:18pt" o:ole="">
                   <v:imagedata r:id="rId56" o:title=""/>
                 </v:shape>
-                <o:OLEObject Type="Embed" ProgID="Equation.DSMT4" ShapeID="_x0000_i1050" DrawAspect="Content" ObjectID="_1828084523" r:id="rId57"/>
+                <o:OLEObject Type="Embed" ProgID="Equation.DSMT4" ShapeID="_x0000_i1050" DrawAspect="Content" ObjectID="_1828091132" r:id="rId57"/>
               </w:object>
             </w:r>
             <w:r>
@@ -2033,7 +2082,7 @@
                 <v:shape id="_x0000_i1051" type="#_x0000_t75" style="width:21pt;height:18pt" o:ole="">
                   <v:imagedata r:id="rId58" o:title=""/>
                 </v:shape>
-                <o:OLEObject Type="Embed" ProgID="Equation.DSMT4" ShapeID="_x0000_i1051" DrawAspect="Content" ObjectID="_1828084524" r:id="rId59"/>
+                <o:OLEObject Type="Embed" ProgID="Equation.DSMT4" ShapeID="_x0000_i1051" DrawAspect="Content" ObjectID="_1828091133" r:id="rId59"/>
               </w:object>
             </w:r>
             <w:r>
@@ -2121,7 +2170,7 @@
                 <v:shape id="_x0000_i1052" type="#_x0000_t75" style="width:18.75pt;height:18pt" o:ole="">
                   <v:imagedata r:id="rId60" o:title=""/>
                 </v:shape>
-                <o:OLEObject Type="Embed" ProgID="Equation.DSMT4" ShapeID="_x0000_i1052" DrawAspect="Content" ObjectID="_1828084525" r:id="rId61"/>
+                <o:OLEObject Type="Embed" ProgID="Equation.DSMT4" ShapeID="_x0000_i1052" DrawAspect="Content" ObjectID="_1828091134" r:id="rId61"/>
               </w:object>
             </w:r>
             <w:r>
@@ -2138,7 +2187,7 @@
                 <v:shape id="_x0000_i1053" type="#_x0000_t75" style="width:21pt;height:18pt" o:ole="">
                   <v:imagedata r:id="rId62" o:title=""/>
                 </v:shape>
-                <o:OLEObject Type="Embed" ProgID="Equation.DSMT4" ShapeID="_x0000_i1053" DrawAspect="Content" ObjectID="_1828084526" r:id="rId63"/>
+                <o:OLEObject Type="Embed" ProgID="Equation.DSMT4" ShapeID="_x0000_i1053" DrawAspect="Content" ObjectID="_1828091135" r:id="rId63"/>
               </w:object>
             </w:r>
             <w:r>
@@ -2185,7 +2234,7 @@
                 <v:shape id="_x0000_i1054" type="#_x0000_t75" style="width:54.75pt;height:18pt" o:ole="">
                   <v:imagedata r:id="rId64" o:title=""/>
                 </v:shape>
-                <o:OLEObject Type="Embed" ProgID="Equation.DSMT4" ShapeID="_x0000_i1054" DrawAspect="Content" ObjectID="_1828084527" r:id="rId65"/>
+                <o:OLEObject Type="Embed" ProgID="Equation.DSMT4" ShapeID="_x0000_i1054" DrawAspect="Content" ObjectID="_1828091136" r:id="rId65"/>
               </w:object>
             </w:r>
             <w:r>
@@ -2289,7 +2338,7 @@
                 <v:shape id="_x0000_i1055" type="#_x0000_t75" style="width:63.75pt;height:18pt" o:ole="">
                   <v:imagedata r:id="rId66" o:title=""/>
                 </v:shape>
-                <o:OLEObject Type="Embed" ProgID="Equation.DSMT4" ShapeID="_x0000_i1055" DrawAspect="Content" ObjectID="_1828084528" r:id="rId67"/>
+                <o:OLEObject Type="Embed" ProgID="Equation.DSMT4" ShapeID="_x0000_i1055" DrawAspect="Content" ObjectID="_1828091137" r:id="rId67"/>
               </w:object>
             </w:r>
             <w:r>
@@ -2318,6 +2367,7 @@
           </w:p>
         </w:tc>
       </w:tr>
+      <w:bookmarkEnd w:id="0"/>
     </w:tbl>
     <w:p>
       <w:pPr>
@@ -2473,7 +2523,7 @@
                 <v:shape id="_x0000_i1070" type="#_x0000_t75" style="width:12.75pt;height:18pt" o:ole="">
                   <v:imagedata r:id="rId68" o:title=""/>
                 </v:shape>
-                <o:OLEObject Type="Embed" ProgID="Equation.DSMT4" ShapeID="_x0000_i1070" DrawAspect="Content" ObjectID="_1828084529" r:id="rId69"/>
+                <o:OLEObject Type="Embed" ProgID="Equation.DSMT4" ShapeID="_x0000_i1070" DrawAspect="Content" ObjectID="_1828091138" r:id="rId69"/>
               </w:object>
             </w:r>
             <w:r>
@@ -2490,7 +2540,7 @@
                 <v:shape id="_x0000_i1081" type="#_x0000_t75" style="width:14.25pt;height:14.25pt" o:ole="">
                   <v:imagedata r:id="rId70" o:title=""/>
                 </v:shape>
-                <o:OLEObject Type="Embed" ProgID="Equation.DSMT4" ShapeID="_x0000_i1081" DrawAspect="Content" ObjectID="_1828084530" r:id="rId71"/>
+                <o:OLEObject Type="Embed" ProgID="Equation.DSMT4" ShapeID="_x0000_i1081" DrawAspect="Content" ObjectID="_1828091139" r:id="rId71"/>
               </w:object>
             </w:r>
             <w:r>
@@ -2507,7 +2557,7 @@
                 <v:shape id="_x0000_i1063" type="#_x0000_t75" style="width:11.25pt;height:12.75pt" o:ole="">
                   <v:imagedata r:id="rId72" o:title=""/>
                 </v:shape>
-                <o:OLEObject Type="Embed" ProgID="Equation.DSMT4" ShapeID="_x0000_i1063" DrawAspect="Content" ObjectID="_1828084531" r:id="rId73"/>
+                <o:OLEObject Type="Embed" ProgID="Equation.DSMT4" ShapeID="_x0000_i1063" DrawAspect="Content" ObjectID="_1828091140" r:id="rId73"/>
               </w:object>
             </w:r>
           </w:p>
@@ -2543,7 +2593,7 @@
                 <v:shape id="_x0000_i1076" type="#_x0000_t75" style="width:21pt;height:18pt" o:ole="">
                   <v:imagedata r:id="rId24" o:title=""/>
                 </v:shape>
-                <o:OLEObject Type="Embed" ProgID="Equation.DSMT4" ShapeID="_x0000_i1076" DrawAspect="Content" ObjectID="_1828084532" r:id="rId74"/>
+                <o:OLEObject Type="Embed" ProgID="Equation.DSMT4" ShapeID="_x0000_i1076" DrawAspect="Content" ObjectID="_1828091141" r:id="rId74"/>
               </w:object>
             </w:r>
           </w:p>
@@ -2559,7 +2609,7 @@
                 <v:shape id="_x0000_i1077" type="#_x0000_t75" style="width:35.25pt;height:18pt" o:ole="">
                   <v:imagedata r:id="rId26" o:title=""/>
                 </v:shape>
-                <o:OLEObject Type="Embed" ProgID="Equation.DSMT4" ShapeID="_x0000_i1077" DrawAspect="Content" ObjectID="_1828084533" r:id="rId75"/>
+                <o:OLEObject Type="Embed" ProgID="Equation.DSMT4" ShapeID="_x0000_i1077" DrawAspect="Content" ObjectID="_1828091142" r:id="rId75"/>
               </w:object>
             </w:r>
             <w:r>
@@ -2581,7 +2631,7 @@
                 <v:shape id="_x0000_i1078" type="#_x0000_t75" style="width:36.75pt;height:18pt" o:ole="">
                   <v:imagedata r:id="rId28" o:title=""/>
                 </v:shape>
-                <o:OLEObject Type="Embed" ProgID="Equation.DSMT4" ShapeID="_x0000_i1078" DrawAspect="Content" ObjectID="_1828084534" r:id="rId76"/>
+                <o:OLEObject Type="Embed" ProgID="Equation.DSMT4" ShapeID="_x0000_i1078" DrawAspect="Content" ObjectID="_1828091143" r:id="rId76"/>
               </w:object>
             </w:r>
             <w:r>
@@ -2592,7 +2642,7 @@
                 <v:shape id="_x0000_i1079" type="#_x0000_t75" style="width:18.75pt;height:18pt" o:ole="">
                   <v:imagedata r:id="rId30" o:title=""/>
                 </v:shape>
-                <o:OLEObject Type="Embed" ProgID="Equation.DSMT4" ShapeID="_x0000_i1079" DrawAspect="Content" ObjectID="_1828084535" r:id="rId77"/>
+                <o:OLEObject Type="Embed" ProgID="Equation.DSMT4" ShapeID="_x0000_i1079" DrawAspect="Content" ObjectID="_1828091144" r:id="rId77"/>
               </w:object>
             </w:r>
             <w:r>
@@ -2628,7 +2678,7 @@
                 <v:shape id="_x0000_i1201" type="#_x0000_t75" style="width:27.75pt;height:14.25pt" o:ole="">
                   <v:imagedata r:id="rId78" o:title=""/>
                 </v:shape>
-                <o:OLEObject Type="Embed" ProgID="Equation.DSMT4" ShapeID="_x0000_i1201" DrawAspect="Content" ObjectID="_1828084536" r:id="rId79"/>
+                <o:OLEObject Type="Embed" ProgID="Equation.DSMT4" ShapeID="_x0000_i1201" DrawAspect="Content" ObjectID="_1828091145" r:id="rId79"/>
               </w:object>
             </w:r>
             <w:r>
@@ -2657,7 +2707,14 @@
               <w:rPr>
                 <w:rFonts w:hint="eastAsia"/>
               </w:rPr>
-              <w:t xml:space="preserve">  move_ca</w:t>
+              <w:t xml:space="preserve">  </w:t>
+            </w:r>
+            <w:proofErr w:type="spellStart"/>
+            <w:r>
+              <w:rPr>
+                <w:rFonts w:hint="eastAsia"/>
+              </w:rPr>
+              <w:t>move_ca</w:t>
             </w:r>
             <w:r>
               <w:rPr>
@@ -2675,7 +2732,14 @@
               <w:rPr>
                 <w:rFonts w:hint="eastAsia"/>
               </w:rPr>
-              <w:t xml:space="preserve">x_candidates </w:t>
+              <w:t>x_candidates</w:t>
+            </w:r>
+            <w:proofErr w:type="spellEnd"/>
+            <w:r>
+              <w:rPr>
+                <w:rFonts w:hint="eastAsia"/>
+              </w:rPr>
+              <w:t xml:space="preserve"> </w:t>
             </w:r>
             <w:r>
               <w:rPr>
@@ -2685,7 +2749,7 @@
                 <v:shape id="_x0000_i1202" type="#_x0000_t75" style="width:15pt;height:11.25pt" o:ole="">
                   <v:imagedata r:id="rId80" o:title=""/>
                 </v:shape>
-                <o:OLEObject Type="Embed" ProgID="Equation.DSMT4" ShapeID="_x0000_i1202" DrawAspect="Content" ObjectID="_1828084537" r:id="rId81"/>
+                <o:OLEObject Type="Embed" ProgID="Equation.DSMT4" ShapeID="_x0000_i1202" DrawAspect="Content" ObjectID="_1828091146" r:id="rId81"/>
               </w:object>
             </w:r>
             <w:r>
@@ -2708,14 +2772,22 @@
                 <v:shape id="_x0000_i1203" type="#_x0000_t75" style="width:12.75pt;height:18pt" o:ole="">
                   <v:imagedata r:id="rId82" o:title=""/>
                 </v:shape>
-                <o:OLEObject Type="Embed" ProgID="Equation.DSMT4" ShapeID="_x0000_i1203" DrawAspect="Content" ObjectID="_1828084538" r:id="rId83"/>
+                <o:OLEObject Type="Embed" ProgID="Equation.DSMT4" ShapeID="_x0000_i1203" DrawAspect="Content" ObjectID="_1828091147" r:id="rId83"/>
               </w:object>
             </w:r>
-            <w:r>
-              <w:rPr>
-                <w:rFonts w:hint="eastAsia"/>
-              </w:rPr>
-              <w:t>个具体的邻域操作及其对应的邻域解；</w:t>
+            <w:proofErr w:type="gramStart"/>
+            <w:r>
+              <w:rPr>
+                <w:rFonts w:hint="eastAsia"/>
+              </w:rPr>
+              <w:t>个</w:t>
+            </w:r>
+            <w:proofErr w:type="gramEnd"/>
+            <w:r>
+              <w:rPr>
+                <w:rFonts w:hint="eastAsia"/>
+              </w:rPr>
+              <w:t>具体的邻域操作及其对应的邻域解；</w:t>
             </w:r>
           </w:p>
           <w:p>
@@ -2743,7 +2815,21 @@
               <w:rPr>
                 <w:rFonts w:hint="eastAsia"/>
               </w:rPr>
-              <w:t xml:space="preserve"> each move in move_candidates </w:t>
+              <w:t xml:space="preserve"> each move in </w:t>
+            </w:r>
+            <w:proofErr w:type="spellStart"/>
+            <w:r>
+              <w:rPr>
+                <w:rFonts w:hint="eastAsia"/>
+              </w:rPr>
+              <w:t>move_candidates</w:t>
+            </w:r>
+            <w:proofErr w:type="spellEnd"/>
+            <w:r>
+              <w:rPr>
+                <w:rFonts w:hint="eastAsia"/>
+              </w:rPr>
+              <w:t xml:space="preserve"> </w:t>
             </w:r>
             <w:r>
               <w:rPr>
@@ -2790,7 +2876,7 @@
                 <v:shape id="_x0000_i1204" type="#_x0000_t75" style="width:21pt;height:18pt" o:ole="">
                   <v:imagedata r:id="rId84" o:title=""/>
                 </v:shape>
-                <o:OLEObject Type="Embed" ProgID="Equation.DSMT4" ShapeID="_x0000_i1204" DrawAspect="Content" ObjectID="_1828084539" r:id="rId85"/>
+                <o:OLEObject Type="Embed" ProgID="Equation.DSMT4" ShapeID="_x0000_i1204" DrawAspect="Content" ObjectID="_1828091148" r:id="rId85"/>
               </w:object>
             </w:r>
             <w:r>
@@ -2853,7 +2939,7 @@
                 <v:shape id="_x0000_i1207" type="#_x0000_t75" style="width:35.25pt;height:18pt" o:ole="">
                   <v:imagedata r:id="rId86" o:title=""/>
                 </v:shape>
-                <o:OLEObject Type="Embed" ProgID="Equation.DSMT4" ShapeID="_x0000_i1207" DrawAspect="Content" ObjectID="_1828084540" r:id="rId87"/>
+                <o:OLEObject Type="Embed" ProgID="Equation.DSMT4" ShapeID="_x0000_i1207" DrawAspect="Content" ObjectID="_1828091149" r:id="rId87"/>
               </w:object>
             </w:r>
             <w:r>
@@ -2898,7 +2984,7 @@
                 <v:shape id="_x0000_i1205" type="#_x0000_t75" style="width:21pt;height:18pt" o:ole="">
                   <v:imagedata r:id="rId88" o:title=""/>
                 </v:shape>
-                <o:OLEObject Type="Embed" ProgID="Equation.DSMT4" ShapeID="_x0000_i1205" DrawAspect="Content" ObjectID="_1828084541" r:id="rId89"/>
+                <o:OLEObject Type="Embed" ProgID="Equation.DSMT4" ShapeID="_x0000_i1205" DrawAspect="Content" ObjectID="_1828091150" r:id="rId89"/>
               </w:object>
             </w:r>
             <w:r>
@@ -2909,7 +2995,7 @@
                 <v:shape id="_x0000_i1206" type="#_x0000_t75" style="width:15pt;height:11.25pt" o:ole="">
                   <v:imagedata r:id="rId90" o:title=""/>
                 </v:shape>
-                <o:OLEObject Type="Embed" ProgID="Equation.DSMT4" ShapeID="_x0000_i1206" DrawAspect="Content" ObjectID="_1828084542" r:id="rId91"/>
+                <o:OLEObject Type="Embed" ProgID="Equation.DSMT4" ShapeID="_x0000_i1206" DrawAspect="Content" ObjectID="_1828091151" r:id="rId91"/>
               </w:object>
             </w:r>
             <w:r>
@@ -3041,12 +3127,14 @@
               </w:rPr>
               <w:t>没有使用特赦准则确定性的接受</w:t>
             </w:r>
+            <w:proofErr w:type="spellStart"/>
             <w:r>
               <w:rPr>
                 <w:rFonts w:hint="eastAsia"/>
               </w:rPr>
               <w:t>x_candidates</w:t>
             </w:r>
+            <w:proofErr w:type="spellEnd"/>
             <w:r>
               <w:rPr>
                 <w:rFonts w:hint="eastAsia"/>
@@ -3061,7 +3149,7 @@
                 <v:shape id="_x0000_i1226" type="#_x0000_t75" style="width:18.75pt;height:18pt" o:ole="">
                   <v:imagedata r:id="rId92" o:title=""/>
                 </v:shape>
-                <o:OLEObject Type="Embed" ProgID="Equation.DSMT4" ShapeID="_x0000_i1226" DrawAspect="Content" ObjectID="_1828084543" r:id="rId93"/>
+                <o:OLEObject Type="Embed" ProgID="Equation.DSMT4" ShapeID="_x0000_i1226" DrawAspect="Content" ObjectID="_1828091152" r:id="rId93"/>
               </w:object>
             </w:r>
           </w:p>
@@ -3081,15 +3169,17 @@
                 <v:shape id="_x0000_i1209" type="#_x0000_t75" style="width:35.25pt;height:18pt" o:ole="">
                   <v:imagedata r:id="rId94" o:title=""/>
                 </v:shape>
-                <o:OLEObject Type="Embed" ProgID="Equation.DSMT4" ShapeID="_x0000_i1209" DrawAspect="Content" ObjectID="_1828084544" r:id="rId95"/>
+                <o:OLEObject Type="Embed" ProgID="Equation.DSMT4" ShapeID="_x0000_i1209" DrawAspect="Content" ObjectID="_1828091153" r:id="rId95"/>
               </w:object>
             </w:r>
+            <w:proofErr w:type="spellStart"/>
             <w:r>
               <w:rPr>
                 <w:rFonts w:hint="eastAsia"/>
               </w:rPr>
               <w:t>x_candidates</w:t>
             </w:r>
+            <w:proofErr w:type="spellEnd"/>
             <w:r>
               <w:rPr>
                 <w:rFonts w:hint="eastAsia"/>
@@ -3165,12 +3255,14 @@
               </w:rPr>
               <w:t>L</w:t>
             </w:r>
+            <w:proofErr w:type="gramStart"/>
             <w:r>
               <w:rPr>
                 <w:rFonts w:hint="eastAsia"/>
               </w:rPr>
               <w:t>个</w:t>
             </w:r>
+            <w:proofErr w:type="gramEnd"/>
             <w:r>
               <w:rPr>
                 <w:rFonts w:hint="eastAsia"/>
@@ -3480,13 +3572,66 @@
               </w:rPr>
               <w:t>：</w:t>
             </w:r>
-          </w:p>
-          <w:p>
-            <w:pPr>
-              <w:ind w:firstLineChars="0" w:firstLine="0"/>
-              <w:rPr>
-                <w:rFonts w:hint="eastAsia"/>
-              </w:rPr>
+            <w:r>
+              <w:rPr>
+                <w:rFonts w:hint="eastAsia"/>
+              </w:rPr>
+              <w:t>种群规模</w:t>
+            </w:r>
+            <w:proofErr w:type="spellStart"/>
+            <w:r>
+              <w:rPr>
+                <w:rFonts w:hint="eastAsia"/>
+              </w:rPr>
+              <w:t>Population_size</w:t>
+            </w:r>
+            <w:proofErr w:type="spellEnd"/>
+            <w:r>
+              <w:rPr>
+                <w:rFonts w:hint="eastAsia"/>
+              </w:rPr>
+              <w:t>，交叉率</w:t>
+            </w:r>
+            <w:proofErr w:type="spellStart"/>
+            <w:r>
+              <w:rPr>
+                <w:rFonts w:hint="eastAsia"/>
+              </w:rPr>
+              <w:t>P_crossover</w:t>
+            </w:r>
+            <w:proofErr w:type="spellEnd"/>
+            <w:r>
+              <w:rPr>
+                <w:rFonts w:hint="eastAsia"/>
+              </w:rPr>
+              <w:t>，变异率</w:t>
+            </w:r>
+            <w:proofErr w:type="spellStart"/>
+            <w:r>
+              <w:rPr>
+                <w:rFonts w:hint="eastAsia"/>
+              </w:rPr>
+              <w:t>P_mutation</w:t>
+            </w:r>
+            <w:proofErr w:type="spellEnd"/>
+            <w:r>
+              <w:rPr>
+                <w:rFonts w:hint="eastAsia"/>
+              </w:rPr>
+              <w:t>，最大迭代次数</w:t>
+            </w:r>
+            <w:proofErr w:type="spellStart"/>
+            <w:r>
+              <w:rPr>
+                <w:rFonts w:hint="eastAsia"/>
+              </w:rPr>
+              <w:t>Max_iteration</w:t>
+            </w:r>
+            <w:proofErr w:type="spellEnd"/>
+          </w:p>
+          <w:p>
+            <w:pPr>
+              <w:ind w:firstLineChars="0" w:firstLine="0"/>
             </w:pPr>
             <w:r>
               <w:rPr>
@@ -3500,7 +3645,222 @@
               <w:rPr>
                 <w:rFonts w:hint="eastAsia"/>
               </w:rPr>
-              <w:t>：</w:t>
+              <w:t>：最后一代种群</w:t>
+            </w:r>
+            <w:r>
+              <w:rPr>
+                <w:rFonts w:hint="eastAsia"/>
+              </w:rPr>
+              <w:t>Population</w:t>
+            </w:r>
+          </w:p>
+          <w:p>
+            <w:pPr>
+              <w:ind w:firstLineChars="0" w:firstLine="0"/>
+            </w:pPr>
+            <w:r>
+              <w:rPr>
+                <w:rFonts w:hint="eastAsia"/>
+              </w:rPr>
+              <w:t>Population</w:t>
+            </w:r>
+            <w:r>
+              <w:rPr>
+                <w:position w:val="-6"/>
+              </w:rPr>
+              <w:object w:dxaOrig="300" w:dyaOrig="220" w14:anchorId="55F8FD04">
+                <v:shape id="_x0000_i1306" type="#_x0000_t75" style="width:15pt;height:11.25pt" o:ole="">
+                  <v:imagedata r:id="rId96" o:title=""/>
+                </v:shape>
+                <o:OLEObject Type="Embed" ProgID="Equation.DSMT4" ShapeID="_x0000_i1306" DrawAspect="Content" ObjectID="_1828091154" r:id="rId97"/>
+              </w:object>
+            </w:r>
+            <w:r>
+              <w:rPr>
+                <w:rFonts w:hint="eastAsia"/>
+              </w:rPr>
+              <w:t>获取初始化种群；</w:t>
+            </w:r>
+          </w:p>
+          <w:p>
+            <w:pPr>
+              <w:ind w:firstLineChars="0" w:firstLine="0"/>
+            </w:pPr>
+            <w:r>
+              <w:rPr>
+                <w:rFonts w:hint="eastAsia"/>
+              </w:rPr>
+              <w:t>评估操作，计算种群中各个个体的适应度；</w:t>
+            </w:r>
+          </w:p>
+          <w:p>
+            <w:pPr>
+              <w:ind w:firstLineChars="0" w:firstLine="0"/>
+            </w:pPr>
+            <w:r>
+              <w:rPr>
+                <w:rFonts w:hint="eastAsia"/>
+                <w:b/>
+                <w:bCs/>
+              </w:rPr>
+              <w:t>for</w:t>
+            </w:r>
+            <w:r>
+              <w:rPr>
+                <w:rFonts w:hint="eastAsia"/>
+              </w:rPr>
+              <w:t xml:space="preserve"> </w:t>
+            </w:r>
+            <w:proofErr w:type="spellStart"/>
+            <w:r>
+              <w:rPr>
+                <w:rFonts w:hint="eastAsia"/>
+              </w:rPr>
+              <w:t>i</w:t>
+            </w:r>
+            <w:proofErr w:type="spellEnd"/>
+            <w:r>
+              <w:rPr>
+                <w:position w:val="-6"/>
+              </w:rPr>
+              <w:object w:dxaOrig="300" w:dyaOrig="220" w14:anchorId="44A37472">
+                <v:shape id="_x0000_i1311" type="#_x0000_t75" style="width:15pt;height:11.25pt" o:ole="">
+                  <v:imagedata r:id="rId98" o:title=""/>
+                </v:shape>
+                <o:OLEObject Type="Embed" ProgID="Equation.DSMT4" ShapeID="_x0000_i1311" DrawAspect="Content" ObjectID="_1828091155" r:id="rId99"/>
+              </w:object>
+            </w:r>
+            <w:r>
+              <w:rPr>
+                <w:rFonts w:hint="eastAsia"/>
+              </w:rPr>
+              <w:t xml:space="preserve">1 to </w:t>
+            </w:r>
+            <w:proofErr w:type="spellStart"/>
+            <w:r>
+              <w:rPr>
+                <w:rFonts w:hint="eastAsia"/>
+              </w:rPr>
+              <w:t>Max_iteration</w:t>
+            </w:r>
+            <w:proofErr w:type="spellEnd"/>
+            <w:r>
+              <w:rPr>
+                <w:rFonts w:hint="eastAsia"/>
+              </w:rPr>
+              <w:t xml:space="preserve"> </w:t>
+            </w:r>
+            <w:r>
+              <w:rPr>
+                <w:rFonts w:hint="eastAsia"/>
+                <w:b/>
+                <w:bCs/>
+              </w:rPr>
+              <w:t>do</w:t>
+            </w:r>
+          </w:p>
+          <w:p>
+            <w:pPr>
+              <w:ind w:firstLineChars="0" w:firstLine="0"/>
+            </w:pPr>
+            <w:r>
+              <w:rPr>
+                <w:rFonts w:hint="eastAsia"/>
+              </w:rPr>
+              <w:t xml:space="preserve">  </w:t>
+            </w:r>
+            <w:r>
+              <w:rPr>
+                <w:rFonts w:hint="eastAsia"/>
+              </w:rPr>
+              <w:t>选择操作，生成交配池；</w:t>
+            </w:r>
+          </w:p>
+          <w:p>
+            <w:pPr>
+              <w:ind w:firstLineChars="0" w:firstLine="0"/>
+            </w:pPr>
+            <w:r>
+              <w:rPr>
+                <w:rFonts w:hint="eastAsia"/>
+              </w:rPr>
+              <w:t xml:space="preserve">  </w:t>
+            </w:r>
+            <w:r>
+              <w:rPr>
+                <w:rFonts w:hint="eastAsia"/>
+              </w:rPr>
+              <w:t>遗传运算，交配池中的个体进行交配，得到后代；</w:t>
+            </w:r>
+          </w:p>
+          <w:p>
+            <w:pPr>
+              <w:ind w:firstLineChars="0" w:firstLine="0"/>
+              <w:rPr>
+                <w:rFonts w:hint="eastAsia"/>
+              </w:rPr>
+            </w:pPr>
+            <w:r>
+              <w:rPr>
+                <w:rFonts w:hint="eastAsia"/>
+              </w:rPr>
+              <w:t xml:space="preserve">  </w:t>
+            </w:r>
+            <w:r>
+              <w:rPr>
+                <w:rFonts w:hint="eastAsia"/>
+              </w:rPr>
+              <w:t>评估操作，计算后代的适应度；</w:t>
+            </w:r>
+          </w:p>
+          <w:p>
+            <w:pPr>
+              <w:ind w:firstLineChars="0" w:firstLine="0"/>
+              <w:rPr>
+                <w:rFonts w:hint="eastAsia"/>
+              </w:rPr>
+            </w:pPr>
+            <w:r>
+              <w:rPr>
+                <w:rFonts w:hint="eastAsia"/>
+              </w:rPr>
+              <w:t xml:space="preserve">  </w:t>
+            </w:r>
+            <w:r>
+              <w:rPr>
+                <w:rFonts w:hint="eastAsia"/>
+              </w:rPr>
+              <w:t>更新种群</w:t>
+            </w:r>
+            <w:r>
+              <w:rPr>
+                <w:rFonts w:hint="eastAsia"/>
+              </w:rPr>
+              <w:t>Population</w:t>
+            </w:r>
+            <w:r>
+              <w:rPr>
+                <w:rFonts w:hint="eastAsia"/>
+              </w:rPr>
+              <w:t>；</w:t>
+            </w:r>
+          </w:p>
+          <w:p>
+            <w:pPr>
+              <w:ind w:firstLineChars="0" w:firstLine="0"/>
+              <w:rPr>
+                <w:rFonts w:hint="eastAsia"/>
+                <w:b/>
+                <w:bCs/>
+              </w:rPr>
+            </w:pPr>
+            <w:r>
+              <w:rPr>
+                <w:rFonts w:hint="eastAsia"/>
+                <w:b/>
+                <w:bCs/>
+              </w:rPr>
+              <w:t xml:space="preserve">end for </w:t>
             </w:r>
           </w:p>
         </w:tc>
@@ -3508,24 +3868,663 @@
     </w:tbl>
     <w:p>
       <w:pPr>
-        <w:ind w:firstLine="480"/>
-      </w:pPr>
-    </w:p>
-    <w:p>
-      <w:pPr>
-        <w:ind w:firstLine="480"/>
+        <w:ind w:firstLineChars="0" w:firstLine="0"/>
+      </w:pPr>
+    </w:p>
+    <w:p>
+      <w:pPr>
+        <w:ind w:firstLineChars="0" w:firstLine="0"/>
+      </w:pPr>
+    </w:p>
+    <w:tbl>
+      <w:tblPr>
+        <w:tblStyle w:val="af2"/>
+        <w:tblW w:w="0" w:type="auto"/>
+        <w:tblLook w:val="04A0" w:firstRow="1" w:lastRow="0" w:firstColumn="1" w:lastColumn="0" w:noHBand="0" w:noVBand="1"/>
+      </w:tblPr>
+      <w:tblGrid>
+        <w:gridCol w:w="8777"/>
+      </w:tblGrid>
+      <w:tr>
+        <w:tc>
+          <w:tcPr>
+            <w:tcW w:w="8777" w:type="dxa"/>
+            <w:shd w:val="clear" w:color="auto" w:fill="E8E8E8" w:themeFill="background2"/>
+          </w:tcPr>
+          <w:p>
+            <w:pPr>
+              <w:ind w:firstLineChars="0" w:firstLine="0"/>
+            </w:pPr>
+            <w:r>
+              <w:rPr>
+                <w:rFonts w:hint="eastAsia"/>
+                <w:b/>
+                <w:bCs/>
+              </w:rPr>
+              <w:t>算法</w:t>
+            </w:r>
+            <w:r>
+              <w:rPr>
+                <w:rFonts w:hint="eastAsia"/>
+                <w:b/>
+                <w:bCs/>
+              </w:rPr>
+              <w:t>5</w:t>
+            </w:r>
+            <w:r>
+              <w:rPr>
+                <w:rFonts w:hint="eastAsia"/>
+                <w:b/>
+                <w:bCs/>
+              </w:rPr>
+              <w:t>：</w:t>
+            </w:r>
+            <w:r>
+              <w:rPr>
+                <w:rFonts w:hint="eastAsia"/>
+              </w:rPr>
+              <w:t>构筑算法给出</w:t>
+            </w:r>
+            <w:r>
+              <w:rPr>
+                <w:rFonts w:hint="eastAsia"/>
+              </w:rPr>
+              <w:t>TSP</w:t>
+            </w:r>
+            <w:r>
+              <w:rPr>
+                <w:rFonts w:hint="eastAsia"/>
+              </w:rPr>
+              <w:t>的初始解</w:t>
+            </w:r>
+          </w:p>
+        </w:tc>
+      </w:tr>
+      <w:tr>
+        <w:tc>
+          <w:tcPr>
+            <w:tcW w:w="8777" w:type="dxa"/>
+          </w:tcPr>
+          <w:p>
+            <w:pPr>
+              <w:ind w:firstLineChars="0" w:firstLine="0"/>
+              <w:rPr>
+                <w:rFonts w:hint="eastAsia"/>
+              </w:rPr>
+            </w:pPr>
+            <w:r>
+              <w:rPr>
+                <w:rFonts w:hint="eastAsia"/>
+                <w:b/>
+                <w:bCs/>
+              </w:rPr>
+              <w:t>输入</w:t>
+            </w:r>
+            <w:r>
+              <w:rPr>
+                <w:rFonts w:hint="eastAsia"/>
+              </w:rPr>
+              <w:t>：</w:t>
+            </w:r>
+            <w:r>
+              <w:rPr>
+                <w:rFonts w:hint="eastAsia"/>
+              </w:rPr>
+              <w:t>问题所包含的城市节点的数量</w:t>
+            </w:r>
+            <w:r>
+              <w:rPr>
+                <w:position w:val="-6"/>
+              </w:rPr>
+              <w:object w:dxaOrig="279" w:dyaOrig="279" w14:anchorId="57E27AF0">
+                <v:shape id="_x0000_i1323" type="#_x0000_t75" style="width:14.25pt;height:14.25pt" o:ole="">
+                  <v:imagedata r:id="rId100" o:title=""/>
+                </v:shape>
+                <o:OLEObject Type="Embed" ProgID="Equation.DSMT4" ShapeID="_x0000_i1323" DrawAspect="Content" ObjectID="_1828091156" r:id="rId101"/>
+              </w:object>
+            </w:r>
+            <w:r>
+              <w:rPr>
+                <w:rFonts w:hint="eastAsia"/>
+              </w:rPr>
+              <w:t>，距离矩阵</w:t>
+            </w:r>
+            <w:r>
+              <w:rPr>
+                <w:position w:val="-4"/>
+              </w:rPr>
+              <w:object w:dxaOrig="260" w:dyaOrig="260" w14:anchorId="17CCB8CA">
+                <v:shape id="_x0000_i1351" type="#_x0000_t75" style="width:12.75pt;height:12.75pt" o:ole="">
+                  <v:imagedata r:id="rId102" o:title=""/>
+                </v:shape>
+                <o:OLEObject Type="Embed" ProgID="Equation.DSMT4" ShapeID="_x0000_i1351" DrawAspect="Content" ObjectID="_1828091157" r:id="rId103"/>
+              </w:object>
+            </w:r>
+          </w:p>
+          <w:p>
+            <w:pPr>
+              <w:ind w:firstLineChars="0" w:firstLine="0"/>
+            </w:pPr>
+            <w:r>
+              <w:rPr>
+                <w:rFonts w:hint="eastAsia"/>
+                <w:b/>
+                <w:bCs/>
+              </w:rPr>
+              <w:t>输出</w:t>
+            </w:r>
+            <w:r>
+              <w:rPr>
+                <w:rFonts w:hint="eastAsia"/>
+              </w:rPr>
+              <w:t>：</w:t>
+            </w:r>
+            <w:r>
+              <w:rPr>
+                <w:rFonts w:hint="eastAsia"/>
+              </w:rPr>
+              <w:t>可行解</w:t>
+            </w:r>
+            <w:r>
+              <w:rPr>
+                <w:position w:val="-6"/>
+              </w:rPr>
+              <w:object w:dxaOrig="180" w:dyaOrig="220" w14:anchorId="01E4BA0F">
+                <v:shape id="_x0000_i1330" type="#_x0000_t75" style="width:9pt;height:11.25pt" o:ole="">
+                  <v:imagedata r:id="rId104" o:title=""/>
+                </v:shape>
+                <o:OLEObject Type="Embed" ProgID="Equation.DSMT4" ShapeID="_x0000_i1330" DrawAspect="Content" ObjectID="_1828091158" r:id="rId105"/>
+              </w:object>
+            </w:r>
+          </w:p>
+          <w:p>
+            <w:pPr>
+              <w:ind w:firstLineChars="0" w:firstLine="0"/>
+              <w:rPr>
+                <w:rFonts w:hint="eastAsia"/>
+              </w:rPr>
+            </w:pPr>
+            <w:r>
+              <w:rPr>
+                <w:position w:val="-10"/>
+              </w:rPr>
+              <w:object w:dxaOrig="780" w:dyaOrig="320" w14:anchorId="407A6F5B">
+                <v:shape id="_x0000_i1337" type="#_x0000_t75" style="width:39pt;height:15.75pt" o:ole="">
+                  <v:imagedata r:id="rId106" o:title=""/>
+                </v:shape>
+                <o:OLEObject Type="Embed" ProgID="Equation.DSMT4" ShapeID="_x0000_i1337" DrawAspect="Content" ObjectID="_1828091159" r:id="rId107"/>
+              </w:object>
+            </w:r>
+            <w:r>
+              <w:rPr>
+                <w:rFonts w:hint="eastAsia"/>
+              </w:rPr>
+              <w:t>；</w:t>
+            </w:r>
+            <w:r>
+              <w:rPr>
+                <w:rFonts w:hint="eastAsia"/>
+              </w:rPr>
+              <w:t xml:space="preserve">// </w:t>
+            </w:r>
+            <w:r>
+              <w:rPr>
+                <w:rFonts w:hint="eastAsia"/>
+              </w:rPr>
+              <w:t>假设起点和终点的城市编号是</w:t>
+            </w:r>
+            <w:r>
+              <w:rPr>
+                <w:rFonts w:hint="eastAsia"/>
+              </w:rPr>
+              <w:t>0</w:t>
+            </w:r>
+          </w:p>
+          <w:p>
+            <w:pPr>
+              <w:ind w:firstLineChars="0" w:firstLine="0"/>
+            </w:pPr>
+            <w:r>
+              <w:rPr>
+                <w:rFonts w:hint="eastAsia"/>
+                <w:b/>
+                <w:bCs/>
+              </w:rPr>
+              <w:t>for</w:t>
+            </w:r>
+            <w:r>
+              <w:rPr>
+                <w:rFonts w:hint="eastAsia"/>
+              </w:rPr>
+              <w:t xml:space="preserve"> </w:t>
+            </w:r>
+            <w:r>
+              <w:rPr>
+                <w:position w:val="-6"/>
+              </w:rPr>
+              <w:object w:dxaOrig="560" w:dyaOrig="279" w14:anchorId="29053285">
+                <v:shape id="_x0000_i1344" type="#_x0000_t75" style="width:27.75pt;height:14.25pt" o:ole="">
+                  <v:imagedata r:id="rId108" o:title=""/>
+                </v:shape>
+                <o:OLEObject Type="Embed" ProgID="Equation.DSMT4" ShapeID="_x0000_i1344" DrawAspect="Content" ObjectID="_1828091160" r:id="rId109"/>
+              </w:object>
+            </w:r>
+            <w:r>
+              <w:rPr>
+                <w:rFonts w:hint="eastAsia"/>
+              </w:rPr>
+              <w:t xml:space="preserve"> to N </w:t>
+            </w:r>
+            <w:r>
+              <w:rPr>
+                <w:rFonts w:hint="eastAsia"/>
+                <w:b/>
+                <w:bCs/>
+              </w:rPr>
+              <w:t>do</w:t>
+            </w:r>
+          </w:p>
+          <w:p>
+            <w:pPr>
+              <w:tabs>
+                <w:tab w:val="bar" w:pos="120"/>
+              </w:tabs>
+              <w:ind w:firstLineChars="0" w:firstLine="0"/>
+              <w:rPr>
+                <w:rFonts w:hint="eastAsia"/>
+              </w:rPr>
+            </w:pPr>
+            <w:r>
+              <w:rPr>
+                <w:rFonts w:hint="eastAsia"/>
+              </w:rPr>
+              <w:t xml:space="preserve">  </w:t>
+            </w:r>
+            <w:r>
+              <w:rPr>
+                <w:position w:val="-10"/>
+              </w:rPr>
+              <w:object w:dxaOrig="520" w:dyaOrig="260" w14:anchorId="132075DB">
+                <v:shape id="_x0000_i1396" type="#_x0000_t75" style="width:26.25pt;height:12.75pt" o:ole="">
+                  <v:imagedata r:id="rId110" o:title=""/>
+                </v:shape>
+                <o:OLEObject Type="Embed" ProgID="Equation.DSMT4" ShapeID="_x0000_i1396" DrawAspect="Content" ObjectID="_1828091161" r:id="rId111"/>
+              </w:object>
+            </w:r>
+            <w:r>
+              <w:rPr>
+                <w:rFonts w:hint="eastAsia"/>
+              </w:rPr>
+              <w:t>None</w:t>
+            </w:r>
+            <w:r>
+              <w:rPr>
+                <w:rFonts w:hint="eastAsia"/>
+              </w:rPr>
+              <w:t>；</w:t>
+            </w:r>
+            <w:r>
+              <w:rPr>
+                <w:rFonts w:hint="eastAsia"/>
+              </w:rPr>
+              <w:t xml:space="preserve">// </w:t>
+            </w:r>
+            <w:r>
+              <w:rPr>
+                <w:position w:val="-10"/>
+              </w:rPr>
+              <w:object w:dxaOrig="560" w:dyaOrig="320" w14:anchorId="6BB4B09E">
+                <v:shape id="_x0000_i1403" type="#_x0000_t75" style="width:27.75pt;height:15.75pt" o:ole="">
+                  <v:imagedata r:id="rId112" o:title=""/>
+                </v:shape>
+                <o:OLEObject Type="Embed" ProgID="Equation.DSMT4" ShapeID="_x0000_i1403" DrawAspect="Content" ObjectID="_1828091162" r:id="rId113"/>
+              </w:object>
+            </w:r>
+            <w:r>
+              <w:rPr>
+                <w:rFonts w:hint="eastAsia"/>
+              </w:rPr>
+              <w:t>距离最近的点</w:t>
+            </w:r>
+          </w:p>
+          <w:p>
+            <w:pPr>
+              <w:tabs>
+                <w:tab w:val="bar" w:pos="120"/>
+              </w:tabs>
+              <w:ind w:firstLineChars="0" w:firstLine="0"/>
+            </w:pPr>
+            <w:r>
+              <w:rPr>
+                <w:rFonts w:hint="eastAsia"/>
+              </w:rPr>
+              <w:t xml:space="preserve">  </w:t>
+            </w:r>
+            <w:r>
+              <w:rPr>
+                <w:position w:val="-10"/>
+              </w:rPr>
+              <w:object w:dxaOrig="859" w:dyaOrig="320" w14:anchorId="3A20BA49">
+                <v:shape id="_x0000_i1382" type="#_x0000_t75" style="width:42.75pt;height:15.75pt" o:ole="">
+                  <v:imagedata r:id="rId114" o:title=""/>
+                </v:shape>
+                <o:OLEObject Type="Embed" ProgID="Equation.DSMT4" ShapeID="_x0000_i1382" DrawAspect="Content" ObjectID="_1828091163" r:id="rId115"/>
+              </w:object>
+            </w:r>
+            <w:r>
+              <w:rPr>
+                <w:rFonts w:hint="eastAsia"/>
+              </w:rPr>
+              <w:t>；</w:t>
+            </w:r>
+            <w:r>
+              <w:rPr>
+                <w:rFonts w:hint="eastAsia"/>
+              </w:rPr>
+              <w:t xml:space="preserve">// </w:t>
+            </w:r>
+            <w:r>
+              <w:rPr>
+                <w:position w:val="-10"/>
+              </w:rPr>
+              <w:object w:dxaOrig="560" w:dyaOrig="320" w14:anchorId="50CF07CC">
+                <v:shape id="_x0000_i1389" type="#_x0000_t75" style="width:27.75pt;height:15.75pt" o:ole="">
+                  <v:imagedata r:id="rId116" o:title=""/>
+                </v:shape>
+                <o:OLEObject Type="Embed" ProgID="Equation.DSMT4" ShapeID="_x0000_i1389" DrawAspect="Content" ObjectID="_1828091164" r:id="rId117"/>
+              </w:object>
+            </w:r>
+            <w:r>
+              <w:rPr>
+                <w:rFonts w:hint="eastAsia"/>
+              </w:rPr>
+              <w:t>与其最近点之间的距离</w:t>
+            </w:r>
+          </w:p>
+          <w:p>
+            <w:pPr>
+              <w:tabs>
+                <w:tab w:val="bar" w:pos="120"/>
+              </w:tabs>
+              <w:ind w:firstLineChars="0" w:firstLine="0"/>
+              <w:rPr>
+                <w:rFonts w:hint="eastAsia"/>
+              </w:rPr>
+            </w:pPr>
+            <w:r>
+              <w:rPr>
+                <w:rFonts w:hint="eastAsia"/>
+              </w:rPr>
+              <w:t xml:space="preserve">  // </w:t>
+            </w:r>
+            <w:r>
+              <w:rPr>
+                <w:rFonts w:hint="eastAsia"/>
+              </w:rPr>
+              <w:t>找到</w:t>
+            </w:r>
+            <w:proofErr w:type="gramStart"/>
+            <w:r>
+              <w:rPr>
+                <w:rFonts w:hint="eastAsia"/>
+              </w:rPr>
+              <w:t>离当前</w:t>
+            </w:r>
+            <w:proofErr w:type="gramEnd"/>
+            <w:r>
+              <w:rPr>
+                <w:rFonts w:hint="eastAsia"/>
+              </w:rPr>
+              <w:t>点最近的未被加入路径的点</w:t>
+            </w:r>
+          </w:p>
+          <w:p>
+            <w:pPr>
+              <w:tabs>
+                <w:tab w:val="bar" w:pos="120"/>
+              </w:tabs>
+              <w:ind w:firstLineChars="0" w:firstLine="0"/>
+              <w:rPr>
+                <w:b/>
+                <w:bCs/>
+              </w:rPr>
+            </w:pPr>
+            <w:r>
+              <w:rPr>
+                <w:rFonts w:hint="eastAsia"/>
+              </w:rPr>
+              <w:t xml:space="preserve"> </w:t>
+            </w:r>
+            <w:r>
+              <w:rPr>
+                <w:rFonts w:hint="eastAsia"/>
+                <w:b/>
+                <w:bCs/>
+              </w:rPr>
+              <w:t xml:space="preserve"> </w:t>
+            </w:r>
+            <w:r>
+              <w:rPr>
+                <w:rFonts w:hint="eastAsia"/>
+                <w:b/>
+                <w:bCs/>
+              </w:rPr>
+              <w:t xml:space="preserve">if </w:t>
+            </w:r>
+            <w:r>
+              <w:rPr>
+                <w:position w:val="-14"/>
+              </w:rPr>
+              <w:object w:dxaOrig="1200" w:dyaOrig="380" w14:anchorId="589E620D">
+                <v:shape id="_x0000_i1412" type="#_x0000_t75" style="width:60pt;height:18.75pt" o:ole="">
+                  <v:imagedata r:id="rId118" o:title=""/>
+                </v:shape>
+                <o:OLEObject Type="Embed" ProgID="Equation.DSMT4" ShapeID="_x0000_i1412" DrawAspect="Content" ObjectID="_1828091165" r:id="rId119"/>
+              </w:object>
+            </w:r>
+            <w:r>
+              <w:rPr>
+                <w:rFonts w:hint="eastAsia"/>
+              </w:rPr>
+              <w:t xml:space="preserve"> </w:t>
+            </w:r>
+            <w:r>
+              <w:rPr>
+                <w:rFonts w:hint="eastAsia"/>
+                <w:b/>
+                <w:bCs/>
+              </w:rPr>
+              <w:t>then</w:t>
+            </w:r>
+          </w:p>
+          <w:p>
+            <w:pPr>
+              <w:tabs>
+                <w:tab w:val="bar" w:pos="120"/>
+                <w:tab w:val="bar" w:pos="360"/>
+              </w:tabs>
+              <w:ind w:firstLineChars="0" w:firstLine="482"/>
+            </w:pPr>
+            <w:r>
+              <w:rPr>
+                <w:position w:val="-10"/>
+              </w:rPr>
+              <w:object w:dxaOrig="639" w:dyaOrig="300" w14:anchorId="0E7759A3">
+                <v:shape id="_x0000_i1422" type="#_x0000_t75" style="width:32.25pt;height:15pt" o:ole="">
+                  <v:imagedata r:id="rId120" o:title=""/>
+                </v:shape>
+                <o:OLEObject Type="Embed" ProgID="Equation.DSMT4" ShapeID="_x0000_i1422" DrawAspect="Content" ObjectID="_1828091166" r:id="rId121"/>
+              </w:object>
+            </w:r>
+            <w:r>
+              <w:rPr>
+                <w:rFonts w:hint="eastAsia"/>
+              </w:rPr>
+              <w:t>；</w:t>
+            </w:r>
+          </w:p>
+          <w:p>
+            <w:pPr>
+              <w:tabs>
+                <w:tab w:val="bar" w:pos="120"/>
+                <w:tab w:val="bar" w:pos="360"/>
+              </w:tabs>
+              <w:ind w:firstLineChars="0" w:firstLine="482"/>
+              <w:rPr>
+                <w:rFonts w:hint="eastAsia"/>
+              </w:rPr>
+            </w:pPr>
+            <w:r>
+              <w:rPr>
+                <w:position w:val="-14"/>
+              </w:rPr>
+              <w:object w:dxaOrig="1300" w:dyaOrig="380" w14:anchorId="35AE7406">
+                <v:shape id="_x0000_i1429" type="#_x0000_t75" style="width:65.25pt;height:18.75pt" o:ole="">
+                  <v:imagedata r:id="rId122" o:title=""/>
+                </v:shape>
+                <o:OLEObject Type="Embed" ProgID="Equation.DSMT4" ShapeID="_x0000_i1429" DrawAspect="Content" ObjectID="_1828091167" r:id="rId123"/>
+              </w:object>
+            </w:r>
+          </w:p>
+          <w:p>
+            <w:pPr>
+              <w:tabs>
+                <w:tab w:val="bar" w:pos="120"/>
+              </w:tabs>
+              <w:ind w:firstLineChars="0" w:firstLine="0"/>
+              <w:rPr>
+                <w:b/>
+                <w:bCs/>
+              </w:rPr>
+            </w:pPr>
+            <w:r>
+              <w:rPr>
+                <w:rFonts w:hint="eastAsia"/>
+              </w:rPr>
+              <w:t xml:space="preserve">  </w:t>
+            </w:r>
+            <w:r>
+              <w:rPr>
+                <w:rFonts w:hint="eastAsia"/>
+                <w:b/>
+                <w:bCs/>
+              </w:rPr>
+              <w:t>end if</w:t>
+            </w:r>
+          </w:p>
+          <w:p>
+            <w:pPr>
+              <w:tabs>
+                <w:tab w:val="bar" w:pos="120"/>
+              </w:tabs>
+              <w:ind w:firstLineChars="0" w:firstLine="0"/>
+            </w:pPr>
+            <w:r>
+              <w:rPr>
+                <w:rFonts w:hint="eastAsia"/>
+              </w:rPr>
+              <w:t xml:space="preserve">  // </w:t>
+            </w:r>
+            <w:r>
+              <w:rPr>
+                <w:rFonts w:hint="eastAsia"/>
+              </w:rPr>
+              <w:t>将这样的点作为下一个要访问的节点</w:t>
+            </w:r>
+          </w:p>
+          <w:p>
+            <w:pPr>
+              <w:tabs>
+                <w:tab w:val="bar" w:pos="120"/>
+              </w:tabs>
+              <w:ind w:firstLineChars="0" w:firstLine="0"/>
+              <w:rPr>
+                <w:rFonts w:hint="eastAsia"/>
+              </w:rPr>
+            </w:pPr>
+            <w:r>
+              <w:rPr>
+                <w:rFonts w:hint="eastAsia"/>
+              </w:rPr>
+              <w:t xml:space="preserve">  </w:t>
+            </w:r>
+            <w:r>
+              <w:rPr>
+                <w:rFonts w:hint="eastAsia"/>
+              </w:rPr>
+              <w:t>将点</w:t>
+            </w:r>
+            <w:r>
+              <w:rPr>
+                <w:position w:val="-10"/>
+              </w:rPr>
+              <w:object w:dxaOrig="240" w:dyaOrig="260" w14:anchorId="47812605">
+                <v:shape id="_x0000_i1447" type="#_x0000_t75" style="width:12pt;height:12.75pt" o:ole="">
+                  <v:imagedata r:id="rId124" o:title=""/>
+                </v:shape>
+                <o:OLEObject Type="Embed" ProgID="Equation.DSMT4" ShapeID="_x0000_i1447" DrawAspect="Content" ObjectID="_1828091168" r:id="rId125"/>
+              </w:object>
+            </w:r>
+            <w:r>
+              <w:rPr>
+                <w:rFonts w:hint="eastAsia"/>
+              </w:rPr>
+              <w:t>加入到</w:t>
+            </w:r>
+            <w:r>
+              <w:rPr>
+                <w:position w:val="-6"/>
+              </w:rPr>
+              <w:object w:dxaOrig="180" w:dyaOrig="220" w14:anchorId="554FD68A">
+                <v:shape id="_x0000_i1454" type="#_x0000_t75" style="width:9pt;height:11.25pt" o:ole="">
+                  <v:imagedata r:id="rId126" o:title=""/>
+                </v:shape>
+                <o:OLEObject Type="Embed" ProgID="Equation.DSMT4" ShapeID="_x0000_i1454" DrawAspect="Content" ObjectID="_1828091169" r:id="rId127"/>
+              </w:object>
+            </w:r>
+            <w:r>
+              <w:rPr>
+                <w:rFonts w:hint="eastAsia"/>
+              </w:rPr>
+              <w:t>当中；</w:t>
+            </w:r>
+          </w:p>
+          <w:p>
+            <w:pPr>
+              <w:ind w:firstLineChars="0" w:firstLine="0"/>
+              <w:rPr>
+                <w:rFonts w:hint="eastAsia"/>
+                <w:b/>
+                <w:bCs/>
+              </w:rPr>
+            </w:pPr>
+            <w:r>
+              <w:rPr>
+                <w:rFonts w:hint="eastAsia"/>
+                <w:b/>
+                <w:bCs/>
+              </w:rPr>
+              <w:t>end for</w:t>
+            </w:r>
+          </w:p>
+        </w:tc>
+      </w:tr>
+    </w:tbl>
+    <w:p>
+      <w:pPr>
+        <w:ind w:firstLineChars="0" w:firstLine="0"/>
         <w:rPr>
           <w:rFonts w:hint="eastAsia"/>
         </w:rPr>
       </w:pPr>
     </w:p>
     <w:sectPr>
-      <w:headerReference w:type="even" r:id="rId96"/>
-      <w:headerReference w:type="default" r:id="rId97"/>
-      <w:footerReference w:type="even" r:id="rId98"/>
-      <w:footerReference w:type="default" r:id="rId99"/>
-      <w:headerReference w:type="first" r:id="rId100"/>
-      <w:footerReference w:type="first" r:id="rId101"/>
+      <w:headerReference w:type="even" r:id="rId128"/>
+      <w:headerReference w:type="default" r:id="rId129"/>
+      <w:footerReference w:type="even" r:id="rId130"/>
+      <w:footerReference w:type="default" r:id="rId131"/>
+      <w:headerReference w:type="first" r:id="rId132"/>
+      <w:footerReference w:type="first" r:id="rId133"/>
       <w:pgSz w:w="11906" w:h="16838"/>
       <w:pgMar w:top="1418" w:right="1418" w:bottom="1418" w:left="1701" w:header="851" w:footer="992" w:gutter="0"/>
       <w:cols w:space="425"/>

</xml_diff>